<commit_message>
Fix bug when answering ping request: just exit if the ping request is null. Update documentation.
</commit_message>
<xml_diff>
--- a/Main/Documentation/Presto User Guide.docx
+++ b/Main/Documentation/Presto User Guide.docx
@@ -3422,19 +3422,7 @@
           <w:rPr>
             <w:rStyle w:val="Hyperlink"/>
           </w:rPr>
-          <w:t>http://www.</w:t>
-        </w:r>
-        <w:r>
-          <w:rPr>
-            <w:rStyle w:val="Hyperlink"/>
-          </w:rPr>
-          <w:t>r</w:t>
-        </w:r>
-        <w:r>
-          <w:rPr>
-            <w:rStyle w:val="Hyperlink"/>
-          </w:rPr>
-          <w:t>avendb.net</w:t>
+          <w:t>http://www.ravendb.net</w:t>
         </w:r>
       </w:hyperlink>
       <w:r>
@@ -4320,13 +4308,227 @@
     </w:p>
     <w:p>
       <w:pPr>
+        <w:pStyle w:val="NoSpacing"/>
+      </w:pPr>
+      <w:r>
+        <w:t>Now that everything is in place, all we have to do is initiate the installation. There are two ways to do so:</w:t>
+      </w:r>
+    </w:p>
+    <w:p>
+      <w:pPr>
+        <w:pStyle w:val="NoSpacing"/>
+      </w:pPr>
+    </w:p>
+    <w:p>
+      <w:pPr>
+        <w:pStyle w:val="NoSpacing"/>
+      </w:pPr>
+      <w:r>
+        <w:t>This will cause the application to be installed on all servers in the chose environment:</w:t>
+      </w:r>
+    </w:p>
+    <w:p>
+      <w:pPr>
+        <w:pStyle w:val="NoSpacing"/>
+      </w:pPr>
+    </w:p>
+    <w:p>
+      <w:pPr>
+        <w:pStyle w:val="NoSpacing"/>
+      </w:pPr>
+      <w:r>
+        <w:rPr>
+          <w:noProof/>
+        </w:rPr>
+        <w:lastRenderedPageBreak/>
+        <w:drawing>
+          <wp:inline distT="0" distB="0" distL="0" distR="0" wp14:anchorId="5DB077C2" wp14:editId="1F6BEBA3">
+            <wp:extent cx="5943600" cy="2301240"/>
+            <wp:effectExtent l="0" t="0" r="0" b="3810"/>
+            <wp:docPr id="5" name="Picture 5"/>
+            <wp:cNvGraphicFramePr>
+              <a:graphicFrameLocks xmlns:a="http://schemas.openxmlformats.org/drawingml/2006/main" noChangeAspect="1"/>
+            </wp:cNvGraphicFramePr>
+            <a:graphic xmlns:a="http://schemas.openxmlformats.org/drawingml/2006/main">
+              <a:graphicData uri="http://schemas.openxmlformats.org/drawingml/2006/picture">
+                <pic:pic xmlns:pic="http://schemas.openxmlformats.org/drawingml/2006/picture">
+                  <pic:nvPicPr>
+                    <pic:cNvPr id="0" name=""/>
+                    <pic:cNvPicPr/>
+                  </pic:nvPicPr>
+                  <pic:blipFill>
+                    <a:blip r:embed="rId18"/>
+                    <a:stretch>
+                      <a:fillRect/>
+                    </a:stretch>
+                  </pic:blipFill>
+                  <pic:spPr>
+                    <a:xfrm>
+                      <a:off x="0" y="0"/>
+                      <a:ext cx="5943600" cy="2301240"/>
+                    </a:xfrm>
+                    <a:prstGeom prst="rect">
+                      <a:avLst/>
+                    </a:prstGeom>
+                  </pic:spPr>
+                </pic:pic>
+              </a:graphicData>
+            </a:graphic>
+          </wp:inline>
+        </w:drawing>
+      </w:r>
+    </w:p>
+    <w:p>
+      <w:pPr>
+        <w:pStyle w:val="NoSpacing"/>
+      </w:pPr>
+    </w:p>
+    <w:p>
+      <w:pPr>
+        <w:pStyle w:val="NoSpacing"/>
+      </w:pPr>
+      <w:r>
+        <w:t>And this will cause the installation to happen only on this server:</w:t>
+      </w:r>
+    </w:p>
+    <w:p>
+      <w:pPr>
+        <w:pStyle w:val="NoSpacing"/>
+      </w:pPr>
+    </w:p>
+    <w:p>
+      <w:pPr>
+        <w:pStyle w:val="NoSpacing"/>
+      </w:pPr>
+      <w:r>
+        <w:rPr>
+          <w:noProof/>
+        </w:rPr>
+        <w:drawing>
+          <wp:inline distT="0" distB="0" distL="0" distR="0" wp14:anchorId="7C9E6C34" wp14:editId="720AB8DF">
+            <wp:extent cx="5943600" cy="3156585"/>
+            <wp:effectExtent l="0" t="0" r="0" b="5715"/>
+            <wp:docPr id="6" name="Picture 6"/>
+            <wp:cNvGraphicFramePr>
+              <a:graphicFrameLocks xmlns:a="http://schemas.openxmlformats.org/drawingml/2006/main" noChangeAspect="1"/>
+            </wp:cNvGraphicFramePr>
+            <a:graphic xmlns:a="http://schemas.openxmlformats.org/drawingml/2006/main">
+              <a:graphicData uri="http://schemas.openxmlformats.org/drawingml/2006/picture">
+                <pic:pic xmlns:pic="http://schemas.openxmlformats.org/drawingml/2006/picture">
+                  <pic:nvPicPr>
+                    <pic:cNvPr id="0" name=""/>
+                    <pic:cNvPicPr/>
+                  </pic:nvPicPr>
+                  <pic:blipFill>
+                    <a:blip r:embed="rId19"/>
+                    <a:stretch>
+                      <a:fillRect/>
+                    </a:stretch>
+                  </pic:blipFill>
+                  <pic:spPr>
+                    <a:xfrm>
+                      <a:off x="0" y="0"/>
+                      <a:ext cx="5943600" cy="3156585"/>
+                    </a:xfrm>
+                    <a:prstGeom prst="rect">
+                      <a:avLst/>
+                    </a:prstGeom>
+                  </pic:spPr>
+                </pic:pic>
+              </a:graphicData>
+            </a:graphic>
+          </wp:inline>
+        </w:drawing>
+      </w:r>
+    </w:p>
+    <w:p>
+      <w:pPr>
+        <w:pStyle w:val="NoSpacing"/>
+      </w:pPr>
+    </w:p>
+    <w:p>
+      <w:pPr>
+        <w:pStyle w:val="NoSpacing"/>
+      </w:pPr>
+      <w:r>
+        <w:t>When the installation is complete, we can view the results on the Installs tab:</w:t>
+      </w:r>
+      <w:bookmarkStart w:id="8" w:name="_GoBack"/>
+      <w:bookmarkEnd w:id="8"/>
+    </w:p>
+    <w:p>
+      <w:pPr>
+        <w:pStyle w:val="NoSpacing"/>
+      </w:pPr>
+    </w:p>
+    <w:p>
+      <w:pPr>
+        <w:pStyle w:val="NoSpacing"/>
+      </w:pPr>
+      <w:r>
+        <w:rPr>
+          <w:noProof/>
+        </w:rPr>
+        <w:lastRenderedPageBreak/>
+        <w:drawing>
+          <wp:inline distT="0" distB="0" distL="0" distR="0">
+            <wp:extent cx="5943600" cy="4984955"/>
+            <wp:effectExtent l="0" t="0" r="0" b="6350"/>
+            <wp:docPr id="7" name="Picture 7" descr="C:\Users\rhorn\AppData\Local\Temp\SNAGHTML3139c8cc.PNG"/>
+            <wp:cNvGraphicFramePr>
+              <a:graphicFrameLocks xmlns:a="http://schemas.openxmlformats.org/drawingml/2006/main" noChangeAspect="1"/>
+            </wp:cNvGraphicFramePr>
+            <a:graphic xmlns:a="http://schemas.openxmlformats.org/drawingml/2006/main">
+              <a:graphicData uri="http://schemas.openxmlformats.org/drawingml/2006/picture">
+                <pic:pic xmlns:pic="http://schemas.openxmlformats.org/drawingml/2006/picture">
+                  <pic:nvPicPr>
+                    <pic:cNvPr id="0" name="Picture 1" descr="C:\Users\rhorn\AppData\Local\Temp\SNAGHTML3139c8cc.PNG"/>
+                    <pic:cNvPicPr>
+                      <a:picLocks noChangeAspect="1" noChangeArrowheads="1"/>
+                    </pic:cNvPicPr>
+                  </pic:nvPicPr>
+                  <pic:blipFill>
+                    <a:blip r:embed="rId20">
+                      <a:extLst>
+                        <a:ext uri="{28A0092B-C50C-407E-A947-70E740481C1C}">
+                          <a14:useLocalDpi xmlns:a14="http://schemas.microsoft.com/office/drawing/2010/main" val="0"/>
+                        </a:ext>
+                      </a:extLst>
+                    </a:blip>
+                    <a:srcRect/>
+                    <a:stretch>
+                      <a:fillRect/>
+                    </a:stretch>
+                  </pic:blipFill>
+                  <pic:spPr bwMode="auto">
+                    <a:xfrm>
+                      <a:off x="0" y="0"/>
+                      <a:ext cx="5943600" cy="4984955"/>
+                    </a:xfrm>
+                    <a:prstGeom prst="rect">
+                      <a:avLst/>
+                    </a:prstGeom>
+                    <a:noFill/>
+                    <a:ln>
+                      <a:noFill/>
+                    </a:ln>
+                  </pic:spPr>
+                </pic:pic>
+              </a:graphicData>
+            </a:graphic>
+          </wp:inline>
+        </w:drawing>
+      </w:r>
+    </w:p>
+    <w:p>
+      <w:pPr>
         <w:pStyle w:val="Heading1"/>
       </w:pPr>
-      <w:bookmarkStart w:id="8" w:name="_Toc318622183"/>
+      <w:bookmarkStart w:id="9" w:name="_Toc318622183"/>
       <w:r>
         <w:t>Installation</w:t>
       </w:r>
-      <w:bookmarkEnd w:id="8"/>
+      <w:bookmarkEnd w:id="9"/>
     </w:p>
     <w:p>
       <w:pPr>
@@ -4340,7 +4542,7 @@
           <w:rStyle w:val="IntenseEmphasis"/>
         </w:rPr>
       </w:pPr>
-      <w:bookmarkStart w:id="9" w:name="_Toc318622184"/>
+      <w:bookmarkStart w:id="10" w:name="_Toc318622184"/>
       <w:proofErr w:type="spellStart"/>
       <w:r>
         <w:rPr>
@@ -4348,7 +4550,7 @@
         </w:rPr>
         <w:t>RavenDB</w:t>
       </w:r>
-      <w:bookmarkEnd w:id="9"/>
+      <w:bookmarkEnd w:id="10"/>
       <w:proofErr w:type="spellEnd"/>
     </w:p>
     <w:p>
@@ -4376,7 +4578,7 @@
       <w:pPr>
         <w:pStyle w:val="NoSpacing"/>
       </w:pPr>
-      <w:hyperlink r:id="rId18" w:history="1">
+      <w:hyperlink r:id="rId21" w:history="1">
         <w:r>
           <w:rPr>
             <w:rStyle w:val="Hyperlink"/>
@@ -4423,26 +4625,26 @@
           <w:rStyle w:val="IntenseEmphasis"/>
         </w:rPr>
       </w:pPr>
-      <w:bookmarkStart w:id="10" w:name="_Toc318622185"/>
+      <w:bookmarkStart w:id="11" w:name="_Toc318622185"/>
       <w:r>
         <w:rPr>
           <w:rStyle w:val="IntenseEmphasis"/>
         </w:rPr>
+        <w:t>Presto Task Runner</w:t>
+      </w:r>
+      <w:bookmarkEnd w:id="11"/>
+    </w:p>
+    <w:p>
+      <w:pPr>
+        <w:pStyle w:val="NoSpacing"/>
+      </w:pPr>
+    </w:p>
+    <w:p>
+      <w:pPr>
+        <w:pStyle w:val="NoSpacing"/>
+      </w:pPr>
+      <w:r>
         <w:lastRenderedPageBreak/>
-        <w:t>Presto Task Runner</w:t>
-      </w:r>
-      <w:bookmarkEnd w:id="10"/>
-    </w:p>
-    <w:p>
-      <w:pPr>
-        <w:pStyle w:val="NoSpacing"/>
-      </w:pPr>
-    </w:p>
-    <w:p>
-      <w:pPr>
-        <w:pStyle w:val="NoSpacing"/>
-      </w:pPr>
-      <w:r>
         <w:t>The Presto Task Runner (</w:t>
       </w:r>
       <w:r>
@@ -4464,14 +4666,14 @@
           <w:rStyle w:val="IntenseEmphasis"/>
         </w:rPr>
       </w:pPr>
-      <w:bookmarkStart w:id="11" w:name="_Toc318622186"/>
+      <w:bookmarkStart w:id="12" w:name="_Toc318622186"/>
       <w:r>
         <w:rPr>
           <w:rStyle w:val="IntenseEmphasis"/>
         </w:rPr>
         <w:t>Presto Dashboard</w:t>
       </w:r>
-      <w:bookmarkEnd w:id="11"/>
+      <w:bookmarkEnd w:id="12"/>
     </w:p>
     <w:p>
       <w:pPr>
@@ -4500,11 +4702,11 @@
       <w:pPr>
         <w:pStyle w:val="Heading1"/>
       </w:pPr>
-      <w:bookmarkStart w:id="12" w:name="_Toc318622187"/>
+      <w:bookmarkStart w:id="13" w:name="_Toc318622187"/>
       <w:r>
         <w:t>Setting up Applications</w:t>
       </w:r>
-      <w:bookmarkEnd w:id="12"/>
+      <w:bookmarkEnd w:id="13"/>
     </w:p>
     <w:p>
       <w:pPr>
@@ -4515,26 +4717,24 @@
       <w:pPr>
         <w:pStyle w:val="Heading2"/>
       </w:pPr>
-      <w:bookmarkStart w:id="13" w:name="_Toc318622188"/>
+      <w:bookmarkStart w:id="14" w:name="_Toc318622188"/>
       <w:r>
         <w:t>Adding an Application</w:t>
       </w:r>
-      <w:bookmarkEnd w:id="13"/>
-    </w:p>
-    <w:p>
-      <w:pPr>
-        <w:pStyle w:val="NoSpacing"/>
-      </w:pPr>
-    </w:p>
-    <w:p>
-      <w:pPr>
-        <w:pStyle w:val="NoSpacing"/>
-      </w:pPr>
-      <w:bookmarkStart w:id="14" w:name="_GoBack"/>
       <w:bookmarkEnd w:id="14"/>
     </w:p>
     <w:p>
       <w:pPr>
+        <w:pStyle w:val="NoSpacing"/>
+      </w:pPr>
+    </w:p>
+    <w:p>
+      <w:pPr>
+        <w:pStyle w:val="NoSpacing"/>
+      </w:pPr>
+    </w:p>
+    <w:p>
+      <w:pPr>
         <w:pStyle w:val="Heading2"/>
       </w:pPr>
       <w:bookmarkStart w:id="15" w:name="_Toc318622189"/>
@@ -4684,6 +4884,7 @@
       </w:pPr>
       <w:bookmarkStart w:id="21" w:name="_Toc318622195"/>
       <w:r>
+        <w:lastRenderedPageBreak/>
         <w:t>Assigning Custom Variables</w:t>
       </w:r>
       <w:bookmarkEnd w:id="21"/>
@@ -4900,13 +5101,7 @@
       <w:bookmarkStart w:id="31" w:name="_Toc318622205"/>
       <w:r>
         <w:lastRenderedPageBreak/>
-        <w:t xml:space="preserve">Importing </w:t>
-      </w:r>
-      <w:r>
-        <w:t>Custom Variable Group</w:t>
-      </w:r>
-      <w:r>
-        <w:t>s</w:t>
+        <w:t>Importing Custom Variable Groups</w:t>
       </w:r>
       <w:bookmarkEnd w:id="31"/>
     </w:p>
@@ -4926,10 +5121,7 @@
       </w:pPr>
       <w:bookmarkStart w:id="32" w:name="_Toc318622206"/>
       <w:r>
-        <w:t xml:space="preserve">Exporting </w:t>
-      </w:r>
-      <w:r>
-        <w:t>Custom Variable Group</w:t>
+        <w:t>Exporting Custom Variable Group</w:t>
       </w:r>
       <w:bookmarkEnd w:id="32"/>
     </w:p>
@@ -5099,9 +5291,9 @@
       </w:pPr>
     </w:p>
     <w:sectPr>
-      <w:headerReference w:type="even" r:id="rId19"/>
-      <w:headerReference w:type="default" r:id="rId20"/>
-      <w:headerReference w:type="first" r:id="rId21"/>
+      <w:headerReference w:type="even" r:id="rId22"/>
+      <w:headerReference w:type="default" r:id="rId23"/>
+      <w:headerReference w:type="first" r:id="rId24"/>
       <w:pgSz w:w="12240" w:h="15840"/>
       <w:pgMar w:top="1440" w:right="1440" w:bottom="1440" w:left="1440" w:header="720" w:footer="720" w:gutter="0"/>
       <w:cols w:space="720"/>
@@ -6977,7 +7169,7 @@
 </file>
 
 <file path=customXml/itemProps1.xml><?xml version="1.0" encoding="utf-8"?>
-<ds:datastoreItem xmlns:ds="http://schemas.openxmlformats.org/officeDocument/2006/customXml" ds:itemID="{02E53FD2-3B95-4F86-AABE-52A4204FE342}">
+<ds:datastoreItem xmlns:ds="http://schemas.openxmlformats.org/officeDocument/2006/customXml" ds:itemID="{37E76C3A-F760-4F96-A88D-9103BA0F124E}">
   <ds:schemaRefs>
     <ds:schemaRef ds:uri="http://schemas.openxmlformats.org/officeDocument/2006/bibliography"/>
   </ds:schemaRefs>

</xml_diff>

<commit_message>
Added installer for Presto Dashboard.
</commit_message>
<xml_diff>
--- a/Main/Documentation/Presto User Guide.docx
+++ b/Main/Documentation/Presto User Guide.docx
@@ -4324,7 +4324,13 @@
         <w:pStyle w:val="NoSpacing"/>
       </w:pPr>
       <w:r>
-        <w:t>This will cause the application to be installed on all servers in the chose environment:</w:t>
+        <w:t>This will cause the application to be installed on all servers in the chose</w:t>
+      </w:r>
+      <w:r>
+        <w:t>n</w:t>
+      </w:r>
+      <w:r>
+        <w:t xml:space="preserve"> environment:</w:t>
       </w:r>
     </w:p>
     <w:p>
@@ -4453,8 +4459,6 @@
       <w:r>
         <w:t>When the installation is complete, we can view the results on the Installs tab:</w:t>
       </w:r>
-      <w:bookmarkStart w:id="8" w:name="_GoBack"/>
-      <w:bookmarkEnd w:id="8"/>
     </w:p>
     <w:p>
       <w:pPr>
@@ -4524,11 +4528,94 @@
       <w:pPr>
         <w:pStyle w:val="Heading1"/>
       </w:pPr>
-      <w:bookmarkStart w:id="9" w:name="_Toc318622183"/>
+      <w:bookmarkStart w:id="8" w:name="_Toc318622183"/>
       <w:r>
         <w:t>Installation</w:t>
       </w:r>
+      <w:bookmarkEnd w:id="8"/>
+    </w:p>
+    <w:p>
+      <w:pPr>
+        <w:pStyle w:val="NoSpacing"/>
+      </w:pPr>
+    </w:p>
+    <w:p>
+      <w:pPr>
+        <w:pStyle w:val="Heading2"/>
+        <w:rPr>
+          <w:rStyle w:val="IntenseEmphasis"/>
+        </w:rPr>
+      </w:pPr>
+      <w:bookmarkStart w:id="9" w:name="_Toc318622184"/>
+      <w:proofErr w:type="spellStart"/>
+      <w:r>
+        <w:rPr>
+          <w:rStyle w:val="IntenseEmphasis"/>
+        </w:rPr>
+        <w:t>RavenDB</w:t>
+      </w:r>
       <w:bookmarkEnd w:id="9"/>
+      <w:proofErr w:type="spellEnd"/>
+    </w:p>
+    <w:p>
+      <w:pPr>
+        <w:pStyle w:val="NoSpacing"/>
+      </w:pPr>
+    </w:p>
+    <w:p>
+      <w:pPr>
+        <w:pStyle w:val="NoSpacing"/>
+      </w:pPr>
+      <w:r>
+        <w:t xml:space="preserve">Presto currently uses build 573 of </w:t>
+      </w:r>
+      <w:proofErr w:type="spellStart"/>
+      <w:r>
+        <w:t>RavenDB</w:t>
+      </w:r>
+      <w:proofErr w:type="spellEnd"/>
+      <w:r>
+        <w:t>, found here:</w:t>
+      </w:r>
+    </w:p>
+    <w:p>
+      <w:pPr>
+        <w:pStyle w:val="NoSpacing"/>
+      </w:pPr>
+      <w:hyperlink r:id="rId21" w:history="1">
+        <w:r>
+          <w:rPr>
+            <w:rStyle w:val="Hyperlink"/>
+          </w:rPr>
+          <w:t>http://builds.hibernatingrhinos.com/builds/RavenDB</w:t>
+        </w:r>
+      </w:hyperlink>
+    </w:p>
+    <w:p>
+      <w:pPr>
+        <w:pStyle w:val="NoSpacing"/>
+      </w:pPr>
+    </w:p>
+    <w:p>
+      <w:pPr>
+        <w:pStyle w:val="NoSpacing"/>
+      </w:pPr>
+      <w:r>
+        <w:t>Download RavenDB-Build-573 and save it on the server’s (what will be your DB server) hard disk.</w:t>
+      </w:r>
+    </w:p>
+    <w:p>
+      <w:pPr>
+        <w:pStyle w:val="NoSpacing"/>
+      </w:pPr>
+    </w:p>
+    <w:p>
+      <w:pPr>
+        <w:pStyle w:val="NoSpacing"/>
+      </w:pPr>
+      <w:r>
+        <w:t>Unzip...</w:t>
+      </w:r>
     </w:p>
     <w:p>
       <w:pPr>
@@ -4542,97 +4629,14 @@
           <w:rStyle w:val="IntenseEmphasis"/>
         </w:rPr>
       </w:pPr>
-      <w:bookmarkStart w:id="10" w:name="_Toc318622184"/>
-      <w:proofErr w:type="spellStart"/>
+      <w:bookmarkStart w:id="10" w:name="_Toc318622185"/>
       <w:r>
         <w:rPr>
           <w:rStyle w:val="IntenseEmphasis"/>
         </w:rPr>
-        <w:t>RavenDB</w:t>
+        <w:t>Presto Task Runner</w:t>
       </w:r>
       <w:bookmarkEnd w:id="10"/>
-      <w:proofErr w:type="spellEnd"/>
-    </w:p>
-    <w:p>
-      <w:pPr>
-        <w:pStyle w:val="NoSpacing"/>
-      </w:pPr>
-    </w:p>
-    <w:p>
-      <w:pPr>
-        <w:pStyle w:val="NoSpacing"/>
-      </w:pPr>
-      <w:r>
-        <w:t xml:space="preserve">Presto currently uses build 573 of </w:t>
-      </w:r>
-      <w:proofErr w:type="spellStart"/>
-      <w:r>
-        <w:t>RavenDB</w:t>
-      </w:r>
-      <w:proofErr w:type="spellEnd"/>
-      <w:r>
-        <w:t>, found here:</w:t>
-      </w:r>
-    </w:p>
-    <w:p>
-      <w:pPr>
-        <w:pStyle w:val="NoSpacing"/>
-      </w:pPr>
-      <w:hyperlink r:id="rId21" w:history="1">
-        <w:r>
-          <w:rPr>
-            <w:rStyle w:val="Hyperlink"/>
-          </w:rPr>
-          <w:t>http://builds.hibernatingrhinos.com/builds/RavenDB</w:t>
-        </w:r>
-      </w:hyperlink>
-    </w:p>
-    <w:p>
-      <w:pPr>
-        <w:pStyle w:val="NoSpacing"/>
-      </w:pPr>
-    </w:p>
-    <w:p>
-      <w:pPr>
-        <w:pStyle w:val="NoSpacing"/>
-      </w:pPr>
-      <w:r>
-        <w:t>Download RavenDB-Build-573 and save it on the server’s (what will be your DB server) hard disk.</w:t>
-      </w:r>
-    </w:p>
-    <w:p>
-      <w:pPr>
-        <w:pStyle w:val="NoSpacing"/>
-      </w:pPr>
-    </w:p>
-    <w:p>
-      <w:pPr>
-        <w:pStyle w:val="NoSpacing"/>
-      </w:pPr>
-      <w:r>
-        <w:t>Unzip...</w:t>
-      </w:r>
-    </w:p>
-    <w:p>
-      <w:pPr>
-        <w:pStyle w:val="NoSpacing"/>
-      </w:pPr>
-    </w:p>
-    <w:p>
-      <w:pPr>
-        <w:pStyle w:val="Heading2"/>
-        <w:rPr>
-          <w:rStyle w:val="IntenseEmphasis"/>
-        </w:rPr>
-      </w:pPr>
-      <w:bookmarkStart w:id="11" w:name="_Toc318622185"/>
-      <w:r>
-        <w:rPr>
-          <w:rStyle w:val="IntenseEmphasis"/>
-        </w:rPr>
-        <w:t>Presto Task Runner</w:t>
-      </w:r>
-      <w:bookmarkEnd w:id="11"/>
     </w:p>
     <w:p>
       <w:pPr>
@@ -4651,7 +4655,15 @@
         <w:t>PT</w:t>
       </w:r>
       <w:r>
-        <w:t>R) needs to be installed on every server that participates in automated deployment.</w:t>
+        <w:t xml:space="preserve">R) needs to be installed on every server that </w:t>
+      </w:r>
+      <w:r>
+        <w:t>will install applications that were set up in the Presto Dashboard</w:t>
+      </w:r>
+      <w:bookmarkStart w:id="11" w:name="_GoBack"/>
+      <w:bookmarkEnd w:id="11"/>
+      <w:r>
+        <w:t>.</w:t>
       </w:r>
     </w:p>
     <w:p>
@@ -7169,7 +7181,7 @@
 </file>
 
 <file path=customXml/itemProps1.xml><?xml version="1.0" encoding="utf-8"?>
-<ds:datastoreItem xmlns:ds="http://schemas.openxmlformats.org/officeDocument/2006/customXml" ds:itemID="{37E76C3A-F760-4F96-A88D-9103BA0F124E}">
+<ds:datastoreItem xmlns:ds="http://schemas.openxmlformats.org/officeDocument/2006/customXml" ds:itemID="{1910B0E1-D298-4235-B91D-918BB7533FD9}">
   <ds:schemaRefs>
     <ds:schemaRef ds:uri="http://schemas.openxmlformats.org/officeDocument/2006/bibliography"/>
   </ds:schemaRefs>

</xml_diff>

<commit_message>
Finish Presto Dashboard installer. Getting close to first official 2.0 release...
</commit_message>
<xml_diff>
--- a/Main/Documentation/Presto User Guide.docx
+++ b/Main/Documentation/Presto User Guide.docx
@@ -3407,13 +3407,8 @@
         <w:t>Database</w:t>
       </w:r>
       <w:r>
-        <w:t xml:space="preserve">: </w:t>
-      </w:r>
-      <w:proofErr w:type="spellStart"/>
-      <w:r>
-        <w:t>RavenDB</w:t>
-      </w:r>
-      <w:proofErr w:type="spellEnd"/>
+        <w:t>: RavenDB</w:t>
+      </w:r>
       <w:r>
         <w:t xml:space="preserve"> (</w:t>
       </w:r>
@@ -3680,15 +3675,7 @@
         </w:numPr>
       </w:pPr>
       <w:r>
-        <w:t xml:space="preserve">Deploy </w:t>
-      </w:r>
-      <w:proofErr w:type="spellStart"/>
-      <w:r>
-        <w:t>ClickOnce</w:t>
-      </w:r>
-      <w:proofErr w:type="spellEnd"/>
-      <w:r>
-        <w:t xml:space="preserve"> apps</w:t>
+        <w:t>Deploy ClickOnce apps</w:t>
       </w:r>
     </w:p>
     <w:p>
@@ -4122,25 +4109,21 @@
       <w:r>
         <w:t xml:space="preserve">Remember our </w:t>
       </w:r>
-      <w:proofErr w:type="spellStart"/>
       <w:r>
         <w:rPr>
           <w:u w:val="single"/>
         </w:rPr>
         <w:t>productionReleaseFolder</w:t>
       </w:r>
-      <w:proofErr w:type="spellEnd"/>
       <w:r>
         <w:t xml:space="preserve"> and </w:t>
       </w:r>
-      <w:proofErr w:type="spellStart"/>
       <w:r>
         <w:rPr>
           <w:u w:val="single"/>
         </w:rPr>
         <w:t>installationFolder</w:t>
       </w:r>
-      <w:proofErr w:type="spellEnd"/>
       <w:r>
         <w:t xml:space="preserve"> variables from our task that we created a few minutes ago? This is where they’re defined.</w:t>
       </w:r>
@@ -4547,7 +4530,6 @@
         </w:rPr>
       </w:pPr>
       <w:bookmarkStart w:id="9" w:name="_Toc318622184"/>
-      <w:proofErr w:type="spellStart"/>
       <w:r>
         <w:rPr>
           <w:rStyle w:val="IntenseEmphasis"/>
@@ -4555,27 +4537,18 @@
         <w:t>RavenDB</w:t>
       </w:r>
       <w:bookmarkEnd w:id="9"/>
-      <w:proofErr w:type="spellEnd"/>
-    </w:p>
-    <w:p>
-      <w:pPr>
-        <w:pStyle w:val="NoSpacing"/>
-      </w:pPr>
-    </w:p>
-    <w:p>
-      <w:pPr>
-        <w:pStyle w:val="NoSpacing"/>
-      </w:pPr>
-      <w:r>
-        <w:t xml:space="preserve">Presto currently uses build 573 of </w:t>
-      </w:r>
-      <w:proofErr w:type="spellStart"/>
-      <w:r>
-        <w:t>RavenDB</w:t>
-      </w:r>
-      <w:proofErr w:type="spellEnd"/>
-      <w:r>
-        <w:t>, found here:</w:t>
+    </w:p>
+    <w:p>
+      <w:pPr>
+        <w:pStyle w:val="NoSpacing"/>
+      </w:pPr>
+    </w:p>
+    <w:p>
+      <w:pPr>
+        <w:pStyle w:val="NoSpacing"/>
+      </w:pPr>
+      <w:r>
+        <w:t>Presto currently uses build 573 of RavenDB, found here:</w:t>
       </w:r>
     </w:p>
     <w:p>
@@ -4624,7 +4597,42 @@
     </w:p>
     <w:p>
       <w:pPr>
+        <w:pStyle w:val="NoSpacing"/>
+      </w:pPr>
+    </w:p>
+    <w:p>
+      <w:pPr>
         <w:pStyle w:val="Heading2"/>
+      </w:pPr>
+      <w:r>
+        <w:lastRenderedPageBreak/>
+        <w:t>Self-updating Service Host</w:t>
+      </w:r>
+    </w:p>
+    <w:p>
+      <w:pPr>
+        <w:pStyle w:val="NoSpacing"/>
+      </w:pPr>
+    </w:p>
+    <w:p>
+      <w:pPr>
+        <w:pStyle w:val="NoSpacing"/>
+      </w:pPr>
+      <w:r>
+        <w:t xml:space="preserve">The Self-updating service host </w:t>
+      </w:r>
+      <w:r>
+        <w:t>needs to be installed on every server that will install applications that were set up in the Presto Dashboard.</w:t>
+      </w:r>
+    </w:p>
+    <w:p>
+      <w:pPr>
+        <w:pStyle w:val="NoSpacing"/>
+      </w:pPr>
+    </w:p>
+    <w:p>
+      <w:pPr>
+        <w:pStyle w:val="Heading2"/>
         <w:rPr>
           <w:rStyle w:val="IntenseEmphasis"/>
         </w:rPr>
@@ -4648,23 +4656,19 @@
         <w:pStyle w:val="NoSpacing"/>
       </w:pPr>
       <w:r>
-        <w:lastRenderedPageBreak/>
         <w:t>The Presto Task Runner (</w:t>
       </w:r>
       <w:r>
         <w:t>PT</w:t>
       </w:r>
       <w:r>
-        <w:t xml:space="preserve">R) needs to be installed on every server that </w:t>
-      </w:r>
-      <w:r>
-        <w:t>will install applications that were set up in the Presto Dashboard</w:t>
+        <w:t xml:space="preserve">R) </w:t>
+      </w:r>
+      <w:r>
+        <w:t>files need to be stored in one location, so the Self-updating Service Host can load it from this location.</w:t>
       </w:r>
       <w:bookmarkStart w:id="11" w:name="_GoBack"/>
       <w:bookmarkEnd w:id="11"/>
-      <w:r>
-        <w:t>.</w:t>
-      </w:r>
     </w:p>
     <w:p>
       <w:pPr>
@@ -4896,10 +4900,275 @@
       </w:pPr>
       <w:bookmarkStart w:id="21" w:name="_Toc318622195"/>
       <w:r>
+        <w:t>Assigning Custom Variables</w:t>
+      </w:r>
+      <w:bookmarkEnd w:id="21"/>
+    </w:p>
+    <w:p>
+      <w:pPr>
+        <w:pStyle w:val="NoSpacing"/>
+      </w:pPr>
+    </w:p>
+    <w:p>
+      <w:pPr>
+        <w:pStyle w:val="Heading1"/>
+      </w:pPr>
+      <w:bookmarkStart w:id="22" w:name="_Toc318622196"/>
+      <w:r>
+        <w:t>Setting up Servers</w:t>
+      </w:r>
+      <w:bookmarkEnd w:id="22"/>
+    </w:p>
+    <w:p>
+      <w:pPr>
+        <w:pStyle w:val="NoSpacing"/>
+      </w:pPr>
+    </w:p>
+    <w:p>
+      <w:pPr>
+        <w:pStyle w:val="Heading2"/>
+      </w:pPr>
+      <w:bookmarkStart w:id="23" w:name="_Toc318622197"/>
+      <w:r>
+        <w:t>Adding a Server</w:t>
+      </w:r>
+      <w:bookmarkEnd w:id="23"/>
+    </w:p>
+    <w:p>
+      <w:pPr>
+        <w:pStyle w:val="NoSpacing"/>
+      </w:pPr>
+    </w:p>
+    <w:p>
+      <w:pPr>
+        <w:pStyle w:val="NoSpacing"/>
+      </w:pPr>
+    </w:p>
+    <w:p>
+      <w:pPr>
+        <w:pStyle w:val="NoSpacing"/>
+      </w:pPr>
+    </w:p>
+    <w:p>
+      <w:pPr>
+        <w:pStyle w:val="Heading2"/>
+      </w:pPr>
+      <w:bookmarkStart w:id="24" w:name="_Toc318622198"/>
+      <w:r>
+        <w:t>Associating Applications with Servers</w:t>
+      </w:r>
+      <w:bookmarkEnd w:id="24"/>
+    </w:p>
+    <w:p>
+      <w:pPr>
+        <w:pStyle w:val="NoSpacing"/>
+      </w:pPr>
+    </w:p>
+    <w:p>
+      <w:pPr>
+        <w:pStyle w:val="NoSpacing"/>
+      </w:pPr>
+    </w:p>
+    <w:p>
+      <w:pPr>
+        <w:pStyle w:val="NoSpacing"/>
+      </w:pPr>
+    </w:p>
+    <w:p>
+      <w:pPr>
+        <w:pStyle w:val="Heading2"/>
+      </w:pPr>
+      <w:bookmarkStart w:id="25" w:name="_Toc318622199"/>
+      <w:r>
+        <w:t>Importing Applications</w:t>
+      </w:r>
+      <w:bookmarkEnd w:id="25"/>
+    </w:p>
+    <w:p>
+      <w:pPr>
+        <w:pStyle w:val="NoSpacing"/>
+      </w:pPr>
+    </w:p>
+    <w:p>
+      <w:pPr>
+        <w:pStyle w:val="NoSpacing"/>
+      </w:pPr>
+    </w:p>
+    <w:p>
+      <w:pPr>
+        <w:pStyle w:val="NoSpacing"/>
+      </w:pPr>
+    </w:p>
+    <w:p>
+      <w:pPr>
+        <w:pStyle w:val="Heading2"/>
+      </w:pPr>
+      <w:bookmarkStart w:id="26" w:name="_Toc318622200"/>
+      <w:r>
+        <w:t>Exporting Applications</w:t>
+      </w:r>
+      <w:bookmarkEnd w:id="26"/>
+    </w:p>
+    <w:p>
+      <w:pPr>
+        <w:pStyle w:val="NoSpacing"/>
+      </w:pPr>
+    </w:p>
+    <w:p>
+      <w:pPr>
+        <w:pStyle w:val="NoSpacing"/>
+      </w:pPr>
+    </w:p>
+    <w:p>
+      <w:pPr>
+        <w:pStyle w:val="NoSpacing"/>
+      </w:pPr>
+    </w:p>
+    <w:p>
+      <w:pPr>
+        <w:pStyle w:val="Heading2"/>
+      </w:pPr>
+      <w:bookmarkStart w:id="27" w:name="_Toc318622201"/>
+      <w:r>
+        <w:t>Assigning Custom Variables</w:t>
+      </w:r>
+      <w:bookmarkEnd w:id="27"/>
+    </w:p>
+    <w:p>
+      <w:pPr>
+        <w:pStyle w:val="NoSpacing"/>
+      </w:pPr>
+    </w:p>
+    <w:p>
+      <w:pPr>
+        <w:pStyle w:val="NoSpacing"/>
+      </w:pPr>
+    </w:p>
+    <w:p>
+      <w:pPr>
+        <w:pStyle w:val="NoSpacing"/>
+      </w:pPr>
+    </w:p>
+    <w:p>
+      <w:pPr>
+        <w:pStyle w:val="Heading2"/>
+      </w:pPr>
+      <w:bookmarkStart w:id="28" w:name="_Toc318622202"/>
+      <w:r>
+        <w:t>Debug Logging</w:t>
+      </w:r>
+      <w:bookmarkEnd w:id="28"/>
+    </w:p>
+    <w:p>
+      <w:pPr>
+        <w:pStyle w:val="NoSpacing"/>
+      </w:pPr>
+    </w:p>
+    <w:p>
+      <w:pPr>
+        <w:pStyle w:val="NoSpacing"/>
+      </w:pPr>
+    </w:p>
+    <w:p>
+      <w:pPr>
+        <w:pStyle w:val="Heading1"/>
+      </w:pPr>
+      <w:bookmarkStart w:id="29" w:name="_Toc318622203"/>
+      <w:r>
         <w:lastRenderedPageBreak/>
-        <w:t>Assigning Custom Variables</w:t>
-      </w:r>
-      <w:bookmarkEnd w:id="21"/>
+        <w:t>Custom Variables</w:t>
+      </w:r>
+      <w:bookmarkEnd w:id="29"/>
+    </w:p>
+    <w:p>
+      <w:pPr>
+        <w:pStyle w:val="NoSpacing"/>
+      </w:pPr>
+    </w:p>
+    <w:p>
+      <w:pPr>
+        <w:pStyle w:val="Heading2"/>
+      </w:pPr>
+      <w:bookmarkStart w:id="30" w:name="_Toc318622204"/>
+      <w:r>
+        <w:t>Adding a Custom Variable Group</w:t>
+      </w:r>
+      <w:bookmarkEnd w:id="30"/>
+    </w:p>
+    <w:p>
+      <w:pPr>
+        <w:pStyle w:val="NoSpacing"/>
+      </w:pPr>
+    </w:p>
+    <w:p>
+      <w:pPr>
+        <w:pStyle w:val="NoSpacing"/>
+      </w:pPr>
+    </w:p>
+    <w:p>
+      <w:pPr>
+        <w:pStyle w:val="NoSpacing"/>
+      </w:pPr>
+    </w:p>
+    <w:p>
+      <w:pPr>
+        <w:pStyle w:val="Heading2"/>
+      </w:pPr>
+      <w:bookmarkStart w:id="31" w:name="_Toc318622205"/>
+      <w:r>
+        <w:t>Importing Custom Variable Groups</w:t>
+      </w:r>
+      <w:bookmarkEnd w:id="31"/>
+    </w:p>
+    <w:p>
+      <w:pPr>
+        <w:pStyle w:val="NoSpacing"/>
+      </w:pPr>
+    </w:p>
+    <w:p>
+      <w:pPr>
+        <w:pStyle w:val="NoSpacing"/>
+      </w:pPr>
+    </w:p>
+    <w:p>
+      <w:pPr>
+        <w:pStyle w:val="Heading2"/>
+      </w:pPr>
+      <w:bookmarkStart w:id="32" w:name="_Toc318622206"/>
+      <w:r>
+        <w:t>Exporting Custom Variable Group</w:t>
+      </w:r>
+      <w:bookmarkEnd w:id="32"/>
+    </w:p>
+    <w:p>
+      <w:pPr>
+        <w:pStyle w:val="NoSpacing"/>
+      </w:pPr>
+    </w:p>
+    <w:p>
+      <w:pPr>
+        <w:pStyle w:val="NoSpacing"/>
+      </w:pPr>
+    </w:p>
+    <w:p>
+      <w:pPr>
+        <w:pStyle w:val="NoSpacing"/>
+      </w:pPr>
+    </w:p>
+    <w:p>
+      <w:pPr>
+        <w:pStyle w:val="Heading2"/>
+      </w:pPr>
+      <w:bookmarkStart w:id="33" w:name="_Toc318622207"/>
+      <w:r>
+        <w:t>Adding Custom Variables</w:t>
+      </w:r>
+      <w:bookmarkEnd w:id="33"/>
+    </w:p>
+    <w:p>
+      <w:pPr>
+        <w:pStyle w:val="NoSpacing"/>
+      </w:pPr>
     </w:p>
     <w:p>
       <w:pPr>
@@ -4910,11 +5179,61 @@
       <w:pPr>
         <w:pStyle w:val="Heading1"/>
       </w:pPr>
-      <w:bookmarkStart w:id="22" w:name="_Toc318622196"/>
-      <w:r>
-        <w:t>Setting up Servers</w:t>
-      </w:r>
-      <w:bookmarkEnd w:id="22"/>
+      <w:bookmarkStart w:id="34" w:name="_Toc318622208"/>
+      <w:r>
+        <w:t>Installs Tab</w:t>
+      </w:r>
+      <w:bookmarkEnd w:id="34"/>
+    </w:p>
+    <w:p>
+      <w:pPr>
+        <w:pStyle w:val="NoSpacing"/>
+      </w:pPr>
+    </w:p>
+    <w:p>
+      <w:pPr>
+        <w:pStyle w:val="NoSpacing"/>
+      </w:pPr>
+    </w:p>
+    <w:p>
+      <w:pPr>
+        <w:pStyle w:val="NoSpacing"/>
+      </w:pPr>
+    </w:p>
+    <w:p>
+      <w:pPr>
+        <w:pStyle w:val="Heading1"/>
+      </w:pPr>
+      <w:bookmarkStart w:id="35" w:name="_Toc318622209"/>
+      <w:r>
+        <w:t>Log Tab</w:t>
+      </w:r>
+      <w:bookmarkEnd w:id="35"/>
+    </w:p>
+    <w:p>
+      <w:pPr>
+        <w:pStyle w:val="NoSpacing"/>
+      </w:pPr>
+    </w:p>
+    <w:p>
+      <w:pPr>
+        <w:pStyle w:val="NoSpacing"/>
+      </w:pPr>
+    </w:p>
+    <w:p>
+      <w:pPr>
+        <w:pStyle w:val="NoSpacing"/>
+      </w:pPr>
+    </w:p>
+    <w:p>
+      <w:pPr>
+        <w:pStyle w:val="Heading1"/>
+      </w:pPr>
+      <w:bookmarkStart w:id="36" w:name="_Toc318622210"/>
+      <w:r>
+        <w:t>Global Tab</w:t>
+      </w:r>
+      <w:bookmarkEnd w:id="36"/>
     </w:p>
     <w:p>
       <w:pPr>
@@ -4925,21 +5244,21 @@
       <w:pPr>
         <w:pStyle w:val="Heading2"/>
       </w:pPr>
-      <w:bookmarkStart w:id="23" w:name="_Toc318622197"/>
-      <w:r>
-        <w:t>Adding a Server</w:t>
-      </w:r>
-      <w:bookmarkEnd w:id="23"/>
-    </w:p>
-    <w:p>
-      <w:pPr>
-        <w:pStyle w:val="NoSpacing"/>
-      </w:pPr>
-    </w:p>
-    <w:p>
-      <w:pPr>
-        <w:pStyle w:val="NoSpacing"/>
-      </w:pPr>
+      <w:bookmarkStart w:id="37" w:name="_Toc318622211"/>
+      <w:r>
+        <w:t>Freezing Installations</w:t>
+      </w:r>
+      <w:bookmarkEnd w:id="37"/>
+    </w:p>
+    <w:p>
+      <w:pPr>
+        <w:pStyle w:val="Heading1"/>
+      </w:pPr>
+      <w:bookmarkStart w:id="38" w:name="_Toc318622212"/>
+      <w:r>
+        <w:t>Deployments</w:t>
+      </w:r>
+      <w:bookmarkEnd w:id="38"/>
     </w:p>
     <w:p>
       <w:pPr>
@@ -4950,324 +5269,9 @@
       <w:pPr>
         <w:pStyle w:val="Heading2"/>
       </w:pPr>
-      <w:bookmarkStart w:id="24" w:name="_Toc318622198"/>
-      <w:r>
-        <w:t>Associating Applications with Servers</w:t>
-      </w:r>
-      <w:bookmarkEnd w:id="24"/>
-    </w:p>
-    <w:p>
-      <w:pPr>
-        <w:pStyle w:val="NoSpacing"/>
-      </w:pPr>
-    </w:p>
-    <w:p>
-      <w:pPr>
-        <w:pStyle w:val="NoSpacing"/>
-      </w:pPr>
-    </w:p>
-    <w:p>
-      <w:pPr>
-        <w:pStyle w:val="NoSpacing"/>
-      </w:pPr>
-    </w:p>
-    <w:p>
-      <w:pPr>
-        <w:pStyle w:val="Heading2"/>
-      </w:pPr>
-      <w:bookmarkStart w:id="25" w:name="_Toc318622199"/>
-      <w:r>
-        <w:t>Importing Applications</w:t>
-      </w:r>
-      <w:bookmarkEnd w:id="25"/>
-    </w:p>
-    <w:p>
-      <w:pPr>
-        <w:pStyle w:val="NoSpacing"/>
-      </w:pPr>
-    </w:p>
-    <w:p>
-      <w:pPr>
-        <w:pStyle w:val="NoSpacing"/>
-      </w:pPr>
-    </w:p>
-    <w:p>
-      <w:pPr>
-        <w:pStyle w:val="NoSpacing"/>
-      </w:pPr>
-    </w:p>
-    <w:p>
-      <w:pPr>
-        <w:pStyle w:val="Heading2"/>
-      </w:pPr>
-      <w:bookmarkStart w:id="26" w:name="_Toc318622200"/>
-      <w:r>
-        <w:t>Exporting Applications</w:t>
-      </w:r>
-      <w:bookmarkEnd w:id="26"/>
-    </w:p>
-    <w:p>
-      <w:pPr>
-        <w:pStyle w:val="NoSpacing"/>
-      </w:pPr>
-    </w:p>
-    <w:p>
-      <w:pPr>
-        <w:pStyle w:val="NoSpacing"/>
-      </w:pPr>
-    </w:p>
-    <w:p>
-      <w:pPr>
-        <w:pStyle w:val="NoSpacing"/>
-      </w:pPr>
-    </w:p>
-    <w:p>
-      <w:pPr>
-        <w:pStyle w:val="Heading2"/>
-      </w:pPr>
-      <w:bookmarkStart w:id="27" w:name="_Toc318622201"/>
-      <w:r>
-        <w:t>Assigning Custom Variables</w:t>
-      </w:r>
-      <w:bookmarkEnd w:id="27"/>
-    </w:p>
-    <w:p>
-      <w:pPr>
-        <w:pStyle w:val="NoSpacing"/>
-      </w:pPr>
-    </w:p>
-    <w:p>
-      <w:pPr>
-        <w:pStyle w:val="NoSpacing"/>
-      </w:pPr>
-    </w:p>
-    <w:p>
-      <w:pPr>
-        <w:pStyle w:val="NoSpacing"/>
-      </w:pPr>
-    </w:p>
-    <w:p>
-      <w:pPr>
-        <w:pStyle w:val="Heading2"/>
-      </w:pPr>
-      <w:bookmarkStart w:id="28" w:name="_Toc318622202"/>
-      <w:r>
-        <w:t>Debug Logging</w:t>
-      </w:r>
-      <w:bookmarkEnd w:id="28"/>
-    </w:p>
-    <w:p>
-      <w:pPr>
-        <w:pStyle w:val="NoSpacing"/>
-      </w:pPr>
-    </w:p>
-    <w:p>
-      <w:pPr>
-        <w:pStyle w:val="NoSpacing"/>
-      </w:pPr>
-    </w:p>
-    <w:p>
-      <w:pPr>
-        <w:pStyle w:val="Heading1"/>
-      </w:pPr>
-      <w:bookmarkStart w:id="29" w:name="_Toc318622203"/>
-      <w:r>
-        <w:t>Custom Variables</w:t>
-      </w:r>
-      <w:bookmarkEnd w:id="29"/>
-    </w:p>
-    <w:p>
-      <w:pPr>
-        <w:pStyle w:val="NoSpacing"/>
-      </w:pPr>
-    </w:p>
-    <w:p>
-      <w:pPr>
-        <w:pStyle w:val="Heading2"/>
-      </w:pPr>
-      <w:bookmarkStart w:id="30" w:name="_Toc318622204"/>
-      <w:r>
-        <w:t>Adding a Custom Variable Group</w:t>
-      </w:r>
-      <w:bookmarkEnd w:id="30"/>
-    </w:p>
-    <w:p>
-      <w:pPr>
-        <w:pStyle w:val="NoSpacing"/>
-      </w:pPr>
-    </w:p>
-    <w:p>
-      <w:pPr>
-        <w:pStyle w:val="NoSpacing"/>
-      </w:pPr>
-    </w:p>
-    <w:p>
-      <w:pPr>
-        <w:pStyle w:val="NoSpacing"/>
-      </w:pPr>
-    </w:p>
-    <w:p>
-      <w:pPr>
-        <w:pStyle w:val="Heading2"/>
-      </w:pPr>
-      <w:bookmarkStart w:id="31" w:name="_Toc318622205"/>
+      <w:bookmarkStart w:id="39" w:name="_Toc318622213"/>
       <w:r>
         <w:lastRenderedPageBreak/>
-        <w:t>Importing Custom Variable Groups</w:t>
-      </w:r>
-      <w:bookmarkEnd w:id="31"/>
-    </w:p>
-    <w:p>
-      <w:pPr>
-        <w:pStyle w:val="NoSpacing"/>
-      </w:pPr>
-    </w:p>
-    <w:p>
-      <w:pPr>
-        <w:pStyle w:val="NoSpacing"/>
-      </w:pPr>
-    </w:p>
-    <w:p>
-      <w:pPr>
-        <w:pStyle w:val="Heading2"/>
-      </w:pPr>
-      <w:bookmarkStart w:id="32" w:name="_Toc318622206"/>
-      <w:r>
-        <w:t>Exporting Custom Variable Group</w:t>
-      </w:r>
-      <w:bookmarkEnd w:id="32"/>
-    </w:p>
-    <w:p>
-      <w:pPr>
-        <w:pStyle w:val="NoSpacing"/>
-      </w:pPr>
-    </w:p>
-    <w:p>
-      <w:pPr>
-        <w:pStyle w:val="NoSpacing"/>
-      </w:pPr>
-    </w:p>
-    <w:p>
-      <w:pPr>
-        <w:pStyle w:val="NoSpacing"/>
-      </w:pPr>
-    </w:p>
-    <w:p>
-      <w:pPr>
-        <w:pStyle w:val="Heading2"/>
-      </w:pPr>
-      <w:bookmarkStart w:id="33" w:name="_Toc318622207"/>
-      <w:r>
-        <w:t>Adding Custom Variables</w:t>
-      </w:r>
-      <w:bookmarkEnd w:id="33"/>
-    </w:p>
-    <w:p>
-      <w:pPr>
-        <w:pStyle w:val="NoSpacing"/>
-      </w:pPr>
-    </w:p>
-    <w:p>
-      <w:pPr>
-        <w:pStyle w:val="NoSpacing"/>
-      </w:pPr>
-    </w:p>
-    <w:p>
-      <w:pPr>
-        <w:pStyle w:val="Heading1"/>
-      </w:pPr>
-      <w:bookmarkStart w:id="34" w:name="_Toc318622208"/>
-      <w:r>
-        <w:t>Installs Tab</w:t>
-      </w:r>
-      <w:bookmarkEnd w:id="34"/>
-    </w:p>
-    <w:p>
-      <w:pPr>
-        <w:pStyle w:val="NoSpacing"/>
-      </w:pPr>
-    </w:p>
-    <w:p>
-      <w:pPr>
-        <w:pStyle w:val="NoSpacing"/>
-      </w:pPr>
-    </w:p>
-    <w:p>
-      <w:pPr>
-        <w:pStyle w:val="NoSpacing"/>
-      </w:pPr>
-    </w:p>
-    <w:p>
-      <w:pPr>
-        <w:pStyle w:val="Heading1"/>
-      </w:pPr>
-      <w:bookmarkStart w:id="35" w:name="_Toc318622209"/>
-      <w:r>
-        <w:t>Log Tab</w:t>
-      </w:r>
-      <w:bookmarkEnd w:id="35"/>
-    </w:p>
-    <w:p>
-      <w:pPr>
-        <w:pStyle w:val="NoSpacing"/>
-      </w:pPr>
-    </w:p>
-    <w:p>
-      <w:pPr>
-        <w:pStyle w:val="NoSpacing"/>
-      </w:pPr>
-    </w:p>
-    <w:p>
-      <w:pPr>
-        <w:pStyle w:val="NoSpacing"/>
-      </w:pPr>
-    </w:p>
-    <w:p>
-      <w:pPr>
-        <w:pStyle w:val="Heading1"/>
-      </w:pPr>
-      <w:bookmarkStart w:id="36" w:name="_Toc318622210"/>
-      <w:r>
-        <w:t>Global Tab</w:t>
-      </w:r>
-      <w:bookmarkEnd w:id="36"/>
-    </w:p>
-    <w:p>
-      <w:pPr>
-        <w:pStyle w:val="NoSpacing"/>
-      </w:pPr>
-    </w:p>
-    <w:p>
-      <w:pPr>
-        <w:pStyle w:val="Heading2"/>
-      </w:pPr>
-      <w:bookmarkStart w:id="37" w:name="_Toc318622211"/>
-      <w:r>
-        <w:t>Freezing Installations</w:t>
-      </w:r>
-      <w:bookmarkEnd w:id="37"/>
-    </w:p>
-    <w:p>
-      <w:pPr>
-        <w:pStyle w:val="Heading1"/>
-      </w:pPr>
-      <w:bookmarkStart w:id="38" w:name="_Toc318622212"/>
-      <w:r>
-        <w:t>Deployments</w:t>
-      </w:r>
-      <w:bookmarkEnd w:id="38"/>
-    </w:p>
-    <w:p>
-      <w:pPr>
-        <w:pStyle w:val="NoSpacing"/>
-      </w:pPr>
-    </w:p>
-    <w:p>
-      <w:pPr>
-        <w:pStyle w:val="Heading2"/>
-      </w:pPr>
-      <w:bookmarkStart w:id="39" w:name="_Toc318622213"/>
-      <w:r>
         <w:t>Initiating Deployments</w:t>
       </w:r>
       <w:bookmarkEnd w:id="39"/>
@@ -7181,7 +7185,7 @@
 </file>
 
 <file path=customXml/itemProps1.xml><?xml version="1.0" encoding="utf-8"?>
-<ds:datastoreItem xmlns:ds="http://schemas.openxmlformats.org/officeDocument/2006/customXml" ds:itemID="{1910B0E1-D298-4235-B91D-918BB7533FD9}">
+<ds:datastoreItem xmlns:ds="http://schemas.openxmlformats.org/officeDocument/2006/customXml" ds:itemID="{91622187-E698-4243-8501-50F5A3D69073}">
   <ds:schemaRefs>
     <ds:schemaRef ds:uri="http://schemas.openxmlformats.org/officeDocument/2006/bibliography"/>
   </ds:schemaRefs>

</xml_diff>

<commit_message>
Not done, but this version was used for the first official Presto 2.0 release today.
</commit_message>
<xml_diff>
--- a/Main/Documentation/Presto User Guide.docx
+++ b/Main/Documentation/Presto User Guide.docx
@@ -15,7 +15,10 @@
         <w:pStyle w:val="NoSpacing"/>
       </w:pPr>
       <w:r>
-        <w:t>Last Updated: 4</w:t>
+        <w:t xml:space="preserve">Last Updated: </w:t>
+      </w:r>
+      <w:r>
+        <w:t>10</w:t>
       </w:r>
       <w:r>
         <w:t>-Mar-2012</w:t>
@@ -26,6 +29,8 @@
         <w:pStyle w:val="NoSpacing"/>
       </w:pPr>
     </w:p>
+    <w:bookmarkStart w:id="0" w:name="_GoBack"/>
+    <w:bookmarkEnd w:id="0"/>
     <w:p>
       <w:pPr>
         <w:pStyle w:val="TOC1"/>
@@ -33,73 +38,132 @@
           <w:rFonts w:asciiTheme="minorHAnsi" w:eastAsiaTheme="minorEastAsia" w:hAnsiTheme="minorHAnsi" w:cstheme="minorBidi"/>
           <w:b w:val="0"/>
           <w:bCs w:val="0"/>
-          <w:noProof/>
           <w:color w:val="auto"/>
           <w:sz w:val="22"/>
           <w:szCs w:val="22"/>
         </w:rPr>
       </w:pPr>
       <w:r>
+        <w:rPr>
+          <w:sz w:val="48"/>
+        </w:rPr>
         <w:fldChar w:fldCharType="begin"/>
       </w:r>
       <w:r>
         <w:instrText xml:space="preserve"> TOC \o "1-3" \h \z \u </w:instrText>
       </w:r>
       <w:r>
+        <w:rPr>
+          <w:sz w:val="48"/>
+        </w:rPr>
         <w:fldChar w:fldCharType="separate"/>
       </w:r>
-      <w:hyperlink w:anchor="_Toc318622175" w:history="1">
+      <w:hyperlink w:anchor="_Toc319179535" w:history="1">
         <w:r>
           <w:rPr>
             <w:rStyle w:val="Hyperlink"/>
-            <w:noProof/>
+          </w:rPr>
+          <w:t>Quick Start Instructions</w:t>
+        </w:r>
+        <w:r>
+          <w:rPr>
+            <w:webHidden/>
+          </w:rPr>
+          <w:tab/>
+        </w:r>
+        <w:r>
+          <w:rPr>
+            <w:webHidden/>
+          </w:rPr>
+          <w:fldChar w:fldCharType="begin"/>
+        </w:r>
+        <w:r>
+          <w:rPr>
+            <w:webHidden/>
+          </w:rPr>
+          <w:instrText xml:space="preserve"> PAGEREF _Toc319179535 \h </w:instrText>
+        </w:r>
+        <w:r>
+          <w:rPr>
+            <w:webHidden/>
+          </w:rPr>
+        </w:r>
+        <w:r>
+          <w:rPr>
+            <w:webHidden/>
+          </w:rPr>
+          <w:fldChar w:fldCharType="separate"/>
+        </w:r>
+        <w:r>
+          <w:rPr>
+            <w:webHidden/>
+          </w:rPr>
+          <w:t>3</w:t>
+        </w:r>
+        <w:r>
+          <w:rPr>
+            <w:webHidden/>
+          </w:rPr>
+          <w:fldChar w:fldCharType="end"/>
+        </w:r>
+      </w:hyperlink>
+    </w:p>
+    <w:p>
+      <w:pPr>
+        <w:pStyle w:val="TOC1"/>
+        <w:rPr>
+          <w:rFonts w:asciiTheme="minorHAnsi" w:eastAsiaTheme="minorEastAsia" w:hAnsiTheme="minorHAnsi" w:cstheme="minorBidi"/>
+          <w:b w:val="0"/>
+          <w:bCs w:val="0"/>
+          <w:color w:val="auto"/>
+          <w:sz w:val="22"/>
+          <w:szCs w:val="22"/>
+        </w:rPr>
+      </w:pPr>
+      <w:hyperlink w:anchor="_Toc319179536" w:history="1">
+        <w:r>
+          <w:rPr>
+            <w:rStyle w:val="Hyperlink"/>
           </w:rPr>
           <w:t>Overview</w:t>
         </w:r>
         <w:r>
           <w:rPr>
-            <w:noProof/>
             <w:webHidden/>
           </w:rPr>
           <w:tab/>
         </w:r>
         <w:r>
           <w:rPr>
-            <w:noProof/>
             <w:webHidden/>
           </w:rPr>
           <w:fldChar w:fldCharType="begin"/>
         </w:r>
         <w:r>
           <w:rPr>
-            <w:noProof/>
-            <w:webHidden/>
-          </w:rPr>
-          <w:instrText xml:space="preserve"> PAGEREF _Toc318622175 \h </w:instrText>
-        </w:r>
-        <w:r>
-          <w:rPr>
-            <w:noProof/>
-            <w:webHidden/>
-          </w:rPr>
-        </w:r>
-        <w:r>
-          <w:rPr>
-            <w:noProof/>
+            <w:webHidden/>
+          </w:rPr>
+          <w:instrText xml:space="preserve"> PAGEREF _Toc319179536 \h </w:instrText>
+        </w:r>
+        <w:r>
+          <w:rPr>
+            <w:webHidden/>
+          </w:rPr>
+        </w:r>
+        <w:r>
+          <w:rPr>
             <w:webHidden/>
           </w:rPr>
           <w:fldChar w:fldCharType="separate"/>
         </w:r>
         <w:r>
           <w:rPr>
-            <w:noProof/>
             <w:webHidden/>
           </w:rPr>
           <w:t>3</w:t>
         </w:r>
         <w:r>
           <w:rPr>
-            <w:noProof/>
             <w:webHidden/>
           </w:rPr>
           <w:fldChar w:fldCharType="end"/>
@@ -122,7 +186,7 @@
           <w:color w:val="auto"/>
         </w:rPr>
       </w:pPr>
-      <w:hyperlink w:anchor="_Toc318622176" w:history="1">
+      <w:hyperlink w:anchor="_Toc319179537" w:history="1">
         <w:r>
           <w:rPr>
             <w:rStyle w:val="Hyperlink"/>
@@ -149,7 +213,7 @@
             <w:noProof/>
             <w:webHidden/>
           </w:rPr>
-          <w:instrText xml:space="preserve"> PAGEREF _Toc318622176 \h </w:instrText>
+          <w:instrText xml:space="preserve"> PAGEREF _Toc319179537 \h </w:instrText>
         </w:r>
         <w:r>
           <w:rPr>
@@ -196,7 +260,7 @@
           <w:color w:val="auto"/>
         </w:rPr>
       </w:pPr>
-      <w:hyperlink w:anchor="_Toc318622177" w:history="1">
+      <w:hyperlink w:anchor="_Toc319179538" w:history="1">
         <w:r>
           <w:rPr>
             <w:rStyle w:val="Hyperlink"/>
@@ -223,7 +287,7 @@
             <w:noProof/>
             <w:webHidden/>
           </w:rPr>
-          <w:instrText xml:space="preserve"> PAGEREF _Toc318622177 \h </w:instrText>
+          <w:instrText xml:space="preserve"> PAGEREF _Toc319179538 \h </w:instrText>
         </w:r>
         <w:r>
           <w:rPr>
@@ -270,7 +334,7 @@
           <w:color w:val="auto"/>
         </w:rPr>
       </w:pPr>
-      <w:hyperlink w:anchor="_Toc318622178" w:history="1">
+      <w:hyperlink w:anchor="_Toc319179539" w:history="1">
         <w:r>
           <w:rPr>
             <w:rStyle w:val="Hyperlink"/>
@@ -297,7 +361,7 @@
             <w:noProof/>
             <w:webHidden/>
           </w:rPr>
-          <w:instrText xml:space="preserve"> PAGEREF _Toc318622178 \h </w:instrText>
+          <w:instrText xml:space="preserve"> PAGEREF _Toc319179539 \h </w:instrText>
         </w:r>
         <w:r>
           <w:rPr>
@@ -344,7 +408,7 @@
           <w:color w:val="auto"/>
         </w:rPr>
       </w:pPr>
-      <w:hyperlink w:anchor="_Toc318622179" w:history="1">
+      <w:hyperlink w:anchor="_Toc319179540" w:history="1">
         <w:r>
           <w:rPr>
             <w:rStyle w:val="Hyperlink"/>
@@ -371,7 +435,7 @@
             <w:noProof/>
             <w:webHidden/>
           </w:rPr>
-          <w:instrText xml:space="preserve"> PAGEREF _Toc318622179 \h </w:instrText>
+          <w:instrText xml:space="preserve"> PAGEREF _Toc319179540 \h </w:instrText>
         </w:r>
         <w:r>
           <w:rPr>
@@ -391,7 +455,7 @@
             <w:noProof/>
             <w:webHidden/>
           </w:rPr>
-          <w:t>3</w:t>
+          <w:t>4</w:t>
         </w:r>
         <w:r>
           <w:rPr>
@@ -418,7 +482,7 @@
           <w:color w:val="auto"/>
         </w:rPr>
       </w:pPr>
-      <w:hyperlink w:anchor="_Toc318622180" w:history="1">
+      <w:hyperlink w:anchor="_Toc319179541" w:history="1">
         <w:r>
           <w:rPr>
             <w:rStyle w:val="Hyperlink"/>
@@ -445,7 +509,7 @@
             <w:noProof/>
             <w:webHidden/>
           </w:rPr>
-          <w:instrText xml:space="preserve"> PAGEREF _Toc318622180 \h </w:instrText>
+          <w:instrText xml:space="preserve"> PAGEREF _Toc319179541 \h </w:instrText>
         </w:r>
         <w:r>
           <w:rPr>
@@ -492,7 +556,7 @@
           <w:color w:val="auto"/>
         </w:rPr>
       </w:pPr>
-      <w:hyperlink w:anchor="_Toc318622181" w:history="1">
+      <w:hyperlink w:anchor="_Toc319179542" w:history="1">
         <w:r>
           <w:rPr>
             <w:rStyle w:val="Hyperlink"/>
@@ -519,7 +583,7 @@
             <w:noProof/>
             <w:webHidden/>
           </w:rPr>
-          <w:instrText xml:space="preserve"> PAGEREF _Toc318622181 \h </w:instrText>
+          <w:instrText xml:space="preserve"> PAGEREF _Toc319179542 \h </w:instrText>
         </w:r>
         <w:r>
           <w:rPr>
@@ -566,7 +630,7 @@
           <w:color w:val="auto"/>
         </w:rPr>
       </w:pPr>
-      <w:hyperlink w:anchor="_Toc318622182" w:history="1">
+      <w:hyperlink w:anchor="_Toc319179543" w:history="1">
         <w:r>
           <w:rPr>
             <w:rStyle w:val="Hyperlink"/>
@@ -593,7 +657,7 @@
             <w:noProof/>
             <w:webHidden/>
           </w:rPr>
-          <w:instrText xml:space="preserve"> PAGEREF _Toc318622182 \h </w:instrText>
+          <w:instrText xml:space="preserve"> PAGEREF _Toc319179543 \h </w:instrText>
         </w:r>
         <w:r>
           <w:rPr>
@@ -613,7 +677,7 @@
             <w:noProof/>
             <w:webHidden/>
           </w:rPr>
-          <w:t>4</w:t>
+          <w:t>5</w:t>
         </w:r>
         <w:r>
           <w:rPr>
@@ -631,64 +695,55 @@
           <w:rFonts w:asciiTheme="minorHAnsi" w:eastAsiaTheme="minorEastAsia" w:hAnsiTheme="minorHAnsi" w:cstheme="minorBidi"/>
           <w:b w:val="0"/>
           <w:bCs w:val="0"/>
-          <w:noProof/>
           <w:color w:val="auto"/>
           <w:sz w:val="22"/>
           <w:szCs w:val="22"/>
         </w:rPr>
       </w:pPr>
-      <w:hyperlink w:anchor="_Toc318622183" w:history="1">
+      <w:hyperlink w:anchor="_Toc319179544" w:history="1">
         <w:r>
           <w:rPr>
             <w:rStyle w:val="Hyperlink"/>
-            <w:noProof/>
           </w:rPr>
           <w:t>Installation</w:t>
         </w:r>
         <w:r>
           <w:rPr>
-            <w:noProof/>
             <w:webHidden/>
           </w:rPr>
           <w:tab/>
         </w:r>
         <w:r>
           <w:rPr>
-            <w:noProof/>
             <w:webHidden/>
           </w:rPr>
           <w:fldChar w:fldCharType="begin"/>
         </w:r>
         <w:r>
           <w:rPr>
-            <w:noProof/>
-            <w:webHidden/>
-          </w:rPr>
-          <w:instrText xml:space="preserve"> PAGEREF _Toc318622183 \h </w:instrText>
-        </w:r>
-        <w:r>
-          <w:rPr>
-            <w:noProof/>
-            <w:webHidden/>
-          </w:rPr>
-        </w:r>
-        <w:r>
-          <w:rPr>
-            <w:noProof/>
+            <w:webHidden/>
+          </w:rPr>
+          <w:instrText xml:space="preserve"> PAGEREF _Toc319179544 \h </w:instrText>
+        </w:r>
+        <w:r>
+          <w:rPr>
+            <w:webHidden/>
+          </w:rPr>
+        </w:r>
+        <w:r>
+          <w:rPr>
             <w:webHidden/>
           </w:rPr>
           <w:fldChar w:fldCharType="separate"/>
         </w:r>
         <w:r>
           <w:rPr>
-            <w:noProof/>
-            <w:webHidden/>
-          </w:rPr>
-          <w:t>9</w:t>
-        </w:r>
-        <w:r>
-          <w:rPr>
-            <w:noProof/>
+            <w:webHidden/>
+          </w:rPr>
+          <w:t>12</w:t>
+        </w:r>
+        <w:r>
+          <w:rPr>
             <w:webHidden/>
           </w:rPr>
           <w:fldChar w:fldCharType="end"/>
@@ -711,7 +766,7 @@
           <w:color w:val="auto"/>
         </w:rPr>
       </w:pPr>
-      <w:hyperlink w:anchor="_Toc318622184" w:history="1">
+      <w:hyperlink w:anchor="_Toc319179545" w:history="1">
         <w:r>
           <w:rPr>
             <w:rStyle w:val="Hyperlink"/>
@@ -738,7 +793,7 @@
             <w:noProof/>
             <w:webHidden/>
           </w:rPr>
-          <w:instrText xml:space="preserve"> PAGEREF _Toc318622184 \h </w:instrText>
+          <w:instrText xml:space="preserve"> PAGEREF _Toc319179545 \h </w:instrText>
         </w:r>
         <w:r>
           <w:rPr>
@@ -758,7 +813,7 @@
             <w:noProof/>
             <w:webHidden/>
           </w:rPr>
-          <w:t>9</w:t>
+          <w:t>12</w:t>
         </w:r>
         <w:r>
           <w:rPr>
@@ -785,13 +840,13 @@
           <w:color w:val="auto"/>
         </w:rPr>
       </w:pPr>
-      <w:hyperlink w:anchor="_Toc318622185" w:history="1">
+      <w:hyperlink w:anchor="_Toc319179546" w:history="1">
         <w:r>
           <w:rPr>
             <w:rStyle w:val="Hyperlink"/>
             <w:noProof/>
           </w:rPr>
-          <w:t>Presto Task Runner</w:t>
+          <w:t>Self-updating Service Host</w:t>
         </w:r>
         <w:r>
           <w:rPr>
@@ -812,7 +867,7 @@
             <w:noProof/>
             <w:webHidden/>
           </w:rPr>
-          <w:instrText xml:space="preserve"> PAGEREF _Toc318622185 \h </w:instrText>
+          <w:instrText xml:space="preserve"> PAGEREF _Toc319179546 \h </w:instrText>
         </w:r>
         <w:r>
           <w:rPr>
@@ -832,7 +887,7 @@
             <w:noProof/>
             <w:webHidden/>
           </w:rPr>
-          <w:t>10</w:t>
+          <w:t>13</w:t>
         </w:r>
         <w:r>
           <w:rPr>
@@ -859,13 +914,13 @@
           <w:color w:val="auto"/>
         </w:rPr>
       </w:pPr>
-      <w:hyperlink w:anchor="_Toc318622186" w:history="1">
+      <w:hyperlink w:anchor="_Toc319179547" w:history="1">
         <w:r>
           <w:rPr>
             <w:rStyle w:val="Hyperlink"/>
             <w:noProof/>
           </w:rPr>
-          <w:t>Presto Dashboard</w:t>
+          <w:t>Presto Task Runner</w:t>
         </w:r>
         <w:r>
           <w:rPr>
@@ -886,7 +941,7 @@
             <w:noProof/>
             <w:webHidden/>
           </w:rPr>
-          <w:instrText xml:space="preserve"> PAGEREF _Toc318622186 \h </w:instrText>
+          <w:instrText xml:space="preserve"> PAGEREF _Toc319179547 \h </w:instrText>
         </w:r>
         <w:r>
           <w:rPr>
@@ -906,78 +961,7 @@
             <w:noProof/>
             <w:webHidden/>
           </w:rPr>
-          <w:t>10</w:t>
-        </w:r>
-        <w:r>
-          <w:rPr>
-            <w:noProof/>
-            <w:webHidden/>
-          </w:rPr>
-          <w:fldChar w:fldCharType="end"/>
-        </w:r>
-      </w:hyperlink>
-    </w:p>
-    <w:p>
-      <w:pPr>
-        <w:pStyle w:val="TOC1"/>
-        <w:rPr>
-          <w:rFonts w:asciiTheme="minorHAnsi" w:eastAsiaTheme="minorEastAsia" w:hAnsiTheme="minorHAnsi" w:cstheme="minorBidi"/>
-          <w:b w:val="0"/>
-          <w:bCs w:val="0"/>
-          <w:noProof/>
-          <w:color w:val="auto"/>
-          <w:sz w:val="22"/>
-          <w:szCs w:val="22"/>
-        </w:rPr>
-      </w:pPr>
-      <w:hyperlink w:anchor="_Toc318622187" w:history="1">
-        <w:r>
-          <w:rPr>
-            <w:rStyle w:val="Hyperlink"/>
-            <w:noProof/>
-          </w:rPr>
-          <w:t>Setting up Applications</w:t>
-        </w:r>
-        <w:r>
-          <w:rPr>
-            <w:noProof/>
-            <w:webHidden/>
-          </w:rPr>
-          <w:tab/>
-        </w:r>
-        <w:r>
-          <w:rPr>
-            <w:noProof/>
-            <w:webHidden/>
-          </w:rPr>
-          <w:fldChar w:fldCharType="begin"/>
-        </w:r>
-        <w:r>
-          <w:rPr>
-            <w:noProof/>
-            <w:webHidden/>
-          </w:rPr>
-          <w:instrText xml:space="preserve"> PAGEREF _Toc318622187 \h </w:instrText>
-        </w:r>
-        <w:r>
-          <w:rPr>
-            <w:noProof/>
-            <w:webHidden/>
-          </w:rPr>
-        </w:r>
-        <w:r>
-          <w:rPr>
-            <w:noProof/>
-            <w:webHidden/>
-          </w:rPr>
-          <w:fldChar w:fldCharType="separate"/>
-        </w:r>
-        <w:r>
-          <w:rPr>
-            <w:noProof/>
-            <w:webHidden/>
-          </w:rPr>
-          <w:t>10</w:t>
+          <w:t>13</w:t>
         </w:r>
         <w:r>
           <w:rPr>
@@ -1004,13 +988,13 @@
           <w:color w:val="auto"/>
         </w:rPr>
       </w:pPr>
-      <w:hyperlink w:anchor="_Toc318622188" w:history="1">
+      <w:hyperlink w:anchor="_Toc319179548" w:history="1">
         <w:r>
           <w:rPr>
             <w:rStyle w:val="Hyperlink"/>
             <w:noProof/>
           </w:rPr>
-          <w:t>Adding an Application</w:t>
+          <w:t>Presto Dashboard</w:t>
         </w:r>
         <w:r>
           <w:rPr>
@@ -1031,7 +1015,7 @@
             <w:noProof/>
             <w:webHidden/>
           </w:rPr>
-          <w:instrText xml:space="preserve"> PAGEREF _Toc318622188 \h </w:instrText>
+          <w:instrText xml:space="preserve"> PAGEREF _Toc319179548 \h </w:instrText>
         </w:r>
         <w:r>
           <w:rPr>
@@ -1051,11 +1035,73 @@
             <w:noProof/>
             <w:webHidden/>
           </w:rPr>
-          <w:t>10</w:t>
-        </w:r>
-        <w:r>
-          <w:rPr>
-            <w:noProof/>
+          <w:t>13</w:t>
+        </w:r>
+        <w:r>
+          <w:rPr>
+            <w:noProof/>
+            <w:webHidden/>
+          </w:rPr>
+          <w:fldChar w:fldCharType="end"/>
+        </w:r>
+      </w:hyperlink>
+    </w:p>
+    <w:p>
+      <w:pPr>
+        <w:pStyle w:val="TOC1"/>
+        <w:rPr>
+          <w:rFonts w:asciiTheme="minorHAnsi" w:eastAsiaTheme="minorEastAsia" w:hAnsiTheme="minorHAnsi" w:cstheme="minorBidi"/>
+          <w:b w:val="0"/>
+          <w:bCs w:val="0"/>
+          <w:color w:val="auto"/>
+          <w:sz w:val="22"/>
+          <w:szCs w:val="22"/>
+        </w:rPr>
+      </w:pPr>
+      <w:hyperlink w:anchor="_Toc319179549" w:history="1">
+        <w:r>
+          <w:rPr>
+            <w:rStyle w:val="Hyperlink"/>
+          </w:rPr>
+          <w:t>Setting up Applications</w:t>
+        </w:r>
+        <w:r>
+          <w:rPr>
+            <w:webHidden/>
+          </w:rPr>
+          <w:tab/>
+        </w:r>
+        <w:r>
+          <w:rPr>
+            <w:webHidden/>
+          </w:rPr>
+          <w:fldChar w:fldCharType="begin"/>
+        </w:r>
+        <w:r>
+          <w:rPr>
+            <w:webHidden/>
+          </w:rPr>
+          <w:instrText xml:space="preserve"> PAGEREF _Toc319179549 \h </w:instrText>
+        </w:r>
+        <w:r>
+          <w:rPr>
+            <w:webHidden/>
+          </w:rPr>
+        </w:r>
+        <w:r>
+          <w:rPr>
+            <w:webHidden/>
+          </w:rPr>
+          <w:fldChar w:fldCharType="separate"/>
+        </w:r>
+        <w:r>
+          <w:rPr>
+            <w:webHidden/>
+          </w:rPr>
+          <w:t>13</w:t>
+        </w:r>
+        <w:r>
+          <w:rPr>
             <w:webHidden/>
           </w:rPr>
           <w:fldChar w:fldCharType="end"/>
@@ -1078,13 +1124,13 @@
           <w:color w:val="auto"/>
         </w:rPr>
       </w:pPr>
-      <w:hyperlink w:anchor="_Toc318622189" w:history="1">
+      <w:hyperlink w:anchor="_Toc319179550" w:history="1">
         <w:r>
           <w:rPr>
             <w:rStyle w:val="Hyperlink"/>
             <w:noProof/>
           </w:rPr>
-          <w:t>Task: Modify XML</w:t>
+          <w:t>Adding an Application</w:t>
         </w:r>
         <w:r>
           <w:rPr>
@@ -1105,7 +1151,7 @@
             <w:noProof/>
             <w:webHidden/>
           </w:rPr>
-          <w:instrText xml:space="preserve"> PAGEREF _Toc318622189 \h </w:instrText>
+          <w:instrText xml:space="preserve"> PAGEREF _Toc319179550 \h </w:instrText>
         </w:r>
         <w:r>
           <w:rPr>
@@ -1125,7 +1171,7 @@
             <w:noProof/>
             <w:webHidden/>
           </w:rPr>
-          <w:t>10</w:t>
+          <w:t>13</w:t>
         </w:r>
         <w:r>
           <w:rPr>
@@ -1152,13 +1198,13 @@
           <w:color w:val="auto"/>
         </w:rPr>
       </w:pPr>
-      <w:hyperlink w:anchor="_Toc318622190" w:history="1">
+      <w:hyperlink w:anchor="_Toc319179551" w:history="1">
         <w:r>
           <w:rPr>
             <w:rStyle w:val="Hyperlink"/>
             <w:noProof/>
           </w:rPr>
-          <w:t>Task: Copy File</w:t>
+          <w:t>Task: Modify XML</w:t>
         </w:r>
         <w:r>
           <w:rPr>
@@ -1179,7 +1225,7 @@
             <w:noProof/>
             <w:webHidden/>
           </w:rPr>
-          <w:instrText xml:space="preserve"> PAGEREF _Toc318622190 \h </w:instrText>
+          <w:instrText xml:space="preserve"> PAGEREF _Toc319179551 \h </w:instrText>
         </w:r>
         <w:r>
           <w:rPr>
@@ -1199,7 +1245,7 @@
             <w:noProof/>
             <w:webHidden/>
           </w:rPr>
-          <w:t>10</w:t>
+          <w:t>13</w:t>
         </w:r>
         <w:r>
           <w:rPr>
@@ -1226,13 +1272,13 @@
           <w:color w:val="auto"/>
         </w:rPr>
       </w:pPr>
-      <w:hyperlink w:anchor="_Toc318622191" w:history="1">
+      <w:hyperlink w:anchor="_Toc319179552" w:history="1">
         <w:r>
           <w:rPr>
             <w:rStyle w:val="Hyperlink"/>
             <w:noProof/>
           </w:rPr>
-          <w:t>Task: DOS Command</w:t>
+          <w:t>Task: Copy File</w:t>
         </w:r>
         <w:r>
           <w:rPr>
@@ -1253,7 +1299,7 @@
             <w:noProof/>
             <w:webHidden/>
           </w:rPr>
-          <w:instrText xml:space="preserve"> PAGEREF _Toc318622191 \h </w:instrText>
+          <w:instrText xml:space="preserve"> PAGEREF _Toc319179552 \h </w:instrText>
         </w:r>
         <w:r>
           <w:rPr>
@@ -1273,7 +1319,7 @@
             <w:noProof/>
             <w:webHidden/>
           </w:rPr>
-          <w:t>10</w:t>
+          <w:t>13</w:t>
         </w:r>
         <w:r>
           <w:rPr>
@@ -1300,13 +1346,13 @@
           <w:color w:val="auto"/>
         </w:rPr>
       </w:pPr>
-      <w:hyperlink w:anchor="_Toc318622192" w:history="1">
+      <w:hyperlink w:anchor="_Toc319179553" w:history="1">
         <w:r>
           <w:rPr>
             <w:rStyle w:val="Hyperlink"/>
             <w:noProof/>
           </w:rPr>
-          <w:t>Importing Tasks</w:t>
+          <w:t>Task: DOS Command</w:t>
         </w:r>
         <w:r>
           <w:rPr>
@@ -1327,7 +1373,7 @@
             <w:noProof/>
             <w:webHidden/>
           </w:rPr>
-          <w:instrText xml:space="preserve"> PAGEREF _Toc318622192 \h </w:instrText>
+          <w:instrText xml:space="preserve"> PAGEREF _Toc319179553 \h </w:instrText>
         </w:r>
         <w:r>
           <w:rPr>
@@ -1347,7 +1393,7 @@
             <w:noProof/>
             <w:webHidden/>
           </w:rPr>
-          <w:t>10</w:t>
+          <w:t>13</w:t>
         </w:r>
         <w:r>
           <w:rPr>
@@ -1374,13 +1420,13 @@
           <w:color w:val="auto"/>
         </w:rPr>
       </w:pPr>
-      <w:hyperlink w:anchor="_Toc318622193" w:history="1">
+      <w:hyperlink w:anchor="_Toc319179554" w:history="1">
         <w:r>
           <w:rPr>
             <w:rStyle w:val="Hyperlink"/>
             <w:noProof/>
           </w:rPr>
-          <w:t>Exporting Tasks</w:t>
+          <w:t>Importing Tasks</w:t>
         </w:r>
         <w:r>
           <w:rPr>
@@ -1401,7 +1447,7 @@
             <w:noProof/>
             <w:webHidden/>
           </w:rPr>
-          <w:instrText xml:space="preserve"> PAGEREF _Toc318622193 \h </w:instrText>
+          <w:instrText xml:space="preserve"> PAGEREF _Toc319179554 \h </w:instrText>
         </w:r>
         <w:r>
           <w:rPr>
@@ -1421,7 +1467,7 @@
             <w:noProof/>
             <w:webHidden/>
           </w:rPr>
-          <w:t>10</w:t>
+          <w:t>13</w:t>
         </w:r>
         <w:r>
           <w:rPr>
@@ -1448,13 +1494,13 @@
           <w:color w:val="auto"/>
         </w:rPr>
       </w:pPr>
-      <w:hyperlink w:anchor="_Toc318622194" w:history="1">
+      <w:hyperlink w:anchor="_Toc319179555" w:history="1">
         <w:r>
           <w:rPr>
             <w:rStyle w:val="Hyperlink"/>
             <w:noProof/>
           </w:rPr>
-          <w:t>Reordering Tasks</w:t>
+          <w:t>Exporting Tasks</w:t>
         </w:r>
         <w:r>
           <w:rPr>
@@ -1475,7 +1521,7 @@
             <w:noProof/>
             <w:webHidden/>
           </w:rPr>
-          <w:instrText xml:space="preserve"> PAGEREF _Toc318622194 \h </w:instrText>
+          <w:instrText xml:space="preserve"> PAGEREF _Toc319179555 \h </w:instrText>
         </w:r>
         <w:r>
           <w:rPr>
@@ -1495,7 +1541,7 @@
             <w:noProof/>
             <w:webHidden/>
           </w:rPr>
-          <w:t>10</w:t>
+          <w:t>14</w:t>
         </w:r>
         <w:r>
           <w:rPr>
@@ -1522,13 +1568,13 @@
           <w:color w:val="auto"/>
         </w:rPr>
       </w:pPr>
-      <w:hyperlink w:anchor="_Toc318622195" w:history="1">
+      <w:hyperlink w:anchor="_Toc319179556" w:history="1">
         <w:r>
           <w:rPr>
             <w:rStyle w:val="Hyperlink"/>
             <w:noProof/>
           </w:rPr>
-          <w:t>Assigning Custom Variables</w:t>
+          <w:t>Reordering Tasks</w:t>
         </w:r>
         <w:r>
           <w:rPr>
@@ -1549,7 +1595,7 @@
             <w:noProof/>
             <w:webHidden/>
           </w:rPr>
-          <w:instrText xml:space="preserve"> PAGEREF _Toc318622195 \h </w:instrText>
+          <w:instrText xml:space="preserve"> PAGEREF _Toc319179556 \h </w:instrText>
         </w:r>
         <w:r>
           <w:rPr>
@@ -1569,78 +1615,7 @@
             <w:noProof/>
             <w:webHidden/>
           </w:rPr>
-          <w:t>11</w:t>
-        </w:r>
-        <w:r>
-          <w:rPr>
-            <w:noProof/>
-            <w:webHidden/>
-          </w:rPr>
-          <w:fldChar w:fldCharType="end"/>
-        </w:r>
-      </w:hyperlink>
-    </w:p>
-    <w:p>
-      <w:pPr>
-        <w:pStyle w:val="TOC1"/>
-        <w:rPr>
-          <w:rFonts w:asciiTheme="minorHAnsi" w:eastAsiaTheme="minorEastAsia" w:hAnsiTheme="minorHAnsi" w:cstheme="minorBidi"/>
-          <w:b w:val="0"/>
-          <w:bCs w:val="0"/>
-          <w:noProof/>
-          <w:color w:val="auto"/>
-          <w:sz w:val="22"/>
-          <w:szCs w:val="22"/>
-        </w:rPr>
-      </w:pPr>
-      <w:hyperlink w:anchor="_Toc318622196" w:history="1">
-        <w:r>
-          <w:rPr>
-            <w:rStyle w:val="Hyperlink"/>
-            <w:noProof/>
-          </w:rPr>
-          <w:t>Setting up Servers</w:t>
-        </w:r>
-        <w:r>
-          <w:rPr>
-            <w:noProof/>
-            <w:webHidden/>
-          </w:rPr>
-          <w:tab/>
-        </w:r>
-        <w:r>
-          <w:rPr>
-            <w:noProof/>
-            <w:webHidden/>
-          </w:rPr>
-          <w:fldChar w:fldCharType="begin"/>
-        </w:r>
-        <w:r>
-          <w:rPr>
-            <w:noProof/>
-            <w:webHidden/>
-          </w:rPr>
-          <w:instrText xml:space="preserve"> PAGEREF _Toc318622196 \h </w:instrText>
-        </w:r>
-        <w:r>
-          <w:rPr>
-            <w:noProof/>
-            <w:webHidden/>
-          </w:rPr>
-        </w:r>
-        <w:r>
-          <w:rPr>
-            <w:noProof/>
-            <w:webHidden/>
-          </w:rPr>
-          <w:fldChar w:fldCharType="separate"/>
-        </w:r>
-        <w:r>
-          <w:rPr>
-            <w:noProof/>
-            <w:webHidden/>
-          </w:rPr>
-          <w:t>11</w:t>
+          <w:t>14</w:t>
         </w:r>
         <w:r>
           <w:rPr>
@@ -1667,13 +1642,13 @@
           <w:color w:val="auto"/>
         </w:rPr>
       </w:pPr>
-      <w:hyperlink w:anchor="_Toc318622197" w:history="1">
+      <w:hyperlink w:anchor="_Toc319179557" w:history="1">
         <w:r>
           <w:rPr>
             <w:rStyle w:val="Hyperlink"/>
             <w:noProof/>
           </w:rPr>
-          <w:t>Adding a Server</w:t>
+          <w:t>Assigning Custom Variables</w:t>
         </w:r>
         <w:r>
           <w:rPr>
@@ -1694,7 +1669,7 @@
             <w:noProof/>
             <w:webHidden/>
           </w:rPr>
-          <w:instrText xml:space="preserve"> PAGEREF _Toc318622197 \h </w:instrText>
+          <w:instrText xml:space="preserve"> PAGEREF _Toc319179557 \h </w:instrText>
         </w:r>
         <w:r>
           <w:rPr>
@@ -1714,11 +1689,73 @@
             <w:noProof/>
             <w:webHidden/>
           </w:rPr>
-          <w:t>11</w:t>
-        </w:r>
-        <w:r>
-          <w:rPr>
-            <w:noProof/>
+          <w:t>14</w:t>
+        </w:r>
+        <w:r>
+          <w:rPr>
+            <w:noProof/>
+            <w:webHidden/>
+          </w:rPr>
+          <w:fldChar w:fldCharType="end"/>
+        </w:r>
+      </w:hyperlink>
+    </w:p>
+    <w:p>
+      <w:pPr>
+        <w:pStyle w:val="TOC1"/>
+        <w:rPr>
+          <w:rFonts w:asciiTheme="minorHAnsi" w:eastAsiaTheme="minorEastAsia" w:hAnsiTheme="minorHAnsi" w:cstheme="minorBidi"/>
+          <w:b w:val="0"/>
+          <w:bCs w:val="0"/>
+          <w:color w:val="auto"/>
+          <w:sz w:val="22"/>
+          <w:szCs w:val="22"/>
+        </w:rPr>
+      </w:pPr>
+      <w:hyperlink w:anchor="_Toc319179558" w:history="1">
+        <w:r>
+          <w:rPr>
+            <w:rStyle w:val="Hyperlink"/>
+          </w:rPr>
+          <w:t>Setting up Servers</w:t>
+        </w:r>
+        <w:r>
+          <w:rPr>
+            <w:webHidden/>
+          </w:rPr>
+          <w:tab/>
+        </w:r>
+        <w:r>
+          <w:rPr>
+            <w:webHidden/>
+          </w:rPr>
+          <w:fldChar w:fldCharType="begin"/>
+        </w:r>
+        <w:r>
+          <w:rPr>
+            <w:webHidden/>
+          </w:rPr>
+          <w:instrText xml:space="preserve"> PAGEREF _Toc319179558 \h </w:instrText>
+        </w:r>
+        <w:r>
+          <w:rPr>
+            <w:webHidden/>
+          </w:rPr>
+        </w:r>
+        <w:r>
+          <w:rPr>
+            <w:webHidden/>
+          </w:rPr>
+          <w:fldChar w:fldCharType="separate"/>
+        </w:r>
+        <w:r>
+          <w:rPr>
+            <w:webHidden/>
+          </w:rPr>
+          <w:t>14</w:t>
+        </w:r>
+        <w:r>
+          <w:rPr>
             <w:webHidden/>
           </w:rPr>
           <w:fldChar w:fldCharType="end"/>
@@ -1741,13 +1778,13 @@
           <w:color w:val="auto"/>
         </w:rPr>
       </w:pPr>
-      <w:hyperlink w:anchor="_Toc318622198" w:history="1">
+      <w:hyperlink w:anchor="_Toc319179559" w:history="1">
         <w:r>
           <w:rPr>
             <w:rStyle w:val="Hyperlink"/>
             <w:noProof/>
           </w:rPr>
-          <w:t>Associating Applications with Servers</w:t>
+          <w:t>Adding a Server</w:t>
         </w:r>
         <w:r>
           <w:rPr>
@@ -1768,7 +1805,7 @@
             <w:noProof/>
             <w:webHidden/>
           </w:rPr>
-          <w:instrText xml:space="preserve"> PAGEREF _Toc318622198 \h </w:instrText>
+          <w:instrText xml:space="preserve"> PAGEREF _Toc319179559 \h </w:instrText>
         </w:r>
         <w:r>
           <w:rPr>
@@ -1788,7 +1825,7 @@
             <w:noProof/>
             <w:webHidden/>
           </w:rPr>
-          <w:t>11</w:t>
+          <w:t>14</w:t>
         </w:r>
         <w:r>
           <w:rPr>
@@ -1815,13 +1852,13 @@
           <w:color w:val="auto"/>
         </w:rPr>
       </w:pPr>
-      <w:hyperlink w:anchor="_Toc318622199" w:history="1">
+      <w:hyperlink w:anchor="_Toc319179560" w:history="1">
         <w:r>
           <w:rPr>
             <w:rStyle w:val="Hyperlink"/>
             <w:noProof/>
           </w:rPr>
-          <w:t>Importing Applications</w:t>
+          <w:t>Associating Applications with Servers</w:t>
         </w:r>
         <w:r>
           <w:rPr>
@@ -1842,7 +1879,7 @@
             <w:noProof/>
             <w:webHidden/>
           </w:rPr>
-          <w:instrText xml:space="preserve"> PAGEREF _Toc318622199 \h </w:instrText>
+          <w:instrText xml:space="preserve"> PAGEREF _Toc319179560 \h </w:instrText>
         </w:r>
         <w:r>
           <w:rPr>
@@ -1862,7 +1899,7 @@
             <w:noProof/>
             <w:webHidden/>
           </w:rPr>
-          <w:t>11</w:t>
+          <w:t>14</w:t>
         </w:r>
         <w:r>
           <w:rPr>
@@ -1889,13 +1926,13 @@
           <w:color w:val="auto"/>
         </w:rPr>
       </w:pPr>
-      <w:hyperlink w:anchor="_Toc318622200" w:history="1">
+      <w:hyperlink w:anchor="_Toc319179561" w:history="1">
         <w:r>
           <w:rPr>
             <w:rStyle w:val="Hyperlink"/>
             <w:noProof/>
           </w:rPr>
-          <w:t>Exporting Applications</w:t>
+          <w:t>Importing Applications</w:t>
         </w:r>
         <w:r>
           <w:rPr>
@@ -1916,7 +1953,7 @@
             <w:noProof/>
             <w:webHidden/>
           </w:rPr>
-          <w:instrText xml:space="preserve"> PAGEREF _Toc318622200 \h </w:instrText>
+          <w:instrText xml:space="preserve"> PAGEREF _Toc319179561 \h </w:instrText>
         </w:r>
         <w:r>
           <w:rPr>
@@ -1936,7 +1973,7 @@
             <w:noProof/>
             <w:webHidden/>
           </w:rPr>
-          <w:t>11</w:t>
+          <w:t>14</w:t>
         </w:r>
         <w:r>
           <w:rPr>
@@ -1963,13 +2000,13 @@
           <w:color w:val="auto"/>
         </w:rPr>
       </w:pPr>
-      <w:hyperlink w:anchor="_Toc318622201" w:history="1">
+      <w:hyperlink w:anchor="_Toc319179562" w:history="1">
         <w:r>
           <w:rPr>
             <w:rStyle w:val="Hyperlink"/>
             <w:noProof/>
           </w:rPr>
-          <w:t>Assigning Custom Variables</w:t>
+          <w:t>Exporting Applications</w:t>
         </w:r>
         <w:r>
           <w:rPr>
@@ -1990,7 +2027,7 @@
             <w:noProof/>
             <w:webHidden/>
           </w:rPr>
-          <w:instrText xml:space="preserve"> PAGEREF _Toc318622201 \h </w:instrText>
+          <w:instrText xml:space="preserve"> PAGEREF _Toc319179562 \h </w:instrText>
         </w:r>
         <w:r>
           <w:rPr>
@@ -2010,7 +2047,7 @@
             <w:noProof/>
             <w:webHidden/>
           </w:rPr>
-          <w:t>11</w:t>
+          <w:t>14</w:t>
         </w:r>
         <w:r>
           <w:rPr>
@@ -2037,13 +2074,13 @@
           <w:color w:val="auto"/>
         </w:rPr>
       </w:pPr>
-      <w:hyperlink w:anchor="_Toc318622202" w:history="1">
+      <w:hyperlink w:anchor="_Toc319179563" w:history="1">
         <w:r>
           <w:rPr>
             <w:rStyle w:val="Hyperlink"/>
             <w:noProof/>
           </w:rPr>
-          <w:t>Debug Logging</w:t>
+          <w:t>Assigning Custom Variables</w:t>
         </w:r>
         <w:r>
           <w:rPr>
@@ -2064,7 +2101,7 @@
             <w:noProof/>
             <w:webHidden/>
           </w:rPr>
-          <w:instrText xml:space="preserve"> PAGEREF _Toc318622202 \h </w:instrText>
+          <w:instrText xml:space="preserve"> PAGEREF _Toc319179563 \h </w:instrText>
         </w:r>
         <w:r>
           <w:rPr>
@@ -2084,78 +2121,7 @@
             <w:noProof/>
             <w:webHidden/>
           </w:rPr>
-          <w:t>11</w:t>
-        </w:r>
-        <w:r>
-          <w:rPr>
-            <w:noProof/>
-            <w:webHidden/>
-          </w:rPr>
-          <w:fldChar w:fldCharType="end"/>
-        </w:r>
-      </w:hyperlink>
-    </w:p>
-    <w:p>
-      <w:pPr>
-        <w:pStyle w:val="TOC1"/>
-        <w:rPr>
-          <w:rFonts w:asciiTheme="minorHAnsi" w:eastAsiaTheme="minorEastAsia" w:hAnsiTheme="minorHAnsi" w:cstheme="minorBidi"/>
-          <w:b w:val="0"/>
-          <w:bCs w:val="0"/>
-          <w:noProof/>
-          <w:color w:val="auto"/>
-          <w:sz w:val="22"/>
-          <w:szCs w:val="22"/>
-        </w:rPr>
-      </w:pPr>
-      <w:hyperlink w:anchor="_Toc318622203" w:history="1">
-        <w:r>
-          <w:rPr>
-            <w:rStyle w:val="Hyperlink"/>
-            <w:noProof/>
-          </w:rPr>
-          <w:t>Custom Variables</w:t>
-        </w:r>
-        <w:r>
-          <w:rPr>
-            <w:noProof/>
-            <w:webHidden/>
-          </w:rPr>
-          <w:tab/>
-        </w:r>
-        <w:r>
-          <w:rPr>
-            <w:noProof/>
-            <w:webHidden/>
-          </w:rPr>
-          <w:fldChar w:fldCharType="begin"/>
-        </w:r>
-        <w:r>
-          <w:rPr>
-            <w:noProof/>
-            <w:webHidden/>
-          </w:rPr>
-          <w:instrText xml:space="preserve"> PAGEREF _Toc318622203 \h </w:instrText>
-        </w:r>
-        <w:r>
-          <w:rPr>
-            <w:noProof/>
-            <w:webHidden/>
-          </w:rPr>
-        </w:r>
-        <w:r>
-          <w:rPr>
-            <w:noProof/>
-            <w:webHidden/>
-          </w:rPr>
-          <w:fldChar w:fldCharType="separate"/>
-        </w:r>
-        <w:r>
-          <w:rPr>
-            <w:noProof/>
-            <w:webHidden/>
-          </w:rPr>
-          <w:t>11</w:t>
+          <w:t>14</w:t>
         </w:r>
         <w:r>
           <w:rPr>
@@ -2182,13 +2148,13 @@
           <w:color w:val="auto"/>
         </w:rPr>
       </w:pPr>
-      <w:hyperlink w:anchor="_Toc318622204" w:history="1">
+      <w:hyperlink w:anchor="_Toc319179564" w:history="1">
         <w:r>
           <w:rPr>
             <w:rStyle w:val="Hyperlink"/>
             <w:noProof/>
           </w:rPr>
-          <w:t>Adding a Custom Variable Group</w:t>
+          <w:t>Debug Logging</w:t>
         </w:r>
         <w:r>
           <w:rPr>
@@ -2209,7 +2175,7 @@
             <w:noProof/>
             <w:webHidden/>
           </w:rPr>
-          <w:instrText xml:space="preserve"> PAGEREF _Toc318622204 \h </w:instrText>
+          <w:instrText xml:space="preserve"> PAGEREF _Toc319179564 \h </w:instrText>
         </w:r>
         <w:r>
           <w:rPr>
@@ -2229,11 +2195,73 @@
             <w:noProof/>
             <w:webHidden/>
           </w:rPr>
-          <w:t>11</w:t>
-        </w:r>
-        <w:r>
-          <w:rPr>
-            <w:noProof/>
+          <w:t>14</w:t>
+        </w:r>
+        <w:r>
+          <w:rPr>
+            <w:noProof/>
+            <w:webHidden/>
+          </w:rPr>
+          <w:fldChar w:fldCharType="end"/>
+        </w:r>
+      </w:hyperlink>
+    </w:p>
+    <w:p>
+      <w:pPr>
+        <w:pStyle w:val="TOC1"/>
+        <w:rPr>
+          <w:rFonts w:asciiTheme="minorHAnsi" w:eastAsiaTheme="minorEastAsia" w:hAnsiTheme="minorHAnsi" w:cstheme="minorBidi"/>
+          <w:b w:val="0"/>
+          <w:bCs w:val="0"/>
+          <w:color w:val="auto"/>
+          <w:sz w:val="22"/>
+          <w:szCs w:val="22"/>
+        </w:rPr>
+      </w:pPr>
+      <w:hyperlink w:anchor="_Toc319179565" w:history="1">
+        <w:r>
+          <w:rPr>
+            <w:rStyle w:val="Hyperlink"/>
+          </w:rPr>
+          <w:t>Custom Variables</w:t>
+        </w:r>
+        <w:r>
+          <w:rPr>
+            <w:webHidden/>
+          </w:rPr>
+          <w:tab/>
+        </w:r>
+        <w:r>
+          <w:rPr>
+            <w:webHidden/>
+          </w:rPr>
+          <w:fldChar w:fldCharType="begin"/>
+        </w:r>
+        <w:r>
+          <w:rPr>
+            <w:webHidden/>
+          </w:rPr>
+          <w:instrText xml:space="preserve"> PAGEREF _Toc319179565 \h </w:instrText>
+        </w:r>
+        <w:r>
+          <w:rPr>
+            <w:webHidden/>
+          </w:rPr>
+        </w:r>
+        <w:r>
+          <w:rPr>
+            <w:webHidden/>
+          </w:rPr>
+          <w:fldChar w:fldCharType="separate"/>
+        </w:r>
+        <w:r>
+          <w:rPr>
+            <w:webHidden/>
+          </w:rPr>
+          <w:t>15</w:t>
+        </w:r>
+        <w:r>
+          <w:rPr>
             <w:webHidden/>
           </w:rPr>
           <w:fldChar w:fldCharType="end"/>
@@ -2256,13 +2284,13 @@
           <w:color w:val="auto"/>
         </w:rPr>
       </w:pPr>
-      <w:hyperlink w:anchor="_Toc318622205" w:history="1">
+      <w:hyperlink w:anchor="_Toc319179566" w:history="1">
         <w:r>
           <w:rPr>
             <w:rStyle w:val="Hyperlink"/>
             <w:noProof/>
           </w:rPr>
-          <w:t>Importing Custom Variable Groups</w:t>
+          <w:t>Adding a Custom Variable Group</w:t>
         </w:r>
         <w:r>
           <w:rPr>
@@ -2283,7 +2311,7 @@
             <w:noProof/>
             <w:webHidden/>
           </w:rPr>
-          <w:instrText xml:space="preserve"> PAGEREF _Toc318622205 \h </w:instrText>
+          <w:instrText xml:space="preserve"> PAGEREF _Toc319179566 \h </w:instrText>
         </w:r>
         <w:r>
           <w:rPr>
@@ -2303,7 +2331,7 @@
             <w:noProof/>
             <w:webHidden/>
           </w:rPr>
-          <w:t>12</w:t>
+          <w:t>15</w:t>
         </w:r>
         <w:r>
           <w:rPr>
@@ -2330,13 +2358,13 @@
           <w:color w:val="auto"/>
         </w:rPr>
       </w:pPr>
-      <w:hyperlink w:anchor="_Toc318622206" w:history="1">
+      <w:hyperlink w:anchor="_Toc319179567" w:history="1">
         <w:r>
           <w:rPr>
             <w:rStyle w:val="Hyperlink"/>
             <w:noProof/>
           </w:rPr>
-          <w:t>Exporting Custom Variable Group</w:t>
+          <w:t>Importing Custom Variable Groups</w:t>
         </w:r>
         <w:r>
           <w:rPr>
@@ -2357,7 +2385,7 @@
             <w:noProof/>
             <w:webHidden/>
           </w:rPr>
-          <w:instrText xml:space="preserve"> PAGEREF _Toc318622206 \h </w:instrText>
+          <w:instrText xml:space="preserve"> PAGEREF _Toc319179567 \h </w:instrText>
         </w:r>
         <w:r>
           <w:rPr>
@@ -2377,7 +2405,7 @@
             <w:noProof/>
             <w:webHidden/>
           </w:rPr>
-          <w:t>12</w:t>
+          <w:t>15</w:t>
         </w:r>
         <w:r>
           <w:rPr>
@@ -2404,13 +2432,13 @@
           <w:color w:val="auto"/>
         </w:rPr>
       </w:pPr>
-      <w:hyperlink w:anchor="_Toc318622207" w:history="1">
+      <w:hyperlink w:anchor="_Toc319179568" w:history="1">
         <w:r>
           <w:rPr>
             <w:rStyle w:val="Hyperlink"/>
             <w:noProof/>
           </w:rPr>
-          <w:t>Adding Custom Variables</w:t>
+          <w:t>Exporting Custom Variable Group</w:t>
         </w:r>
         <w:r>
           <w:rPr>
@@ -2431,7 +2459,7 @@
             <w:noProof/>
             <w:webHidden/>
           </w:rPr>
-          <w:instrText xml:space="preserve"> PAGEREF _Toc318622207 \h </w:instrText>
+          <w:instrText xml:space="preserve"> PAGEREF _Toc319179568 \h </w:instrText>
         </w:r>
         <w:r>
           <w:rPr>
@@ -2451,220 +2479,7 @@
             <w:noProof/>
             <w:webHidden/>
           </w:rPr>
-          <w:t>12</w:t>
-        </w:r>
-        <w:r>
-          <w:rPr>
-            <w:noProof/>
-            <w:webHidden/>
-          </w:rPr>
-          <w:fldChar w:fldCharType="end"/>
-        </w:r>
-      </w:hyperlink>
-    </w:p>
-    <w:p>
-      <w:pPr>
-        <w:pStyle w:val="TOC1"/>
-        <w:rPr>
-          <w:rFonts w:asciiTheme="minorHAnsi" w:eastAsiaTheme="minorEastAsia" w:hAnsiTheme="minorHAnsi" w:cstheme="minorBidi"/>
-          <w:b w:val="0"/>
-          <w:bCs w:val="0"/>
-          <w:noProof/>
-          <w:color w:val="auto"/>
-          <w:sz w:val="22"/>
-          <w:szCs w:val="22"/>
-        </w:rPr>
-      </w:pPr>
-      <w:hyperlink w:anchor="_Toc318622208" w:history="1">
-        <w:r>
-          <w:rPr>
-            <w:rStyle w:val="Hyperlink"/>
-            <w:noProof/>
-          </w:rPr>
-          <w:t>Installs Tab</w:t>
-        </w:r>
-        <w:r>
-          <w:rPr>
-            <w:noProof/>
-            <w:webHidden/>
-          </w:rPr>
-          <w:tab/>
-        </w:r>
-        <w:r>
-          <w:rPr>
-            <w:noProof/>
-            <w:webHidden/>
-          </w:rPr>
-          <w:fldChar w:fldCharType="begin"/>
-        </w:r>
-        <w:r>
-          <w:rPr>
-            <w:noProof/>
-            <w:webHidden/>
-          </w:rPr>
-          <w:instrText xml:space="preserve"> PAGEREF _Toc318622208 \h </w:instrText>
-        </w:r>
-        <w:r>
-          <w:rPr>
-            <w:noProof/>
-            <w:webHidden/>
-          </w:rPr>
-        </w:r>
-        <w:r>
-          <w:rPr>
-            <w:noProof/>
-            <w:webHidden/>
-          </w:rPr>
-          <w:fldChar w:fldCharType="separate"/>
-        </w:r>
-        <w:r>
-          <w:rPr>
-            <w:noProof/>
-            <w:webHidden/>
-          </w:rPr>
-          <w:t>12</w:t>
-        </w:r>
-        <w:r>
-          <w:rPr>
-            <w:noProof/>
-            <w:webHidden/>
-          </w:rPr>
-          <w:fldChar w:fldCharType="end"/>
-        </w:r>
-      </w:hyperlink>
-    </w:p>
-    <w:p>
-      <w:pPr>
-        <w:pStyle w:val="TOC1"/>
-        <w:rPr>
-          <w:rFonts w:asciiTheme="minorHAnsi" w:eastAsiaTheme="minorEastAsia" w:hAnsiTheme="minorHAnsi" w:cstheme="minorBidi"/>
-          <w:b w:val="0"/>
-          <w:bCs w:val="0"/>
-          <w:noProof/>
-          <w:color w:val="auto"/>
-          <w:sz w:val="22"/>
-          <w:szCs w:val="22"/>
-        </w:rPr>
-      </w:pPr>
-      <w:hyperlink w:anchor="_Toc318622209" w:history="1">
-        <w:r>
-          <w:rPr>
-            <w:rStyle w:val="Hyperlink"/>
-            <w:noProof/>
-          </w:rPr>
-          <w:t>Log Tab</w:t>
-        </w:r>
-        <w:r>
-          <w:rPr>
-            <w:noProof/>
-            <w:webHidden/>
-          </w:rPr>
-          <w:tab/>
-        </w:r>
-        <w:r>
-          <w:rPr>
-            <w:noProof/>
-            <w:webHidden/>
-          </w:rPr>
-          <w:fldChar w:fldCharType="begin"/>
-        </w:r>
-        <w:r>
-          <w:rPr>
-            <w:noProof/>
-            <w:webHidden/>
-          </w:rPr>
-          <w:instrText xml:space="preserve"> PAGEREF _Toc318622209 \h </w:instrText>
-        </w:r>
-        <w:r>
-          <w:rPr>
-            <w:noProof/>
-            <w:webHidden/>
-          </w:rPr>
-        </w:r>
-        <w:r>
-          <w:rPr>
-            <w:noProof/>
-            <w:webHidden/>
-          </w:rPr>
-          <w:fldChar w:fldCharType="separate"/>
-        </w:r>
-        <w:r>
-          <w:rPr>
-            <w:noProof/>
-            <w:webHidden/>
-          </w:rPr>
-          <w:t>12</w:t>
-        </w:r>
-        <w:r>
-          <w:rPr>
-            <w:noProof/>
-            <w:webHidden/>
-          </w:rPr>
-          <w:fldChar w:fldCharType="end"/>
-        </w:r>
-      </w:hyperlink>
-    </w:p>
-    <w:p>
-      <w:pPr>
-        <w:pStyle w:val="TOC1"/>
-        <w:rPr>
-          <w:rFonts w:asciiTheme="minorHAnsi" w:eastAsiaTheme="minorEastAsia" w:hAnsiTheme="minorHAnsi" w:cstheme="minorBidi"/>
-          <w:b w:val="0"/>
-          <w:bCs w:val="0"/>
-          <w:noProof/>
-          <w:color w:val="auto"/>
-          <w:sz w:val="22"/>
-          <w:szCs w:val="22"/>
-        </w:rPr>
-      </w:pPr>
-      <w:hyperlink w:anchor="_Toc318622210" w:history="1">
-        <w:r>
-          <w:rPr>
-            <w:rStyle w:val="Hyperlink"/>
-            <w:noProof/>
-          </w:rPr>
-          <w:t>Global Tab</w:t>
-        </w:r>
-        <w:r>
-          <w:rPr>
-            <w:noProof/>
-            <w:webHidden/>
-          </w:rPr>
-          <w:tab/>
-        </w:r>
-        <w:r>
-          <w:rPr>
-            <w:noProof/>
-            <w:webHidden/>
-          </w:rPr>
-          <w:fldChar w:fldCharType="begin"/>
-        </w:r>
-        <w:r>
-          <w:rPr>
-            <w:noProof/>
-            <w:webHidden/>
-          </w:rPr>
-          <w:instrText xml:space="preserve"> PAGEREF _Toc318622210 \h </w:instrText>
-        </w:r>
-        <w:r>
-          <w:rPr>
-            <w:noProof/>
-            <w:webHidden/>
-          </w:rPr>
-        </w:r>
-        <w:r>
-          <w:rPr>
-            <w:noProof/>
-            <w:webHidden/>
-          </w:rPr>
-          <w:fldChar w:fldCharType="separate"/>
-        </w:r>
-        <w:r>
-          <w:rPr>
-            <w:noProof/>
-            <w:webHidden/>
-          </w:rPr>
-          <w:t>12</w:t>
+          <w:t>15</w:t>
         </w:r>
         <w:r>
           <w:rPr>
@@ -2691,13 +2506,13 @@
           <w:color w:val="auto"/>
         </w:rPr>
       </w:pPr>
-      <w:hyperlink w:anchor="_Toc318622211" w:history="1">
+      <w:hyperlink w:anchor="_Toc319179569" w:history="1">
         <w:r>
           <w:rPr>
             <w:rStyle w:val="Hyperlink"/>
             <w:noProof/>
           </w:rPr>
-          <w:t>Freezing Installations</w:t>
+          <w:t>Adding Custom Variables</w:t>
         </w:r>
         <w:r>
           <w:rPr>
@@ -2718,7 +2533,7 @@
             <w:noProof/>
             <w:webHidden/>
           </w:rPr>
-          <w:instrText xml:space="preserve"> PAGEREF _Toc318622211 \h </w:instrText>
+          <w:instrText xml:space="preserve"> PAGEREF _Toc319179569 \h </w:instrText>
         </w:r>
         <w:r>
           <w:rPr>
@@ -2738,7 +2553,7 @@
             <w:noProof/>
             <w:webHidden/>
           </w:rPr>
-          <w:t>12</w:t>
+          <w:t>15</w:t>
         </w:r>
         <w:r>
           <w:rPr>
@@ -2756,64 +2571,179 @@
           <w:rFonts w:asciiTheme="minorHAnsi" w:eastAsiaTheme="minorEastAsia" w:hAnsiTheme="minorHAnsi" w:cstheme="minorBidi"/>
           <w:b w:val="0"/>
           <w:bCs w:val="0"/>
-          <w:noProof/>
           <w:color w:val="auto"/>
           <w:sz w:val="22"/>
           <w:szCs w:val="22"/>
         </w:rPr>
       </w:pPr>
-      <w:hyperlink w:anchor="_Toc318622212" w:history="1">
+      <w:hyperlink w:anchor="_Toc319179570" w:history="1">
         <w:r>
           <w:rPr>
             <w:rStyle w:val="Hyperlink"/>
-            <w:noProof/>
-          </w:rPr>
-          <w:t>Deployments</w:t>
-        </w:r>
-        <w:r>
-          <w:rPr>
-            <w:noProof/>
+          </w:rPr>
+          <w:t>Installs Tab</w:t>
+        </w:r>
+        <w:r>
+          <w:rPr>
             <w:webHidden/>
           </w:rPr>
           <w:tab/>
         </w:r>
         <w:r>
           <w:rPr>
-            <w:noProof/>
             <w:webHidden/>
           </w:rPr>
           <w:fldChar w:fldCharType="begin"/>
         </w:r>
         <w:r>
           <w:rPr>
-            <w:noProof/>
-            <w:webHidden/>
-          </w:rPr>
-          <w:instrText xml:space="preserve"> PAGEREF _Toc318622212 \h </w:instrText>
-        </w:r>
-        <w:r>
-          <w:rPr>
-            <w:noProof/>
-            <w:webHidden/>
-          </w:rPr>
-        </w:r>
-        <w:r>
-          <w:rPr>
-            <w:noProof/>
+            <w:webHidden/>
+          </w:rPr>
+          <w:instrText xml:space="preserve"> PAGEREF _Toc319179570 \h </w:instrText>
+        </w:r>
+        <w:r>
+          <w:rPr>
+            <w:webHidden/>
+          </w:rPr>
+        </w:r>
+        <w:r>
+          <w:rPr>
             <w:webHidden/>
           </w:rPr>
           <w:fldChar w:fldCharType="separate"/>
         </w:r>
         <w:r>
           <w:rPr>
-            <w:noProof/>
-            <w:webHidden/>
-          </w:rPr>
-          <w:t>12</w:t>
-        </w:r>
-        <w:r>
-          <w:rPr>
-            <w:noProof/>
+            <w:webHidden/>
+          </w:rPr>
+          <w:t>15</w:t>
+        </w:r>
+        <w:r>
+          <w:rPr>
+            <w:webHidden/>
+          </w:rPr>
+          <w:fldChar w:fldCharType="end"/>
+        </w:r>
+      </w:hyperlink>
+    </w:p>
+    <w:p>
+      <w:pPr>
+        <w:pStyle w:val="TOC1"/>
+        <w:rPr>
+          <w:rFonts w:asciiTheme="minorHAnsi" w:eastAsiaTheme="minorEastAsia" w:hAnsiTheme="minorHAnsi" w:cstheme="minorBidi"/>
+          <w:b w:val="0"/>
+          <w:bCs w:val="0"/>
+          <w:color w:val="auto"/>
+          <w:sz w:val="22"/>
+          <w:szCs w:val="22"/>
+        </w:rPr>
+      </w:pPr>
+      <w:hyperlink w:anchor="_Toc319179571" w:history="1">
+        <w:r>
+          <w:rPr>
+            <w:rStyle w:val="Hyperlink"/>
+          </w:rPr>
+          <w:t>Log Tab</w:t>
+        </w:r>
+        <w:r>
+          <w:rPr>
+            <w:webHidden/>
+          </w:rPr>
+          <w:tab/>
+        </w:r>
+        <w:r>
+          <w:rPr>
+            <w:webHidden/>
+          </w:rPr>
+          <w:fldChar w:fldCharType="begin"/>
+        </w:r>
+        <w:r>
+          <w:rPr>
+            <w:webHidden/>
+          </w:rPr>
+          <w:instrText xml:space="preserve"> PAGEREF _Toc319179571 \h </w:instrText>
+        </w:r>
+        <w:r>
+          <w:rPr>
+            <w:webHidden/>
+          </w:rPr>
+        </w:r>
+        <w:r>
+          <w:rPr>
+            <w:webHidden/>
+          </w:rPr>
+          <w:fldChar w:fldCharType="separate"/>
+        </w:r>
+        <w:r>
+          <w:rPr>
+            <w:webHidden/>
+          </w:rPr>
+          <w:t>15</w:t>
+        </w:r>
+        <w:r>
+          <w:rPr>
+            <w:webHidden/>
+          </w:rPr>
+          <w:fldChar w:fldCharType="end"/>
+        </w:r>
+      </w:hyperlink>
+    </w:p>
+    <w:p>
+      <w:pPr>
+        <w:pStyle w:val="TOC1"/>
+        <w:rPr>
+          <w:rFonts w:asciiTheme="minorHAnsi" w:eastAsiaTheme="minorEastAsia" w:hAnsiTheme="minorHAnsi" w:cstheme="minorBidi"/>
+          <w:b w:val="0"/>
+          <w:bCs w:val="0"/>
+          <w:color w:val="auto"/>
+          <w:sz w:val="22"/>
+          <w:szCs w:val="22"/>
+        </w:rPr>
+      </w:pPr>
+      <w:hyperlink w:anchor="_Toc319179572" w:history="1">
+        <w:r>
+          <w:rPr>
+            <w:rStyle w:val="Hyperlink"/>
+          </w:rPr>
+          <w:t>Global Tab</w:t>
+        </w:r>
+        <w:r>
+          <w:rPr>
+            <w:webHidden/>
+          </w:rPr>
+          <w:tab/>
+        </w:r>
+        <w:r>
+          <w:rPr>
+            <w:webHidden/>
+          </w:rPr>
+          <w:fldChar w:fldCharType="begin"/>
+        </w:r>
+        <w:r>
+          <w:rPr>
+            <w:webHidden/>
+          </w:rPr>
+          <w:instrText xml:space="preserve"> PAGEREF _Toc319179572 \h </w:instrText>
+        </w:r>
+        <w:r>
+          <w:rPr>
+            <w:webHidden/>
+          </w:rPr>
+        </w:r>
+        <w:r>
+          <w:rPr>
+            <w:webHidden/>
+          </w:rPr>
+          <w:fldChar w:fldCharType="separate"/>
+        </w:r>
+        <w:r>
+          <w:rPr>
+            <w:webHidden/>
+          </w:rPr>
+          <w:t>15</w:t>
+        </w:r>
+        <w:r>
+          <w:rPr>
             <w:webHidden/>
           </w:rPr>
           <w:fldChar w:fldCharType="end"/>
@@ -2836,13 +2766,13 @@
           <w:color w:val="auto"/>
         </w:rPr>
       </w:pPr>
-      <w:hyperlink w:anchor="_Toc318622213" w:history="1">
+      <w:hyperlink w:anchor="_Toc319179573" w:history="1">
         <w:r>
           <w:rPr>
             <w:rStyle w:val="Hyperlink"/>
             <w:noProof/>
           </w:rPr>
-          <w:t>Initiating Deployments</w:t>
+          <w:t>Freezing Installations</w:t>
         </w:r>
         <w:r>
           <w:rPr>
@@ -2863,7 +2793,7 @@
             <w:noProof/>
             <w:webHidden/>
           </w:rPr>
-          <w:instrText xml:space="preserve"> PAGEREF _Toc318622213 \h </w:instrText>
+          <w:instrText xml:space="preserve"> PAGEREF _Toc319179573 \h </w:instrText>
         </w:r>
         <w:r>
           <w:rPr>
@@ -2883,11 +2813,73 @@
             <w:noProof/>
             <w:webHidden/>
           </w:rPr>
-          <w:t>12</w:t>
-        </w:r>
-        <w:r>
-          <w:rPr>
-            <w:noProof/>
+          <w:t>15</w:t>
+        </w:r>
+        <w:r>
+          <w:rPr>
+            <w:noProof/>
+            <w:webHidden/>
+          </w:rPr>
+          <w:fldChar w:fldCharType="end"/>
+        </w:r>
+      </w:hyperlink>
+    </w:p>
+    <w:p>
+      <w:pPr>
+        <w:pStyle w:val="TOC1"/>
+        <w:rPr>
+          <w:rFonts w:asciiTheme="minorHAnsi" w:eastAsiaTheme="minorEastAsia" w:hAnsiTheme="minorHAnsi" w:cstheme="minorBidi"/>
+          <w:b w:val="0"/>
+          <w:bCs w:val="0"/>
+          <w:color w:val="auto"/>
+          <w:sz w:val="22"/>
+          <w:szCs w:val="22"/>
+        </w:rPr>
+      </w:pPr>
+      <w:hyperlink w:anchor="_Toc319179574" w:history="1">
+        <w:r>
+          <w:rPr>
+            <w:rStyle w:val="Hyperlink"/>
+          </w:rPr>
+          <w:t>Deployments</w:t>
+        </w:r>
+        <w:r>
+          <w:rPr>
+            <w:webHidden/>
+          </w:rPr>
+          <w:tab/>
+        </w:r>
+        <w:r>
+          <w:rPr>
+            <w:webHidden/>
+          </w:rPr>
+          <w:fldChar w:fldCharType="begin"/>
+        </w:r>
+        <w:r>
+          <w:rPr>
+            <w:webHidden/>
+          </w:rPr>
+          <w:instrText xml:space="preserve"> PAGEREF _Toc319179574 \h </w:instrText>
+        </w:r>
+        <w:r>
+          <w:rPr>
+            <w:webHidden/>
+          </w:rPr>
+        </w:r>
+        <w:r>
+          <w:rPr>
+            <w:webHidden/>
+          </w:rPr>
+          <w:fldChar w:fldCharType="separate"/>
+        </w:r>
+        <w:r>
+          <w:rPr>
+            <w:webHidden/>
+          </w:rPr>
+          <w:t>15</w:t>
+        </w:r>
+        <w:r>
+          <w:rPr>
             <w:webHidden/>
           </w:rPr>
           <w:fldChar w:fldCharType="end"/>
@@ -2910,12 +2902,86 @@
           <w:color w:val="auto"/>
         </w:rPr>
       </w:pPr>
-      <w:hyperlink w:anchor="_Toc318622214" w:history="1">
+      <w:hyperlink w:anchor="_Toc319179575" w:history="1">
         <w:r>
           <w:rPr>
             <w:rStyle w:val="Hyperlink"/>
             <w:noProof/>
           </w:rPr>
+          <w:t>Initiating Deployments</w:t>
+        </w:r>
+        <w:r>
+          <w:rPr>
+            <w:noProof/>
+            <w:webHidden/>
+          </w:rPr>
+          <w:tab/>
+        </w:r>
+        <w:r>
+          <w:rPr>
+            <w:noProof/>
+            <w:webHidden/>
+          </w:rPr>
+          <w:fldChar w:fldCharType="begin"/>
+        </w:r>
+        <w:r>
+          <w:rPr>
+            <w:noProof/>
+            <w:webHidden/>
+          </w:rPr>
+          <w:instrText xml:space="preserve"> PAGEREF _Toc319179575 \h </w:instrText>
+        </w:r>
+        <w:r>
+          <w:rPr>
+            <w:noProof/>
+            <w:webHidden/>
+          </w:rPr>
+        </w:r>
+        <w:r>
+          <w:rPr>
+            <w:noProof/>
+            <w:webHidden/>
+          </w:rPr>
+          <w:fldChar w:fldCharType="separate"/>
+        </w:r>
+        <w:r>
+          <w:rPr>
+            <w:noProof/>
+            <w:webHidden/>
+          </w:rPr>
+          <w:t>16</w:t>
+        </w:r>
+        <w:r>
+          <w:rPr>
+            <w:noProof/>
+            <w:webHidden/>
+          </w:rPr>
+          <w:fldChar w:fldCharType="end"/>
+        </w:r>
+      </w:hyperlink>
+    </w:p>
+    <w:p>
+      <w:pPr>
+        <w:pStyle w:val="TOC2"/>
+        <w:tabs>
+          <w:tab w:val="right" w:leader="dot" w:pos="9350"/>
+        </w:tabs>
+        <w:rPr>
+          <w:rFonts w:eastAsiaTheme="minorEastAsia"/>
+          <w:b w:val="0"/>
+          <w:bCs w:val="0"/>
+          <w:i w:val="0"/>
+          <w:iCs w:val="0"/>
+          <w:noProof/>
+          <w:color w:val="auto"/>
+        </w:rPr>
+      </w:pPr>
+      <w:hyperlink w:anchor="_Toc319179576" w:history="1">
+        <w:r>
+          <w:rPr>
+            <w:rStyle w:val="Hyperlink"/>
+            <w:noProof/>
+          </w:rPr>
           <w:t>Monitoring Deployments</w:t>
         </w:r>
         <w:r>
@@ -2937,7 +3003,7 @@
             <w:noProof/>
             <w:webHidden/>
           </w:rPr>
-          <w:instrText xml:space="preserve"> PAGEREF _Toc318622214 \h </w:instrText>
+          <w:instrText xml:space="preserve"> PAGEREF _Toc319179576 \h </w:instrText>
         </w:r>
         <w:r>
           <w:rPr>
@@ -2957,7 +3023,7 @@
             <w:noProof/>
             <w:webHidden/>
           </w:rPr>
-          <w:t>12</w:t>
+          <w:t>16</w:t>
         </w:r>
         <w:r>
           <w:rPr>
@@ -2995,12 +3061,130 @@
       <w:pPr>
         <w:pStyle w:val="Heading1"/>
       </w:pPr>
-      <w:bookmarkStart w:id="0" w:name="_Toc318622175"/>
+      <w:bookmarkStart w:id="1" w:name="_Toc319179535"/>
       <w:r>
         <w:lastRenderedPageBreak/>
+        <w:t>Quick Start Instructions</w:t>
+      </w:r>
+      <w:bookmarkEnd w:id="1"/>
+    </w:p>
+    <w:p/>
+    <w:p>
+      <w:pPr>
+        <w:pStyle w:val="ListParagraph"/>
+        <w:numPr>
+          <w:ilvl w:val="0"/>
+          <w:numId w:val="4"/>
+        </w:numPr>
+      </w:pPr>
+      <w:r>
+        <w:t xml:space="preserve">Copy </w:t>
+      </w:r>
+      <w:r>
+        <w:t>the Presto Task Runner files (</w:t>
+      </w:r>
+      <w:r>
+        <w:t>PrestoTaskRunner.zip</w:t>
+      </w:r>
+      <w:r>
+        <w:t>) to a common location.</w:t>
+      </w:r>
+    </w:p>
+    <w:p>
+      <w:pPr>
+        <w:pStyle w:val="ListParagraph"/>
+        <w:numPr>
+          <w:ilvl w:val="0"/>
+          <w:numId w:val="4"/>
+        </w:numPr>
+      </w:pPr>
+      <w:r>
+        <w:t xml:space="preserve">Install </w:t>
+      </w:r>
+      <w:r>
+        <w:t xml:space="preserve">and run </w:t>
+      </w:r>
+      <w:proofErr w:type="spellStart"/>
+      <w:r>
+        <w:t>RavenDB</w:t>
+      </w:r>
+      <w:proofErr w:type="spellEnd"/>
+      <w:r>
+        <w:t xml:space="preserve"> (</w:t>
+      </w:r>
+      <w:r>
+        <w:t>RavenDB-Build-573.zip</w:t>
+      </w:r>
+      <w:r>
+        <w:t>).</w:t>
+      </w:r>
+    </w:p>
+    <w:p>
+      <w:pPr>
+        <w:pStyle w:val="ListParagraph"/>
+        <w:numPr>
+          <w:ilvl w:val="0"/>
+          <w:numId w:val="4"/>
+        </w:numPr>
+      </w:pPr>
+      <w:r>
+        <w:t xml:space="preserve">Install </w:t>
+      </w:r>
+      <w:r>
+        <w:t xml:space="preserve">and start </w:t>
+      </w:r>
+      <w:r>
+        <w:t xml:space="preserve">the Self-updating service host </w:t>
+      </w:r>
+      <w:r>
+        <w:t>(</w:t>
+      </w:r>
+      <w:r>
+        <w:t>PrestoSelfUpdatingServiceHostInstaller.msi</w:t>
+      </w:r>
+      <w:r>
+        <w:t>)</w:t>
+      </w:r>
+      <w:r>
+        <w:t xml:space="preserve"> </w:t>
+      </w:r>
+      <w:r>
+        <w:t>on all servers that will be performing installations.</w:t>
+      </w:r>
+    </w:p>
+    <w:p>
+      <w:pPr>
+        <w:pStyle w:val="ListParagraph"/>
+        <w:numPr>
+          <w:ilvl w:val="0"/>
+          <w:numId w:val="4"/>
+        </w:numPr>
+      </w:pPr>
+      <w:r>
+        <w:t xml:space="preserve">Install </w:t>
+      </w:r>
+      <w:r>
+        <w:t xml:space="preserve">and run </w:t>
+      </w:r>
+      <w:r>
+        <w:t>the Presto Dashboard (</w:t>
+      </w:r>
+      <w:r>
+        <w:t>PrestoDashboardInstaller.msi</w:t>
+      </w:r>
+      <w:r>
+        <w:t>)</w:t>
+      </w:r>
+    </w:p>
+    <w:p>
+      <w:pPr>
+        <w:pStyle w:val="Heading1"/>
+      </w:pPr>
+      <w:bookmarkStart w:id="2" w:name="_Toc319179536"/>
+      <w:r>
         <w:t>Overview</w:t>
       </w:r>
-      <w:bookmarkEnd w:id="0"/>
+      <w:bookmarkEnd w:id="2"/>
     </w:p>
     <w:p>
       <w:pPr>
@@ -3014,14 +3198,14 @@
           <w:rStyle w:val="IntenseEmphasis"/>
         </w:rPr>
       </w:pPr>
-      <w:bookmarkStart w:id="1" w:name="_Toc318622176"/>
+      <w:bookmarkStart w:id="3" w:name="_Toc319179537"/>
       <w:r>
         <w:rPr>
           <w:rStyle w:val="IntenseEmphasis"/>
         </w:rPr>
         <w:t>What is Presto?</w:t>
       </w:r>
-      <w:bookmarkEnd w:id="1"/>
+      <w:bookmarkEnd w:id="3"/>
     </w:p>
     <w:p>
       <w:pPr>
@@ -3065,7 +3249,7 @@
           <w:rStyle w:val="IntenseEmphasis"/>
         </w:rPr>
       </w:pPr>
-      <w:bookmarkStart w:id="2" w:name="_Toc318622177"/>
+      <w:bookmarkStart w:id="4" w:name="_Toc319179538"/>
       <w:r>
         <w:rPr>
           <w:rStyle w:val="IntenseEmphasis"/>
@@ -3084,7 +3268,7 @@
         </w:rPr>
         <w:t xml:space="preserve"> Process</w:t>
       </w:r>
-      <w:bookmarkEnd w:id="2"/>
+      <w:bookmarkEnd w:id="4"/>
     </w:p>
     <w:p>
       <w:pPr>
@@ -3152,14 +3336,14 @@
           <w:rStyle w:val="IntenseEmphasis"/>
         </w:rPr>
       </w:pPr>
-      <w:bookmarkStart w:id="3" w:name="_Toc318622178"/>
+      <w:bookmarkStart w:id="5" w:name="_Toc319179539"/>
       <w:r>
         <w:rPr>
           <w:rStyle w:val="IntenseEmphasis"/>
         </w:rPr>
         <w:t>What are the benefits of Presto?</w:t>
       </w:r>
-      <w:bookmarkEnd w:id="3"/>
+      <w:bookmarkEnd w:id="5"/>
     </w:p>
     <w:p>
       <w:pPr>
@@ -3314,14 +3498,15 @@
           <w:rStyle w:val="IntenseEmphasis"/>
         </w:rPr>
       </w:pPr>
-      <w:bookmarkStart w:id="4" w:name="_Toc318622179"/>
+      <w:bookmarkStart w:id="6" w:name="_Toc319179540"/>
       <w:r>
         <w:rPr>
           <w:rStyle w:val="IntenseEmphasis"/>
         </w:rPr>
+        <w:lastRenderedPageBreak/>
         <w:t>The Pieces</w:t>
       </w:r>
-      <w:bookmarkEnd w:id="4"/>
+      <w:bookmarkEnd w:id="6"/>
     </w:p>
     <w:p>
       <w:pPr>
@@ -3407,8 +3592,13 @@
         <w:t>Database</w:t>
       </w:r>
       <w:r>
-        <w:t>: RavenDB</w:t>
-      </w:r>
+        <w:t xml:space="preserve">: </w:t>
+      </w:r>
+      <w:proofErr w:type="spellStart"/>
+      <w:r>
+        <w:t>RavenDB</w:t>
+      </w:r>
+      <w:proofErr w:type="spellEnd"/>
       <w:r>
         <w:t xml:space="preserve"> (</w:t>
       </w:r>
@@ -3437,7 +3627,6 @@
         <w:rPr>
           <w:noProof/>
         </w:rPr>
-        <w:lastRenderedPageBreak/>
         <w:drawing>
           <wp:inline distT="0" distB="0" distL="0" distR="0" wp14:anchorId="314184E2" wp14:editId="7151ED0E">
             <wp:extent cx="5943600" cy="3147695"/>
@@ -3489,7 +3678,7 @@
           <w:iCs w:val="0"/>
         </w:rPr>
       </w:pPr>
-      <w:bookmarkStart w:id="5" w:name="_Toc318622180"/>
+      <w:bookmarkStart w:id="7" w:name="_Toc319179541"/>
       <w:r>
         <w:rPr>
           <w:rStyle w:val="IntenseEmphasis"/>
@@ -3522,7 +3711,7 @@
         </w:rPr>
         <w:t>es</w:t>
       </w:r>
-      <w:bookmarkEnd w:id="5"/>
+      <w:bookmarkEnd w:id="7"/>
     </w:p>
     <w:p>
       <w:pPr>
@@ -3657,14 +3846,14 @@
           <w:rStyle w:val="IntenseEmphasis"/>
         </w:rPr>
       </w:pPr>
-      <w:bookmarkStart w:id="6" w:name="_Toc318622181"/>
+      <w:bookmarkStart w:id="8" w:name="_Toc319179542"/>
       <w:r>
         <w:rPr>
           <w:rStyle w:val="IntenseEmphasis"/>
         </w:rPr>
         <w:t>What Presto Doesn’t Do</w:t>
       </w:r>
-      <w:bookmarkEnd w:id="6"/>
+      <w:bookmarkEnd w:id="8"/>
     </w:p>
     <w:p>
       <w:pPr>
@@ -3675,7 +3864,15 @@
         </w:numPr>
       </w:pPr>
       <w:r>
-        <w:t>Deploy ClickOnce apps</w:t>
+        <w:t xml:space="preserve">Deploy </w:t>
+      </w:r>
+      <w:proofErr w:type="spellStart"/>
+      <w:r>
+        <w:t>ClickOnce</w:t>
+      </w:r>
+      <w:proofErr w:type="spellEnd"/>
+      <w:r>
+        <w:t xml:space="preserve"> apps</w:t>
       </w:r>
     </w:p>
     <w:p>
@@ -3702,7 +3899,7 @@
           <w:rStyle w:val="IntenseEmphasis"/>
         </w:rPr>
       </w:pPr>
-      <w:bookmarkStart w:id="7" w:name="_Toc318622182"/>
+      <w:bookmarkStart w:id="9" w:name="_Toc319179543"/>
       <w:r>
         <w:rPr>
           <w:rStyle w:val="IntenseEmphasis"/>
@@ -3721,7 +3918,7 @@
         </w:rPr>
         <w:t>Deployment – Screenshots</w:t>
       </w:r>
-      <w:bookmarkEnd w:id="7"/>
+      <w:bookmarkEnd w:id="9"/>
     </w:p>
     <w:p>
       <w:pPr>
@@ -3776,7 +3973,6 @@
         <w:rPr>
           <w:noProof/>
         </w:rPr>
-        <w:lastRenderedPageBreak/>
         <w:drawing>
           <wp:inline distT="0" distB="0" distL="0" distR="0">
             <wp:extent cx="5943600" cy="4984955"/>
@@ -3860,6 +4056,7 @@
         <w:rPr>
           <w:noProof/>
         </w:rPr>
+        <w:lastRenderedPageBreak/>
         <w:drawing>
           <wp:inline distT="0" distB="0" distL="0" distR="0">
             <wp:extent cx="4953000" cy="2143125"/>
@@ -3920,54 +4117,54 @@
         <w:pStyle w:val="NoSpacing"/>
       </w:pPr>
       <w:r>
+        <w:t xml:space="preserve">Note: Don’t worry about the variables. We’ll get to those </w:t>
+      </w:r>
+      <w:r>
+        <w:t>below</w:t>
+      </w:r>
+      <w:r>
+        <w:t xml:space="preserve">. That variable will resolve to whatever is set as the production release folder; something like: </w:t>
+      </w:r>
+      <w:hyperlink r:id="rId13" w:history="1">
+        <w:r>
+          <w:rPr>
+            <w:rStyle w:val="Hyperlink"/>
+          </w:rPr>
+          <w:t>\\SomeServer\ProductionBuilds\SampleApp\Release\</w:t>
+        </w:r>
+      </w:hyperlink>
+      <w:r>
+        <w:t>.</w:t>
+      </w:r>
+    </w:p>
+    <w:p>
+      <w:pPr>
+        <w:pStyle w:val="NoSpacing"/>
+      </w:pPr>
+    </w:p>
+    <w:p>
+      <w:pPr>
+        <w:pStyle w:val="NoSpacing"/>
+      </w:pPr>
+      <w:r>
+        <w:t>Now that we have our application, let’s create a server on which to install it.</w:t>
+      </w:r>
+    </w:p>
+    <w:p>
+      <w:pPr>
+        <w:pStyle w:val="NoSpacing"/>
+      </w:pPr>
+    </w:p>
+    <w:p>
+      <w:pPr>
+        <w:pStyle w:val="NoSpacing"/>
+        <w:jc w:val="center"/>
+      </w:pPr>
+      <w:r>
+        <w:rPr>
+          <w:noProof/>
+        </w:rPr>
         <w:lastRenderedPageBreak/>
-        <w:t xml:space="preserve">Note: Don’t worry about the variables. We’ll get to those </w:t>
-      </w:r>
-      <w:r>
-        <w:t>below</w:t>
-      </w:r>
-      <w:r>
-        <w:t xml:space="preserve">. That variable will resolve to whatever is set as the production release folder; something like: </w:t>
-      </w:r>
-      <w:hyperlink r:id="rId13" w:history="1">
-        <w:r>
-          <w:rPr>
-            <w:rStyle w:val="Hyperlink"/>
-          </w:rPr>
-          <w:t>\\SomeServer\ProductionBuilds\SampleApp\Release\</w:t>
-        </w:r>
-      </w:hyperlink>
-      <w:r>
-        <w:t>.</w:t>
-      </w:r>
-    </w:p>
-    <w:p>
-      <w:pPr>
-        <w:pStyle w:val="NoSpacing"/>
-      </w:pPr>
-    </w:p>
-    <w:p>
-      <w:pPr>
-        <w:pStyle w:val="NoSpacing"/>
-      </w:pPr>
-      <w:r>
-        <w:t>Now that we have our application, let’s create a server on which to install it.</w:t>
-      </w:r>
-    </w:p>
-    <w:p>
-      <w:pPr>
-        <w:pStyle w:val="NoSpacing"/>
-      </w:pPr>
-    </w:p>
-    <w:p>
-      <w:pPr>
-        <w:pStyle w:val="NoSpacing"/>
-        <w:jc w:val="center"/>
-      </w:pPr>
-      <w:r>
-        <w:rPr>
-          <w:noProof/>
-        </w:rPr>
         <w:drawing>
           <wp:inline distT="0" distB="0" distL="0" distR="0">
             <wp:extent cx="5943600" cy="4984955"/>
@@ -4109,21 +4306,25 @@
       <w:r>
         <w:t xml:space="preserve">Remember our </w:t>
       </w:r>
+      <w:proofErr w:type="spellStart"/>
       <w:r>
         <w:rPr>
           <w:u w:val="single"/>
         </w:rPr>
         <w:t>productionReleaseFolder</w:t>
       </w:r>
+      <w:proofErr w:type="spellEnd"/>
       <w:r>
         <w:t xml:space="preserve"> and </w:t>
       </w:r>
+      <w:proofErr w:type="spellStart"/>
       <w:r>
         <w:rPr>
           <w:u w:val="single"/>
         </w:rPr>
         <w:t>installationFolder</w:t>
       </w:r>
+      <w:proofErr w:type="spellEnd"/>
       <w:r>
         <w:t xml:space="preserve"> variables from our task that we created a few minutes ago? This is where they’re defined.</w:t>
       </w:r>
@@ -4511,11 +4712,11 @@
       <w:pPr>
         <w:pStyle w:val="Heading1"/>
       </w:pPr>
-      <w:bookmarkStart w:id="8" w:name="_Toc318622183"/>
+      <w:bookmarkStart w:id="10" w:name="_Toc319179544"/>
       <w:r>
         <w:t>Installation</w:t>
       </w:r>
-      <w:bookmarkEnd w:id="8"/>
+      <w:bookmarkEnd w:id="10"/>
     </w:p>
     <w:p>
       <w:pPr>
@@ -4529,26 +4730,36 @@
           <w:rStyle w:val="IntenseEmphasis"/>
         </w:rPr>
       </w:pPr>
-      <w:bookmarkStart w:id="9" w:name="_Toc318622184"/>
+      <w:bookmarkStart w:id="11" w:name="_Toc319179545"/>
+      <w:proofErr w:type="spellStart"/>
       <w:r>
         <w:rPr>
           <w:rStyle w:val="IntenseEmphasis"/>
         </w:rPr>
         <w:t>RavenDB</w:t>
       </w:r>
-      <w:bookmarkEnd w:id="9"/>
-    </w:p>
-    <w:p>
-      <w:pPr>
-        <w:pStyle w:val="NoSpacing"/>
-      </w:pPr>
-    </w:p>
-    <w:p>
-      <w:pPr>
-        <w:pStyle w:val="NoSpacing"/>
-      </w:pPr>
-      <w:r>
-        <w:t>Presto currently uses build 573 of RavenDB, found here:</w:t>
+      <w:bookmarkEnd w:id="11"/>
+      <w:proofErr w:type="spellEnd"/>
+    </w:p>
+    <w:p>
+      <w:pPr>
+        <w:pStyle w:val="NoSpacing"/>
+      </w:pPr>
+    </w:p>
+    <w:p>
+      <w:pPr>
+        <w:pStyle w:val="NoSpacing"/>
+      </w:pPr>
+      <w:r>
+        <w:t xml:space="preserve">Presto currently uses build 573 of </w:t>
+      </w:r>
+      <w:proofErr w:type="spellStart"/>
+      <w:r>
+        <w:t>RavenDB</w:t>
+      </w:r>
+      <w:proofErr w:type="spellEnd"/>
+      <w:r>
+        <w:t>, found here:</w:t>
       </w:r>
     </w:p>
     <w:p>
@@ -4604,25 +4815,33 @@
       <w:pPr>
         <w:pStyle w:val="Heading2"/>
       </w:pPr>
+      <w:bookmarkStart w:id="12" w:name="_Toc319179546"/>
       <w:r>
         <w:lastRenderedPageBreak/>
         <w:t>Self-updating Service Host</w:t>
       </w:r>
-    </w:p>
-    <w:p>
-      <w:pPr>
-        <w:pStyle w:val="NoSpacing"/>
-      </w:pPr>
-    </w:p>
-    <w:p>
-      <w:pPr>
-        <w:pStyle w:val="NoSpacing"/>
-      </w:pPr>
-      <w:r>
-        <w:t xml:space="preserve">The Self-updating service host </w:t>
-      </w:r>
-      <w:r>
-        <w:t>needs to be installed on every server that will install applications that were set up in the Presto Dashboard.</w:t>
+      <w:bookmarkEnd w:id="12"/>
+    </w:p>
+    <w:p>
+      <w:pPr>
+        <w:pStyle w:val="NoSpacing"/>
+      </w:pPr>
+    </w:p>
+    <w:p>
+      <w:pPr>
+        <w:pStyle w:val="NoSpacing"/>
+      </w:pPr>
+      <w:r>
+        <w:t>The Self-updating service host needs to be installed on every server that will install applications that were set up in the Presto Dashboard.</w:t>
+      </w:r>
+      <w:r>
+        <w:t xml:space="preserve"> The job of this service is to detect new versions of the Presto Task Runner, shut down the current Presto Task Runner, copy the new files, </w:t>
+      </w:r>
+      <w:r>
+        <w:t>and finally</w:t>
+      </w:r>
+      <w:r>
+        <w:t xml:space="preserve"> start a new instance of the Presto Task Runner. This allows for updates to the Presto Task Runner by just copying the new files to one location, and let all of the servers update themselves.</w:t>
       </w:r>
     </w:p>
     <w:p>
@@ -4637,14 +4856,14 @@
           <w:rStyle w:val="IntenseEmphasis"/>
         </w:rPr>
       </w:pPr>
-      <w:bookmarkStart w:id="10" w:name="_Toc318622185"/>
+      <w:bookmarkStart w:id="13" w:name="_Toc319179547"/>
       <w:r>
         <w:rPr>
           <w:rStyle w:val="IntenseEmphasis"/>
         </w:rPr>
         <w:t>Presto Task Runner</w:t>
       </w:r>
-      <w:bookmarkEnd w:id="10"/>
+      <w:bookmarkEnd w:id="13"/>
     </w:p>
     <w:p>
       <w:pPr>
@@ -4667,8 +4886,6 @@
       <w:r>
         <w:t>files need to be stored in one location, so the Self-updating Service Host can load it from this location.</w:t>
       </w:r>
-      <w:bookmarkStart w:id="11" w:name="_GoBack"/>
-      <w:bookmarkEnd w:id="11"/>
     </w:p>
     <w:p>
       <w:pPr>
@@ -4682,14 +4899,14 @@
           <w:rStyle w:val="IntenseEmphasis"/>
         </w:rPr>
       </w:pPr>
-      <w:bookmarkStart w:id="12" w:name="_Toc318622186"/>
+      <w:bookmarkStart w:id="14" w:name="_Toc319179548"/>
       <w:r>
         <w:rPr>
           <w:rStyle w:val="IntenseEmphasis"/>
         </w:rPr>
         <w:t>Presto Dashboard</w:t>
       </w:r>
-      <w:bookmarkEnd w:id="12"/>
+      <w:bookmarkEnd w:id="14"/>
     </w:p>
     <w:p>
       <w:pPr>
@@ -4718,11 +4935,11 @@
       <w:pPr>
         <w:pStyle w:val="Heading1"/>
       </w:pPr>
-      <w:bookmarkStart w:id="13" w:name="_Toc318622187"/>
+      <w:bookmarkStart w:id="15" w:name="_Toc319179549"/>
       <w:r>
         <w:t>Setting up Applications</w:t>
       </w:r>
-      <w:bookmarkEnd w:id="13"/>
+      <w:bookmarkEnd w:id="15"/>
     </w:p>
     <w:p>
       <w:pPr>
@@ -4733,11 +4950,11 @@
       <w:pPr>
         <w:pStyle w:val="Heading2"/>
       </w:pPr>
-      <w:bookmarkStart w:id="14" w:name="_Toc318622188"/>
+      <w:bookmarkStart w:id="16" w:name="_Toc319179550"/>
       <w:r>
         <w:t>Adding an Application</w:t>
       </w:r>
-      <w:bookmarkEnd w:id="14"/>
+      <w:bookmarkEnd w:id="16"/>
     </w:p>
     <w:p>
       <w:pPr>
@@ -4753,16 +4970,11 @@
       <w:pPr>
         <w:pStyle w:val="Heading2"/>
       </w:pPr>
-      <w:bookmarkStart w:id="15" w:name="_Toc318622189"/>
+      <w:bookmarkStart w:id="17" w:name="_Toc319179551"/>
       <w:r>
         <w:t>Task: Modify XML</w:t>
       </w:r>
-      <w:bookmarkEnd w:id="15"/>
-    </w:p>
-    <w:p>
-      <w:pPr>
-        <w:pStyle w:val="NoSpacing"/>
-      </w:pPr>
+      <w:bookmarkEnd w:id="17"/>
     </w:p>
     <w:p>
       <w:pPr>
@@ -4778,16 +4990,11 @@
       <w:pPr>
         <w:pStyle w:val="Heading2"/>
       </w:pPr>
-      <w:bookmarkStart w:id="16" w:name="_Toc318622190"/>
+      <w:bookmarkStart w:id="18" w:name="_Toc319179552"/>
       <w:r>
         <w:t>Task: Copy File</w:t>
       </w:r>
-      <w:bookmarkEnd w:id="16"/>
-    </w:p>
-    <w:p>
-      <w:pPr>
-        <w:pStyle w:val="NoSpacing"/>
-      </w:pPr>
+      <w:bookmarkEnd w:id="18"/>
     </w:p>
     <w:p>
       <w:pPr>
@@ -4803,11 +5010,11 @@
       <w:pPr>
         <w:pStyle w:val="Heading2"/>
       </w:pPr>
-      <w:bookmarkStart w:id="17" w:name="_Toc318622191"/>
+      <w:bookmarkStart w:id="19" w:name="_Toc319179553"/>
       <w:r>
         <w:t>Task: DOS Command</w:t>
       </w:r>
-      <w:bookmarkEnd w:id="17"/>
+      <w:bookmarkEnd w:id="19"/>
     </w:p>
     <w:p>
       <w:pPr>
@@ -4823,11 +5030,11 @@
       <w:pPr>
         <w:pStyle w:val="Heading2"/>
       </w:pPr>
-      <w:bookmarkStart w:id="18" w:name="_Toc318622192"/>
+      <w:bookmarkStart w:id="20" w:name="_Toc319179554"/>
       <w:r>
         <w:t>Importing Tasks</w:t>
       </w:r>
-      <w:bookmarkEnd w:id="18"/>
+      <w:bookmarkEnd w:id="20"/>
     </w:p>
     <w:p>
       <w:pPr>
@@ -4848,11 +5055,12 @@
       <w:pPr>
         <w:pStyle w:val="Heading2"/>
       </w:pPr>
-      <w:bookmarkStart w:id="19" w:name="_Toc318622193"/>
-      <w:r>
+      <w:bookmarkStart w:id="21" w:name="_Toc319179555"/>
+      <w:r>
+        <w:lastRenderedPageBreak/>
         <w:t>Exporting Tasks</w:t>
       </w:r>
-      <w:bookmarkEnd w:id="19"/>
+      <w:bookmarkEnd w:id="21"/>
     </w:p>
     <w:p>
       <w:pPr>
@@ -4873,11 +5081,11 @@
       <w:pPr>
         <w:pStyle w:val="Heading2"/>
       </w:pPr>
-      <w:bookmarkStart w:id="20" w:name="_Toc318622194"/>
+      <w:bookmarkStart w:id="22" w:name="_Toc319179556"/>
       <w:r>
         <w:t>Reordering Tasks</w:t>
       </w:r>
-      <w:bookmarkEnd w:id="20"/>
+      <w:bookmarkEnd w:id="22"/>
     </w:p>
     <w:p>
       <w:pPr>
@@ -4898,11 +5106,11 @@
       <w:pPr>
         <w:pStyle w:val="Heading2"/>
       </w:pPr>
-      <w:bookmarkStart w:id="21" w:name="_Toc318622195"/>
+      <w:bookmarkStart w:id="23" w:name="_Toc319179557"/>
       <w:r>
         <w:t>Assigning Custom Variables</w:t>
       </w:r>
-      <w:bookmarkEnd w:id="21"/>
+      <w:bookmarkEnd w:id="23"/>
     </w:p>
     <w:p>
       <w:pPr>
@@ -4913,11 +5121,11 @@
       <w:pPr>
         <w:pStyle w:val="Heading1"/>
       </w:pPr>
-      <w:bookmarkStart w:id="22" w:name="_Toc318622196"/>
+      <w:bookmarkStart w:id="24" w:name="_Toc319179558"/>
       <w:r>
         <w:t>Setting up Servers</w:t>
       </w:r>
-      <w:bookmarkEnd w:id="22"/>
+      <w:bookmarkEnd w:id="24"/>
     </w:p>
     <w:p>
       <w:pPr>
@@ -4928,11 +5136,11 @@
       <w:pPr>
         <w:pStyle w:val="Heading2"/>
       </w:pPr>
-      <w:bookmarkStart w:id="23" w:name="_Toc318622197"/>
+      <w:bookmarkStart w:id="25" w:name="_Toc319179559"/>
       <w:r>
         <w:t>Adding a Server</w:t>
       </w:r>
-      <w:bookmarkEnd w:id="23"/>
+      <w:bookmarkEnd w:id="25"/>
     </w:p>
     <w:p>
       <w:pPr>
@@ -4953,11 +5161,11 @@
       <w:pPr>
         <w:pStyle w:val="Heading2"/>
       </w:pPr>
-      <w:bookmarkStart w:id="24" w:name="_Toc318622198"/>
+      <w:bookmarkStart w:id="26" w:name="_Toc319179560"/>
       <w:r>
         <w:t>Associating Applications with Servers</w:t>
       </w:r>
-      <w:bookmarkEnd w:id="24"/>
+      <w:bookmarkEnd w:id="26"/>
     </w:p>
     <w:p>
       <w:pPr>
@@ -4978,11 +5186,11 @@
       <w:pPr>
         <w:pStyle w:val="Heading2"/>
       </w:pPr>
-      <w:bookmarkStart w:id="25" w:name="_Toc318622199"/>
+      <w:bookmarkStart w:id="27" w:name="_Toc319179561"/>
       <w:r>
         <w:t>Importing Applications</w:t>
       </w:r>
-      <w:bookmarkEnd w:id="25"/>
+      <w:bookmarkEnd w:id="27"/>
     </w:p>
     <w:p>
       <w:pPr>
@@ -5003,11 +5211,11 @@
       <w:pPr>
         <w:pStyle w:val="Heading2"/>
       </w:pPr>
-      <w:bookmarkStart w:id="26" w:name="_Toc318622200"/>
+      <w:bookmarkStart w:id="28" w:name="_Toc319179562"/>
       <w:r>
         <w:t>Exporting Applications</w:t>
       </w:r>
-      <w:bookmarkEnd w:id="26"/>
+      <w:bookmarkEnd w:id="28"/>
     </w:p>
     <w:p>
       <w:pPr>
@@ -5028,11 +5236,11 @@
       <w:pPr>
         <w:pStyle w:val="Heading2"/>
       </w:pPr>
-      <w:bookmarkStart w:id="27" w:name="_Toc318622201"/>
+      <w:bookmarkStart w:id="29" w:name="_Toc319179563"/>
       <w:r>
         <w:t>Assigning Custom Variables</w:t>
       </w:r>
-      <w:bookmarkEnd w:id="27"/>
+      <w:bookmarkEnd w:id="29"/>
     </w:p>
     <w:p>
       <w:pPr>
@@ -5053,11 +5261,11 @@
       <w:pPr>
         <w:pStyle w:val="Heading2"/>
       </w:pPr>
-      <w:bookmarkStart w:id="28" w:name="_Toc318622202"/>
+      <w:bookmarkStart w:id="30" w:name="_Toc319179564"/>
       <w:r>
         <w:t>Debug Logging</w:t>
       </w:r>
-      <w:bookmarkEnd w:id="28"/>
+      <w:bookmarkEnd w:id="30"/>
     </w:p>
     <w:p>
       <w:pPr>
@@ -5073,12 +5281,12 @@
       <w:pPr>
         <w:pStyle w:val="Heading1"/>
       </w:pPr>
-      <w:bookmarkStart w:id="29" w:name="_Toc318622203"/>
+      <w:bookmarkStart w:id="31" w:name="_Toc319179565"/>
       <w:r>
         <w:lastRenderedPageBreak/>
         <w:t>Custom Variables</w:t>
       </w:r>
-      <w:bookmarkEnd w:id="29"/>
+      <w:bookmarkEnd w:id="31"/>
     </w:p>
     <w:p>
       <w:pPr>
@@ -5089,11 +5297,11 @@
       <w:pPr>
         <w:pStyle w:val="Heading2"/>
       </w:pPr>
-      <w:bookmarkStart w:id="30" w:name="_Toc318622204"/>
+      <w:bookmarkStart w:id="32" w:name="_Toc319179566"/>
       <w:r>
         <w:t>Adding a Custom Variable Group</w:t>
       </w:r>
-      <w:bookmarkEnd w:id="30"/>
+      <w:bookmarkEnd w:id="32"/>
     </w:p>
     <w:p>
       <w:pPr>
@@ -5114,11 +5322,11 @@
       <w:pPr>
         <w:pStyle w:val="Heading2"/>
       </w:pPr>
-      <w:bookmarkStart w:id="31" w:name="_Toc318622205"/>
+      <w:bookmarkStart w:id="33" w:name="_Toc319179567"/>
       <w:r>
         <w:t>Importing Custom Variable Groups</w:t>
       </w:r>
-      <w:bookmarkEnd w:id="31"/>
+      <w:bookmarkEnd w:id="33"/>
     </w:p>
     <w:p>
       <w:pPr>
@@ -5134,11 +5342,11 @@
       <w:pPr>
         <w:pStyle w:val="Heading2"/>
       </w:pPr>
-      <w:bookmarkStart w:id="32" w:name="_Toc318622206"/>
+      <w:bookmarkStart w:id="34" w:name="_Toc319179568"/>
       <w:r>
         <w:t>Exporting Custom Variable Group</w:t>
       </w:r>
-      <w:bookmarkEnd w:id="32"/>
+      <w:bookmarkEnd w:id="34"/>
     </w:p>
     <w:p>
       <w:pPr>
@@ -5159,11 +5367,11 @@
       <w:pPr>
         <w:pStyle w:val="Heading2"/>
       </w:pPr>
-      <w:bookmarkStart w:id="33" w:name="_Toc318622207"/>
+      <w:bookmarkStart w:id="35" w:name="_Toc319179569"/>
       <w:r>
         <w:t>Adding Custom Variables</w:t>
       </w:r>
-      <w:bookmarkEnd w:id="33"/>
+      <w:bookmarkEnd w:id="35"/>
     </w:p>
     <w:p>
       <w:pPr>
@@ -5179,11 +5387,11 @@
       <w:pPr>
         <w:pStyle w:val="Heading1"/>
       </w:pPr>
-      <w:bookmarkStart w:id="34" w:name="_Toc318622208"/>
+      <w:bookmarkStart w:id="36" w:name="_Toc319179570"/>
       <w:r>
         <w:t>Installs Tab</w:t>
       </w:r>
-      <w:bookmarkEnd w:id="34"/>
+      <w:bookmarkEnd w:id="36"/>
     </w:p>
     <w:p>
       <w:pPr>
@@ -5204,11 +5412,11 @@
       <w:pPr>
         <w:pStyle w:val="Heading1"/>
       </w:pPr>
-      <w:bookmarkStart w:id="35" w:name="_Toc318622209"/>
+      <w:bookmarkStart w:id="37" w:name="_Toc319179571"/>
       <w:r>
         <w:t>Log Tab</w:t>
       </w:r>
-      <w:bookmarkEnd w:id="35"/>
+      <w:bookmarkEnd w:id="37"/>
     </w:p>
     <w:p>
       <w:pPr>
@@ -5229,11 +5437,11 @@
       <w:pPr>
         <w:pStyle w:val="Heading1"/>
       </w:pPr>
-      <w:bookmarkStart w:id="36" w:name="_Toc318622210"/>
+      <w:bookmarkStart w:id="38" w:name="_Toc319179572"/>
       <w:r>
         <w:t>Global Tab</w:t>
       </w:r>
-      <w:bookmarkEnd w:id="36"/>
+      <w:bookmarkEnd w:id="38"/>
     </w:p>
     <w:p>
       <w:pPr>
@@ -5244,21 +5452,21 @@
       <w:pPr>
         <w:pStyle w:val="Heading2"/>
       </w:pPr>
-      <w:bookmarkStart w:id="37" w:name="_Toc318622211"/>
+      <w:bookmarkStart w:id="39" w:name="_Toc319179573"/>
       <w:r>
         <w:t>Freezing Installations</w:t>
       </w:r>
-      <w:bookmarkEnd w:id="37"/>
+      <w:bookmarkEnd w:id="39"/>
     </w:p>
     <w:p>
       <w:pPr>
         <w:pStyle w:val="Heading1"/>
       </w:pPr>
-      <w:bookmarkStart w:id="38" w:name="_Toc318622212"/>
+      <w:bookmarkStart w:id="40" w:name="_Toc319179574"/>
       <w:r>
         <w:t>Deployments</w:t>
       </w:r>
-      <w:bookmarkEnd w:id="38"/>
+      <w:bookmarkEnd w:id="40"/>
     </w:p>
     <w:p>
       <w:pPr>
@@ -5269,12 +5477,12 @@
       <w:pPr>
         <w:pStyle w:val="Heading2"/>
       </w:pPr>
-      <w:bookmarkStart w:id="39" w:name="_Toc318622213"/>
+      <w:bookmarkStart w:id="41" w:name="_Toc319179575"/>
       <w:r>
         <w:lastRenderedPageBreak/>
         <w:t>Initiating Deployments</w:t>
       </w:r>
-      <w:bookmarkEnd w:id="39"/>
+      <w:bookmarkEnd w:id="41"/>
     </w:p>
     <w:p>
       <w:pPr>
@@ -5290,11 +5498,11 @@
       <w:pPr>
         <w:pStyle w:val="Heading2"/>
       </w:pPr>
-      <w:bookmarkStart w:id="40" w:name="_Toc318622214"/>
+      <w:bookmarkStart w:id="42" w:name="_Toc319179576"/>
       <w:r>
         <w:t>Monitoring Deployments</w:t>
       </w:r>
-      <w:bookmarkEnd w:id="40"/>
+      <w:bookmarkEnd w:id="42"/>
     </w:p>
     <w:p>
       <w:pPr>
@@ -5492,6 +5700,95 @@
 <file path=word/numbering.xml><?xml version="1.0" encoding="utf-8"?>
 <w:numbering xmlns:wpc="http://schemas.microsoft.com/office/word/2010/wordprocessingCanvas" xmlns:mc="http://schemas.openxmlformats.org/markup-compatibility/2006" xmlns:o="urn:schemas-microsoft-com:office:office" xmlns:r="http://schemas.openxmlformats.org/officeDocument/2006/relationships" xmlns:m="http://schemas.openxmlformats.org/officeDocument/2006/math" xmlns:v="urn:schemas-microsoft-com:vml" xmlns:wp14="http://schemas.microsoft.com/office/word/2010/wordprocessingDrawing" xmlns:wp="http://schemas.openxmlformats.org/drawingml/2006/wordprocessingDrawing" xmlns:w10="urn:schemas-microsoft-com:office:word" xmlns:w="http://schemas.openxmlformats.org/wordprocessingml/2006/main" xmlns:w14="http://schemas.microsoft.com/office/word/2010/wordml" xmlns:wpg="http://schemas.microsoft.com/office/word/2010/wordprocessingGroup" xmlns:wpi="http://schemas.microsoft.com/office/word/2010/wordprocessingInk" xmlns:wne="http://schemas.microsoft.com/office/word/2006/wordml" xmlns:wps="http://schemas.microsoft.com/office/word/2010/wordprocessingShape" mc:Ignorable="w14 wp14">
   <w:abstractNum w:abstractNumId="0">
+    <w:nsid w:val="11AB74A8"/>
+    <w:multiLevelType w:val="hybridMultilevel"/>
+    <w:tmpl w:val="E068A3B4"/>
+    <w:lvl w:ilvl="0" w:tplc="0409000F">
+      <w:start w:val="1"/>
+      <w:numFmt w:val="decimal"/>
+      <w:lvlText w:val="%1."/>
+      <w:lvlJc w:val="left"/>
+      <w:pPr>
+        <w:ind w:left="720" w:hanging="360"/>
+      </w:pPr>
+      <w:rPr>
+        <w:rFonts w:hint="default"/>
+      </w:rPr>
+    </w:lvl>
+    <w:lvl w:ilvl="1" w:tplc="04090019">
+      <w:start w:val="1"/>
+      <w:numFmt w:val="lowerLetter"/>
+      <w:lvlText w:val="%2."/>
+      <w:lvlJc w:val="left"/>
+      <w:pPr>
+        <w:ind w:left="1440" w:hanging="360"/>
+      </w:pPr>
+    </w:lvl>
+    <w:lvl w:ilvl="2" w:tplc="0409001B" w:tentative="1">
+      <w:start w:val="1"/>
+      <w:numFmt w:val="lowerRoman"/>
+      <w:lvlText w:val="%3."/>
+      <w:lvlJc w:val="right"/>
+      <w:pPr>
+        <w:ind w:left="2160" w:hanging="180"/>
+      </w:pPr>
+    </w:lvl>
+    <w:lvl w:ilvl="3" w:tplc="0409000F" w:tentative="1">
+      <w:start w:val="1"/>
+      <w:numFmt w:val="decimal"/>
+      <w:lvlText w:val="%4."/>
+      <w:lvlJc w:val="left"/>
+      <w:pPr>
+        <w:ind w:left="2880" w:hanging="360"/>
+      </w:pPr>
+    </w:lvl>
+    <w:lvl w:ilvl="4" w:tplc="04090019" w:tentative="1">
+      <w:start w:val="1"/>
+      <w:numFmt w:val="lowerLetter"/>
+      <w:lvlText w:val="%5."/>
+      <w:lvlJc w:val="left"/>
+      <w:pPr>
+        <w:ind w:left="3600" w:hanging="360"/>
+      </w:pPr>
+    </w:lvl>
+    <w:lvl w:ilvl="5" w:tplc="0409001B" w:tentative="1">
+      <w:start w:val="1"/>
+      <w:numFmt w:val="lowerRoman"/>
+      <w:lvlText w:val="%6."/>
+      <w:lvlJc w:val="right"/>
+      <w:pPr>
+        <w:ind w:left="4320" w:hanging="180"/>
+      </w:pPr>
+    </w:lvl>
+    <w:lvl w:ilvl="6" w:tplc="0409000F" w:tentative="1">
+      <w:start w:val="1"/>
+      <w:numFmt w:val="decimal"/>
+      <w:lvlText w:val="%7."/>
+      <w:lvlJc w:val="left"/>
+      <w:pPr>
+        <w:ind w:left="5040" w:hanging="360"/>
+      </w:pPr>
+    </w:lvl>
+    <w:lvl w:ilvl="7" w:tplc="04090019" w:tentative="1">
+      <w:start w:val="1"/>
+      <w:numFmt w:val="lowerLetter"/>
+      <w:lvlText w:val="%8."/>
+      <w:lvlJc w:val="left"/>
+      <w:pPr>
+        <w:ind w:left="5760" w:hanging="360"/>
+      </w:pPr>
+    </w:lvl>
+    <w:lvl w:ilvl="8" w:tplc="0409001B" w:tentative="1">
+      <w:start w:val="1"/>
+      <w:numFmt w:val="lowerRoman"/>
+      <w:lvlText w:val="%9."/>
+      <w:lvlJc w:val="right"/>
+      <w:pPr>
+        <w:ind w:left="6480" w:hanging="180"/>
+      </w:pPr>
+    </w:lvl>
+  </w:abstractNum>
+  <w:abstractNum w:abstractNumId="1">
     <w:nsid w:val="27A0704A"/>
     <w:multiLevelType w:val="hybridMultilevel"/>
     <w:tmpl w:val="8E7480FE"/>
@@ -5603,7 +5900,7 @@
       </w:rPr>
     </w:lvl>
   </w:abstractNum>
-  <w:abstractNum w:abstractNumId="1">
+  <w:abstractNum w:abstractNumId="2">
     <w:nsid w:val="30014D63"/>
     <w:multiLevelType w:val="hybridMultilevel"/>
     <w:tmpl w:val="740212AC"/>
@@ -5715,7 +6012,7 @@
       </w:rPr>
     </w:lvl>
   </w:abstractNum>
-  <w:abstractNum w:abstractNumId="2">
+  <w:abstractNum w:abstractNumId="3">
     <w:nsid w:val="3D10619D"/>
     <w:multiLevelType w:val="hybridMultilevel"/>
     <w:tmpl w:val="015EF1D2"/>
@@ -5829,12 +6126,15 @@
     </w:lvl>
   </w:abstractNum>
   <w:num w:numId="1">
+    <w:abstractNumId w:val="2"/>
+  </w:num>
+  <w:num w:numId="2">
+    <w:abstractNumId w:val="3"/>
+  </w:num>
+  <w:num w:numId="3">
     <w:abstractNumId w:val="1"/>
   </w:num>
-  <w:num w:numId="2">
-    <w:abstractNumId w:val="2"/>
-  </w:num>
-  <w:num w:numId="3">
+  <w:num w:numId="4">
     <w:abstractNumId w:val="0"/>
   </w:num>
 </w:numbering>
@@ -6264,13 +6564,17 @@
     <w:uiPriority w:val="39"/>
     <w:unhideWhenUsed/>
     <w:qFormat/>
-    <w:rsid w:val="00863025"/>
+    <w:rsid w:val="00EE6ADE"/>
     <w:pPr>
       <w:tabs>
         <w:tab w:val="right" w:leader="dot" w:pos="9350"/>
       </w:tabs>
       <w:spacing w:before="0" w:line="240" w:lineRule="auto"/>
     </w:pPr>
+    <w:rPr>
+      <w:noProof/>
+      <w:sz w:val="28"/>
+    </w:rPr>
   </w:style>
   <w:style w:type="character" w:styleId="Hyperlink">
     <w:name w:val="Hyperlink"/>
@@ -6364,6 +6668,17 @@
       <w:color w:val="903638" w:themeColor="followedHyperlink"/>
       <w:u w:val="single"/>
     </w:rPr>
+  </w:style>
+  <w:style w:type="paragraph" w:styleId="ListParagraph">
+    <w:name w:val="List Paragraph"/>
+    <w:basedOn w:val="Normal"/>
+    <w:uiPriority w:val="34"/>
+    <w:qFormat/>
+    <w:rsid w:val="00851D3E"/>
+    <w:pPr>
+      <w:ind w:left="720"/>
+      <w:contextualSpacing/>
+    </w:pPr>
   </w:style>
 </w:styles>
 </file>
@@ -6792,13 +7107,17 @@
     <w:uiPriority w:val="39"/>
     <w:unhideWhenUsed/>
     <w:qFormat/>
-    <w:rsid w:val="00863025"/>
+    <w:rsid w:val="00EE6ADE"/>
     <w:pPr>
       <w:tabs>
         <w:tab w:val="right" w:leader="dot" w:pos="9350"/>
       </w:tabs>
       <w:spacing w:before="0" w:line="240" w:lineRule="auto"/>
     </w:pPr>
+    <w:rPr>
+      <w:noProof/>
+      <w:sz w:val="28"/>
+    </w:rPr>
   </w:style>
   <w:style w:type="character" w:styleId="Hyperlink">
     <w:name w:val="Hyperlink"/>
@@ -6892,6 +7211,17 @@
       <w:color w:val="903638" w:themeColor="followedHyperlink"/>
       <w:u w:val="single"/>
     </w:rPr>
+  </w:style>
+  <w:style w:type="paragraph" w:styleId="ListParagraph">
+    <w:name w:val="List Paragraph"/>
+    <w:basedOn w:val="Normal"/>
+    <w:uiPriority w:val="34"/>
+    <w:qFormat/>
+    <w:rsid w:val="00851D3E"/>
+    <w:pPr>
+      <w:ind w:left="720"/>
+      <w:contextualSpacing/>
+    </w:pPr>
   </w:style>
 </w:styles>
 </file>
@@ -7185,7 +7515,7 @@
 </file>
 
 <file path=customXml/itemProps1.xml><?xml version="1.0" encoding="utf-8"?>
-<ds:datastoreItem xmlns:ds="http://schemas.openxmlformats.org/officeDocument/2006/customXml" ds:itemID="{91622187-E698-4243-8501-50F5A3D69073}">
+<ds:datastoreItem xmlns:ds="http://schemas.openxmlformats.org/officeDocument/2006/customXml" ds:itemID="{AF8129D9-F935-41C6-9744-B47A46410431}">
   <ds:schemaRefs>
     <ds:schemaRef ds:uri="http://schemas.openxmlformats.org/officeDocument/2006/bibliography"/>
   </ds:schemaRefs>

</xml_diff>

<commit_message>
Added support for SQL Server data layer using EF 4.3. It's incomplete but it builds.
</commit_message>
<xml_diff>
--- a/Main/Documentation/Presto User Guide.docx
+++ b/Main/Documentation/Presto User Guide.docx
@@ -29,8 +29,6 @@
         <w:pStyle w:val="NoSpacing"/>
       </w:pPr>
     </w:p>
-    <w:bookmarkStart w:id="0" w:name="_GoBack"/>
-    <w:bookmarkEnd w:id="0"/>
     <w:p>
       <w:pPr>
         <w:pStyle w:val="TOC1"/>
@@ -3061,12 +3059,12 @@
       <w:pPr>
         <w:pStyle w:val="Heading1"/>
       </w:pPr>
-      <w:bookmarkStart w:id="1" w:name="_Toc319179535"/>
+      <w:bookmarkStart w:id="0" w:name="_Toc319179535"/>
       <w:r>
         <w:lastRenderedPageBreak/>
         <w:t>Quick Start Instructions</w:t>
       </w:r>
-      <w:bookmarkEnd w:id="1"/>
+      <w:bookmarkEnd w:id="0"/>
     </w:p>
     <w:p/>
     <w:p>
@@ -3180,16 +3178,67 @@
       <w:pPr>
         <w:pStyle w:val="Heading1"/>
       </w:pPr>
-      <w:bookmarkStart w:id="2" w:name="_Toc319179536"/>
+      <w:bookmarkStart w:id="1" w:name="_Toc319179536"/>
       <w:r>
         <w:t>Overview</w:t>
       </w:r>
+      <w:bookmarkEnd w:id="1"/>
+    </w:p>
+    <w:p>
+      <w:pPr>
+        <w:pStyle w:val="NoSpacing"/>
+      </w:pPr>
+    </w:p>
+    <w:p>
+      <w:pPr>
+        <w:pStyle w:val="Heading2"/>
+        <w:rPr>
+          <w:rStyle w:val="IntenseEmphasis"/>
+        </w:rPr>
+      </w:pPr>
+      <w:bookmarkStart w:id="2" w:name="_Toc319179537"/>
+      <w:r>
+        <w:rPr>
+          <w:rStyle w:val="IntenseEmphasis"/>
+        </w:rPr>
+        <w:t>What is Presto?</w:t>
+      </w:r>
       <w:bookmarkEnd w:id="2"/>
     </w:p>
     <w:p>
       <w:pPr>
         <w:pStyle w:val="NoSpacing"/>
       </w:pPr>
+      <w:r>
+        <w:t>Presto is an automated deployment tool. It allows users to create deployment steps and then have servers update themselves when new versions of an app are ready. This allows for automated deployments to dev</w:t>
+      </w:r>
+      <w:r>
+        <w:t>elopment</w:t>
+      </w:r>
+      <w:r>
+        <w:t>, QA, and production environments.</w:t>
+      </w:r>
+    </w:p>
+    <w:p>
+      <w:pPr>
+        <w:pStyle w:val="NoSpacing"/>
+      </w:pPr>
+    </w:p>
+    <w:p>
+      <w:pPr>
+        <w:pStyle w:val="NoSpacing"/>
+      </w:pPr>
+      <w:r>
+        <w:t>The main reason to use Presto is when you have applications that need to be installed on many servers, in various environments, repeatedly, and each server requires a slightly different version of the app.</w:t>
+      </w:r>
+      <w:r>
+        <w:t xml:space="preserve"> That is Presto’s sweet spot.</w:t>
+      </w:r>
+    </w:p>
+    <w:p>
+      <w:pPr>
+        <w:pStyle w:val="NoSpacing"/>
+      </w:pPr>
     </w:p>
     <w:p>
       <w:pPr>
@@ -3198,77 +3247,26 @@
           <w:rStyle w:val="IntenseEmphasis"/>
         </w:rPr>
       </w:pPr>
-      <w:bookmarkStart w:id="3" w:name="_Toc319179537"/>
+      <w:bookmarkStart w:id="3" w:name="_Toc319179538"/>
       <w:r>
         <w:rPr>
           <w:rStyle w:val="IntenseEmphasis"/>
         </w:rPr>
-        <w:t>What is Presto?</w:t>
+        <w:t>The</w:t>
+      </w:r>
+      <w:r>
+        <w:rPr>
+          <w:rStyle w:val="IntenseEmphasis"/>
+        </w:rPr>
+        <w:t xml:space="preserve"> Deployment</w:t>
+      </w:r>
+      <w:r>
+        <w:rPr>
+          <w:rStyle w:val="IntenseEmphasis"/>
+        </w:rPr>
+        <w:t xml:space="preserve"> Process</w:t>
       </w:r>
       <w:bookmarkEnd w:id="3"/>
-    </w:p>
-    <w:p>
-      <w:pPr>
-        <w:pStyle w:val="NoSpacing"/>
-      </w:pPr>
-      <w:r>
-        <w:t>Presto is an automated deployment tool. It allows users to create deployment steps and then have servers update themselves when new versions of an app are ready. This allows for automated deployments to dev</w:t>
-      </w:r>
-      <w:r>
-        <w:t>elopment</w:t>
-      </w:r>
-      <w:r>
-        <w:t>, QA, and production environments.</w:t>
-      </w:r>
-    </w:p>
-    <w:p>
-      <w:pPr>
-        <w:pStyle w:val="NoSpacing"/>
-      </w:pPr>
-    </w:p>
-    <w:p>
-      <w:pPr>
-        <w:pStyle w:val="NoSpacing"/>
-      </w:pPr>
-      <w:r>
-        <w:t>The main reason to use Presto is when you have applications that need to be installed on many servers, in various environments, repeatedly, and each server requires a slightly different version of the app.</w:t>
-      </w:r>
-      <w:r>
-        <w:t xml:space="preserve"> That is Presto’s sweet spot.</w:t>
-      </w:r>
-    </w:p>
-    <w:p>
-      <w:pPr>
-        <w:pStyle w:val="NoSpacing"/>
-      </w:pPr>
-    </w:p>
-    <w:p>
-      <w:pPr>
-        <w:pStyle w:val="Heading2"/>
-        <w:rPr>
-          <w:rStyle w:val="IntenseEmphasis"/>
-        </w:rPr>
-      </w:pPr>
-      <w:bookmarkStart w:id="4" w:name="_Toc319179538"/>
-      <w:r>
-        <w:rPr>
-          <w:rStyle w:val="IntenseEmphasis"/>
-        </w:rPr>
-        <w:t>The</w:t>
-      </w:r>
-      <w:r>
-        <w:rPr>
-          <w:rStyle w:val="IntenseEmphasis"/>
-        </w:rPr>
-        <w:t xml:space="preserve"> Deployment</w:t>
-      </w:r>
-      <w:r>
-        <w:rPr>
-          <w:rStyle w:val="IntenseEmphasis"/>
-        </w:rPr>
-        <w:t xml:space="preserve"> Process</w:t>
-      </w:r>
-      <w:bookmarkEnd w:id="4"/>
     </w:p>
     <w:p>
       <w:pPr>
@@ -3336,14 +3334,14 @@
           <w:rStyle w:val="IntenseEmphasis"/>
         </w:rPr>
       </w:pPr>
-      <w:bookmarkStart w:id="5" w:name="_Toc319179539"/>
+      <w:bookmarkStart w:id="4" w:name="_Toc319179539"/>
       <w:r>
         <w:rPr>
           <w:rStyle w:val="IntenseEmphasis"/>
         </w:rPr>
         <w:t>What are the benefits of Presto?</w:t>
       </w:r>
-      <w:bookmarkEnd w:id="5"/>
+      <w:bookmarkEnd w:id="4"/>
     </w:p>
     <w:p>
       <w:pPr>
@@ -3498,7 +3496,7 @@
           <w:rStyle w:val="IntenseEmphasis"/>
         </w:rPr>
       </w:pPr>
-      <w:bookmarkStart w:id="6" w:name="_Toc319179540"/>
+      <w:bookmarkStart w:id="5" w:name="_Toc319179540"/>
       <w:r>
         <w:rPr>
           <w:rStyle w:val="IntenseEmphasis"/>
@@ -3506,7 +3504,7 @@
         <w:lastRenderedPageBreak/>
         <w:t>The Pieces</w:t>
       </w:r>
-      <w:bookmarkEnd w:id="6"/>
+      <w:bookmarkEnd w:id="5"/>
     </w:p>
     <w:p>
       <w:pPr>
@@ -3678,7 +3676,7 @@
           <w:iCs w:val="0"/>
         </w:rPr>
       </w:pPr>
-      <w:bookmarkStart w:id="7" w:name="_Toc319179541"/>
+      <w:bookmarkStart w:id="6" w:name="_Toc319179541"/>
       <w:r>
         <w:rPr>
           <w:rStyle w:val="IntenseEmphasis"/>
@@ -3711,7 +3709,7 @@
         </w:rPr>
         <w:t>es</w:t>
       </w:r>
-      <w:bookmarkEnd w:id="7"/>
+      <w:bookmarkEnd w:id="6"/>
     </w:p>
     <w:p>
       <w:pPr>
@@ -3846,14 +3844,14 @@
           <w:rStyle w:val="IntenseEmphasis"/>
         </w:rPr>
       </w:pPr>
-      <w:bookmarkStart w:id="8" w:name="_Toc319179542"/>
+      <w:bookmarkStart w:id="7" w:name="_Toc319179542"/>
       <w:r>
         <w:rPr>
           <w:rStyle w:val="IntenseEmphasis"/>
         </w:rPr>
         <w:t>What Presto Doesn’t Do</w:t>
       </w:r>
-      <w:bookmarkEnd w:id="8"/>
+      <w:bookmarkEnd w:id="7"/>
     </w:p>
     <w:p>
       <w:pPr>
@@ -3899,7 +3897,7 @@
           <w:rStyle w:val="IntenseEmphasis"/>
         </w:rPr>
       </w:pPr>
-      <w:bookmarkStart w:id="9" w:name="_Toc319179543"/>
+      <w:bookmarkStart w:id="8" w:name="_Toc319179543"/>
       <w:r>
         <w:rPr>
           <w:rStyle w:val="IntenseEmphasis"/>
@@ -3918,7 +3916,7 @@
         </w:rPr>
         <w:t>Deployment – Screenshots</w:t>
       </w:r>
-      <w:bookmarkEnd w:id="9"/>
+      <w:bookmarkEnd w:id="8"/>
     </w:p>
     <w:p>
       <w:pPr>
@@ -4712,11 +4710,99 @@
       <w:pPr>
         <w:pStyle w:val="Heading1"/>
       </w:pPr>
-      <w:bookmarkStart w:id="10" w:name="_Toc319179544"/>
+      <w:bookmarkStart w:id="9" w:name="_Toc319179544"/>
       <w:r>
         <w:t>Installation</w:t>
       </w:r>
+      <w:bookmarkEnd w:id="9"/>
+    </w:p>
+    <w:p>
+      <w:pPr>
+        <w:pStyle w:val="NoSpacing"/>
+      </w:pPr>
+    </w:p>
+    <w:p>
+      <w:pPr>
+        <w:pStyle w:val="Heading2"/>
+        <w:rPr>
+          <w:rStyle w:val="IntenseEmphasis"/>
+        </w:rPr>
+      </w:pPr>
+      <w:bookmarkStart w:id="10" w:name="_Toc319179545"/>
+      <w:proofErr w:type="spellStart"/>
+      <w:r>
+        <w:rPr>
+          <w:rStyle w:val="IntenseEmphasis"/>
+        </w:rPr>
+        <w:t>RavenDB</w:t>
+      </w:r>
       <w:bookmarkEnd w:id="10"/>
+      <w:proofErr w:type="spellEnd"/>
+    </w:p>
+    <w:p>
+      <w:pPr>
+        <w:pStyle w:val="NoSpacing"/>
+      </w:pPr>
+    </w:p>
+    <w:p>
+      <w:pPr>
+        <w:pStyle w:val="NoSpacing"/>
+      </w:pPr>
+      <w:r>
+        <w:t xml:space="preserve">Presto currently uses build 573 of </w:t>
+      </w:r>
+      <w:proofErr w:type="spellStart"/>
+      <w:r>
+        <w:t>RavenDB</w:t>
+      </w:r>
+      <w:proofErr w:type="spellEnd"/>
+      <w:r>
+        <w:t>, found here:</w:t>
+      </w:r>
+    </w:p>
+    <w:p>
+      <w:pPr>
+        <w:pStyle w:val="NoSpacing"/>
+      </w:pPr>
+      <w:hyperlink r:id="rId21" w:history="1">
+        <w:r>
+          <w:rPr>
+            <w:rStyle w:val="Hyperlink"/>
+          </w:rPr>
+          <w:t>http://builds.hibernatingrhinos.com/builds/RavenDB</w:t>
+        </w:r>
+      </w:hyperlink>
+    </w:p>
+    <w:p>
+      <w:pPr>
+        <w:pStyle w:val="NoSpacing"/>
+      </w:pPr>
+    </w:p>
+    <w:p>
+      <w:pPr>
+        <w:pStyle w:val="NoSpacing"/>
+      </w:pPr>
+      <w:r>
+        <w:t>Download RavenDB-Build-573 and save it on the server’s (what will be your DB server) hard disk.</w:t>
+      </w:r>
+    </w:p>
+    <w:p>
+      <w:pPr>
+        <w:pStyle w:val="NoSpacing"/>
+      </w:pPr>
+    </w:p>
+    <w:p>
+      <w:pPr>
+        <w:pStyle w:val="NoSpacing"/>
+      </w:pPr>
+      <w:r>
+        <w:t>Unzip...</w:t>
+      </w:r>
+    </w:p>
+    <w:p>
+      <w:pPr>
+        <w:pStyle w:val="NoSpacing"/>
+      </w:pPr>
     </w:p>
     <w:p>
       <w:pPr>
@@ -4726,100 +4812,55 @@
     <w:p>
       <w:pPr>
         <w:pStyle w:val="Heading2"/>
-        <w:rPr>
-          <w:rStyle w:val="IntenseEmphasis"/>
-        </w:rPr>
-      </w:pPr>
-      <w:bookmarkStart w:id="11" w:name="_Toc319179545"/>
-      <w:proofErr w:type="spellStart"/>
-      <w:r>
-        <w:rPr>
-          <w:rStyle w:val="IntenseEmphasis"/>
-        </w:rPr>
-        <w:t>RavenDB</w:t>
-      </w:r>
-      <w:bookmarkEnd w:id="11"/>
-      <w:proofErr w:type="spellEnd"/>
-    </w:p>
-    <w:p>
-      <w:pPr>
-        <w:pStyle w:val="NoSpacing"/>
-      </w:pPr>
-    </w:p>
-    <w:p>
-      <w:pPr>
-        <w:pStyle w:val="NoSpacing"/>
-      </w:pPr>
-      <w:r>
-        <w:t xml:space="preserve">Presto currently uses build 573 of </w:t>
-      </w:r>
-      <w:proofErr w:type="spellStart"/>
-      <w:r>
-        <w:t>RavenDB</w:t>
-      </w:r>
-      <w:proofErr w:type="spellEnd"/>
-      <w:r>
-        <w:t>, found here:</w:t>
-      </w:r>
-    </w:p>
-    <w:p>
-      <w:pPr>
-        <w:pStyle w:val="NoSpacing"/>
-      </w:pPr>
-      <w:hyperlink r:id="rId21" w:history="1">
-        <w:r>
-          <w:rPr>
-            <w:rStyle w:val="Hyperlink"/>
-          </w:rPr>
-          <w:t>http://builds.hibernatingrhinos.com/builds/RavenDB</w:t>
-        </w:r>
-      </w:hyperlink>
-    </w:p>
-    <w:p>
-      <w:pPr>
-        <w:pStyle w:val="NoSpacing"/>
-      </w:pPr>
-    </w:p>
-    <w:p>
-      <w:pPr>
-        <w:pStyle w:val="NoSpacing"/>
-      </w:pPr>
-      <w:r>
-        <w:t>Download RavenDB-Build-573 and save it on the server’s (what will be your DB server) hard disk.</w:t>
-      </w:r>
-    </w:p>
-    <w:p>
-      <w:pPr>
-        <w:pStyle w:val="NoSpacing"/>
-      </w:pPr>
-    </w:p>
-    <w:p>
-      <w:pPr>
-        <w:pStyle w:val="NoSpacing"/>
-      </w:pPr>
-      <w:r>
-        <w:t>Unzip...</w:t>
-      </w:r>
-    </w:p>
-    <w:p>
-      <w:pPr>
-        <w:pStyle w:val="NoSpacing"/>
-      </w:pPr>
-    </w:p>
-    <w:p>
-      <w:pPr>
-        <w:pStyle w:val="NoSpacing"/>
-      </w:pPr>
-    </w:p>
-    <w:p>
-      <w:pPr>
-        <w:pStyle w:val="Heading2"/>
-      </w:pPr>
-      <w:bookmarkStart w:id="12" w:name="_Toc319179546"/>
+      </w:pPr>
+      <w:bookmarkStart w:id="11" w:name="_Toc319179546"/>
       <w:r>
         <w:lastRenderedPageBreak/>
         <w:t>Self-updating Service Host</w:t>
       </w:r>
+      <w:bookmarkEnd w:id="11"/>
+    </w:p>
+    <w:p>
+      <w:pPr>
+        <w:pStyle w:val="NoSpacing"/>
+      </w:pPr>
+    </w:p>
+    <w:p>
+      <w:pPr>
+        <w:pStyle w:val="NoSpacing"/>
+      </w:pPr>
+      <w:r>
+        <w:t>The Self-updating service host needs to be installed on every server that will install applications that were set up in the Presto Dashboard.</w:t>
+      </w:r>
+      <w:r>
+        <w:t xml:space="preserve"> The job of this service is to detect new versions of the Presto Task Runner, shut down the current Presto Task Runner, copy the new files, </w:t>
+      </w:r>
+      <w:r>
+        <w:t>and finally</w:t>
+      </w:r>
+      <w:r>
+        <w:t xml:space="preserve"> start a new instance of the Presto Task Runner. This allows for updates to the Presto Task Runner by just copying the new files to one location, and let all of the servers update themselves.</w:t>
+      </w:r>
+    </w:p>
+    <w:p>
+      <w:pPr>
+        <w:pStyle w:val="NoSpacing"/>
+      </w:pPr>
+    </w:p>
+    <w:p>
+      <w:pPr>
+        <w:pStyle w:val="Heading2"/>
+        <w:rPr>
+          <w:rStyle w:val="IntenseEmphasis"/>
+        </w:rPr>
+      </w:pPr>
+      <w:bookmarkStart w:id="12" w:name="_Toc319179547"/>
+      <w:r>
+        <w:rPr>
+          <w:rStyle w:val="IntenseEmphasis"/>
+        </w:rPr>
+        <w:t>Presto Task Runner</w:t>
+      </w:r>
       <w:bookmarkEnd w:id="12"/>
     </w:p>
     <w:p>
@@ -4832,16 +4873,16 @@
         <w:pStyle w:val="NoSpacing"/>
       </w:pPr>
       <w:r>
-        <w:t>The Self-updating service host needs to be installed on every server that will install applications that were set up in the Presto Dashboard.</w:t>
-      </w:r>
-      <w:r>
-        <w:t xml:space="preserve"> The job of this service is to detect new versions of the Presto Task Runner, shut down the current Presto Task Runner, copy the new files, </w:t>
-      </w:r>
-      <w:r>
-        <w:t>and finally</w:t>
-      </w:r>
-      <w:r>
-        <w:t xml:space="preserve"> start a new instance of the Presto Task Runner. This allows for updates to the Presto Task Runner by just copying the new files to one location, and let all of the servers update themselves.</w:t>
+        <w:t>The Presto Task Runner (</w:t>
+      </w:r>
+      <w:r>
+        <w:t>PT</w:t>
+      </w:r>
+      <w:r>
+        <w:t xml:space="preserve">R) </w:t>
+      </w:r>
+      <w:r>
+        <w:t>files need to be stored in one location, so the Self-updating Service Host can load it from this location.</w:t>
       </w:r>
     </w:p>
     <w:p>
@@ -4856,12 +4897,12 @@
           <w:rStyle w:val="IntenseEmphasis"/>
         </w:rPr>
       </w:pPr>
-      <w:bookmarkStart w:id="13" w:name="_Toc319179547"/>
+      <w:bookmarkStart w:id="13" w:name="_Toc319179548"/>
       <w:r>
         <w:rPr>
           <w:rStyle w:val="IntenseEmphasis"/>
         </w:rPr>
-        <w:t>Presto Task Runner</w:t>
+        <w:t>Presto Dashboard</w:t>
       </w:r>
       <w:bookmarkEnd w:id="13"/>
     </w:p>
@@ -4875,17 +4916,28 @@
         <w:pStyle w:val="NoSpacing"/>
       </w:pPr>
       <w:r>
-        <w:t>The Presto Task Runner (</w:t>
-      </w:r>
-      <w:r>
-        <w:t>PT</w:t>
-      </w:r>
-      <w:r>
-        <w:t xml:space="preserve">R) </w:t>
-      </w:r>
-      <w:r>
-        <w:t>files need to be stored in one location, so the Self-updating Service Host can load it from this location.</w:t>
-      </w:r>
+        <w:t>Dashboard…</w:t>
+      </w:r>
+    </w:p>
+    <w:p>
+      <w:pPr>
+        <w:pStyle w:val="NoSpacing"/>
+      </w:pPr>
+    </w:p>
+    <w:p>
+      <w:pPr>
+        <w:pStyle w:val="NoSpacing"/>
+      </w:pPr>
+    </w:p>
+    <w:p>
+      <w:pPr>
+        <w:pStyle w:val="Heading1"/>
+      </w:pPr>
+      <w:bookmarkStart w:id="14" w:name="_Toc319179549"/>
+      <w:r>
+        <w:t>Setting up Applications</w:t>
+      </w:r>
+      <w:bookmarkEnd w:id="14"/>
     </w:p>
     <w:p>
       <w:pPr>
@@ -4895,49 +4947,10 @@
     <w:p>
       <w:pPr>
         <w:pStyle w:val="Heading2"/>
-        <w:rPr>
-          <w:rStyle w:val="IntenseEmphasis"/>
-        </w:rPr>
-      </w:pPr>
-      <w:bookmarkStart w:id="14" w:name="_Toc319179548"/>
-      <w:r>
-        <w:rPr>
-          <w:rStyle w:val="IntenseEmphasis"/>
-        </w:rPr>
-        <w:t>Presto Dashboard</w:t>
-      </w:r>
-      <w:bookmarkEnd w:id="14"/>
-    </w:p>
-    <w:p>
-      <w:pPr>
-        <w:pStyle w:val="NoSpacing"/>
-      </w:pPr>
-    </w:p>
-    <w:p>
-      <w:pPr>
-        <w:pStyle w:val="NoSpacing"/>
-      </w:pPr>
-      <w:r>
-        <w:t>Dashboard…</w:t>
-      </w:r>
-    </w:p>
-    <w:p>
-      <w:pPr>
-        <w:pStyle w:val="NoSpacing"/>
-      </w:pPr>
-    </w:p>
-    <w:p>
-      <w:pPr>
-        <w:pStyle w:val="NoSpacing"/>
-      </w:pPr>
-    </w:p>
-    <w:p>
-      <w:pPr>
-        <w:pStyle w:val="Heading1"/>
-      </w:pPr>
-      <w:bookmarkStart w:id="15" w:name="_Toc319179549"/>
-      <w:r>
-        <w:t>Setting up Applications</w:t>
+      </w:pPr>
+      <w:bookmarkStart w:id="15" w:name="_Toc319179550"/>
+      <w:r>
+        <w:t>Adding an Application</w:t>
       </w:r>
       <w:bookmarkEnd w:id="15"/>
     </w:p>
@@ -4948,11 +4961,16 @@
     </w:p>
     <w:p>
       <w:pPr>
+        <w:pStyle w:val="NoSpacing"/>
+      </w:pPr>
+    </w:p>
+    <w:p>
+      <w:pPr>
         <w:pStyle w:val="Heading2"/>
       </w:pPr>
-      <w:bookmarkStart w:id="16" w:name="_Toc319179550"/>
-      <w:r>
-        <w:t>Adding an Application</w:t>
+      <w:bookmarkStart w:id="16" w:name="_Toc319179551"/>
+      <w:r>
+        <w:t>Task: Modify XML</w:t>
       </w:r>
       <w:bookmarkEnd w:id="16"/>
     </w:p>
@@ -4970,9 +4988,9 @@
       <w:pPr>
         <w:pStyle w:val="Heading2"/>
       </w:pPr>
-      <w:bookmarkStart w:id="17" w:name="_Toc319179551"/>
-      <w:r>
-        <w:t>Task: Modify XML</w:t>
+      <w:bookmarkStart w:id="17" w:name="_Toc319179552"/>
+      <w:r>
+        <w:t>Task: Copy File</w:t>
       </w:r>
       <w:bookmarkEnd w:id="17"/>
     </w:p>
@@ -4990,9 +5008,9 @@
       <w:pPr>
         <w:pStyle w:val="Heading2"/>
       </w:pPr>
-      <w:bookmarkStart w:id="18" w:name="_Toc319179552"/>
-      <w:r>
-        <w:t>Task: Copy File</w:t>
+      <w:bookmarkStart w:id="18" w:name="_Toc319179553"/>
+      <w:r>
+        <w:t>Task: DOS Command</w:t>
       </w:r>
       <w:bookmarkEnd w:id="18"/>
     </w:p>
@@ -5010,9 +5028,9 @@
       <w:pPr>
         <w:pStyle w:val="Heading2"/>
       </w:pPr>
-      <w:bookmarkStart w:id="19" w:name="_Toc319179553"/>
-      <w:r>
-        <w:t>Task: DOS Command</w:t>
+      <w:bookmarkStart w:id="19" w:name="_Toc319179554"/>
+      <w:r>
+        <w:t>Importing Tasks</w:t>
       </w:r>
       <w:bookmarkEnd w:id="19"/>
     </w:p>
@@ -5028,38 +5046,43 @@
     </w:p>
     <w:p>
       <w:pPr>
+        <w:pStyle w:val="NoSpacing"/>
+      </w:pPr>
+    </w:p>
+    <w:p>
+      <w:pPr>
         <w:pStyle w:val="Heading2"/>
       </w:pPr>
-      <w:bookmarkStart w:id="20" w:name="_Toc319179554"/>
-      <w:r>
-        <w:t>Importing Tasks</w:t>
-      </w:r>
-      <w:bookmarkEnd w:id="20"/>
-    </w:p>
-    <w:p>
-      <w:pPr>
-        <w:pStyle w:val="NoSpacing"/>
-      </w:pPr>
-    </w:p>
-    <w:p>
-      <w:pPr>
-        <w:pStyle w:val="NoSpacing"/>
-      </w:pPr>
-    </w:p>
-    <w:p>
-      <w:pPr>
-        <w:pStyle w:val="NoSpacing"/>
-      </w:pPr>
-    </w:p>
-    <w:p>
-      <w:pPr>
-        <w:pStyle w:val="Heading2"/>
-      </w:pPr>
-      <w:bookmarkStart w:id="21" w:name="_Toc319179555"/>
+      <w:bookmarkStart w:id="20" w:name="_Toc319179555"/>
       <w:r>
         <w:lastRenderedPageBreak/>
         <w:t>Exporting Tasks</w:t>
       </w:r>
+      <w:bookmarkEnd w:id="20"/>
+    </w:p>
+    <w:p>
+      <w:pPr>
+        <w:pStyle w:val="NoSpacing"/>
+      </w:pPr>
+    </w:p>
+    <w:p>
+      <w:pPr>
+        <w:pStyle w:val="NoSpacing"/>
+      </w:pPr>
+    </w:p>
+    <w:p>
+      <w:pPr>
+        <w:pStyle w:val="NoSpacing"/>
+      </w:pPr>
+    </w:p>
+    <w:p>
+      <w:pPr>
+        <w:pStyle w:val="Heading2"/>
+      </w:pPr>
+      <w:bookmarkStart w:id="21" w:name="_Toc319179556"/>
+      <w:r>
+        <w:t>Reordering Tasks</w:t>
+      </w:r>
       <w:bookmarkEnd w:id="21"/>
     </w:p>
     <w:p>
@@ -5081,9 +5104,9 @@
       <w:pPr>
         <w:pStyle w:val="Heading2"/>
       </w:pPr>
-      <w:bookmarkStart w:id="22" w:name="_Toc319179556"/>
-      <w:r>
-        <w:t>Reordering Tasks</w:t>
+      <w:bookmarkStart w:id="22" w:name="_Toc319179557"/>
+      <w:r>
+        <w:t>Assigning Custom Variables</w:t>
       </w:r>
       <w:bookmarkEnd w:id="22"/>
     </w:p>
@@ -5091,11 +5114,150 @@
       <w:pPr>
         <w:pStyle w:val="NoSpacing"/>
       </w:pPr>
-    </w:p>
-    <w:p>
-      <w:pPr>
-        <w:pStyle w:val="NoSpacing"/>
-      </w:pPr>
+      <w:bookmarkStart w:id="23" w:name="_GoBack"/>
+      <w:bookmarkEnd w:id="23"/>
+    </w:p>
+    <w:p>
+      <w:pPr>
+        <w:pStyle w:val="NoSpacing"/>
+        <w:rPr>
+          <w:b/>
+          <w:u w:val="single"/>
+        </w:rPr>
+      </w:pPr>
+      <w:r>
+        <w:rPr>
+          <w:b/>
+          <w:u w:val="single"/>
+        </w:rPr>
+        <w:t>System Variables</w:t>
+      </w:r>
+    </w:p>
+    <w:p>
+      <w:pPr>
+        <w:pStyle w:val="NoSpacing"/>
+      </w:pPr>
+      <w:r>
+        <w:t>The following system variables are available to use as variables within tasks:</w:t>
+      </w:r>
+    </w:p>
+    <w:p>
+      <w:pPr>
+        <w:pStyle w:val="NoSpacing"/>
+      </w:pPr>
+      <w:r>
+        <w:t>$(</w:t>
+      </w:r>
+      <w:proofErr w:type="spellStart"/>
+      <w:r>
+        <w:t>sys</w:t>
+      </w:r>
+      <w:proofErr w:type="gramStart"/>
+      <w:r>
+        <w:t>:applicationName</w:t>
+      </w:r>
+      <w:proofErr w:type="spellEnd"/>
+      <w:proofErr w:type="gramEnd"/>
+      <w:r>
+        <w:t>) – The name of the application being installed</w:t>
+      </w:r>
+    </w:p>
+    <w:p>
+      <w:pPr>
+        <w:pStyle w:val="NoSpacing"/>
+      </w:pPr>
+      <w:r>
+        <w:t>$(</w:t>
+      </w:r>
+      <w:proofErr w:type="spellStart"/>
+      <w:r>
+        <w:t>sys</w:t>
+      </w:r>
+      <w:proofErr w:type="gramStart"/>
+      <w:r>
+        <w:t>:application</w:t>
+      </w:r>
+      <w:r>
+        <w:t>Version</w:t>
+      </w:r>
+      <w:proofErr w:type="spellEnd"/>
+      <w:proofErr w:type="gramEnd"/>
+      <w:r>
+        <w:t xml:space="preserve">) – The </w:t>
+      </w:r>
+      <w:r>
+        <w:t>version string</w:t>
+      </w:r>
+      <w:r>
+        <w:t xml:space="preserve"> of the application being installed</w:t>
+      </w:r>
+    </w:p>
+    <w:p>
+      <w:pPr>
+        <w:pStyle w:val="NoSpacing"/>
+      </w:pPr>
+      <w:r>
+        <w:t>$(</w:t>
+      </w:r>
+      <w:proofErr w:type="spellStart"/>
+      <w:r>
+        <w:t>sys</w:t>
+      </w:r>
+      <w:proofErr w:type="gramStart"/>
+      <w:r>
+        <w:t>:</w:t>
+      </w:r>
+      <w:r>
+        <w:t>server</w:t>
+      </w:r>
+      <w:r>
+        <w:t>Name</w:t>
+      </w:r>
+      <w:proofErr w:type="spellEnd"/>
+      <w:proofErr w:type="gramEnd"/>
+      <w:r>
+        <w:t xml:space="preserve">) – The name of the </w:t>
+      </w:r>
+      <w:r>
+        <w:t xml:space="preserve">server where the </w:t>
+      </w:r>
+      <w:r>
+        <w:t xml:space="preserve">application </w:t>
+      </w:r>
+      <w:r>
+        <w:t xml:space="preserve">is </w:t>
+      </w:r>
+      <w:r>
+        <w:t>being installed</w:t>
+      </w:r>
+    </w:p>
+    <w:p>
+      <w:pPr>
+        <w:pStyle w:val="NoSpacing"/>
+      </w:pPr>
+    </w:p>
+    <w:p>
+      <w:pPr>
+        <w:pStyle w:val="NoSpacing"/>
+      </w:pPr>
+      <w:r>
+        <w:t>Typical uses for these variables would be:</w:t>
+      </w:r>
+    </w:p>
+    <w:p>
+      <w:pPr>
+        <w:pStyle w:val="NoSpacing"/>
+      </w:pPr>
+    </w:p>
+    <w:p>
+      <w:pPr>
+        <w:pStyle w:val="Heading1"/>
+      </w:pPr>
+      <w:bookmarkStart w:id="24" w:name="_Toc319179558"/>
+      <w:r>
+        <w:t>Setting up Servers</w:t>
+      </w:r>
+      <w:bookmarkEnd w:id="24"/>
     </w:p>
     <w:p>
       <w:pPr>
@@ -5106,11 +5268,141 @@
       <w:pPr>
         <w:pStyle w:val="Heading2"/>
       </w:pPr>
-      <w:bookmarkStart w:id="23" w:name="_Toc319179557"/>
+      <w:bookmarkStart w:id="25" w:name="_Toc319179559"/>
+      <w:r>
+        <w:t>Adding a Server</w:t>
+      </w:r>
+      <w:bookmarkEnd w:id="25"/>
+    </w:p>
+    <w:p>
+      <w:pPr>
+        <w:pStyle w:val="NoSpacing"/>
+      </w:pPr>
+    </w:p>
+    <w:p>
+      <w:pPr>
+        <w:pStyle w:val="NoSpacing"/>
+      </w:pPr>
+    </w:p>
+    <w:p>
+      <w:pPr>
+        <w:pStyle w:val="NoSpacing"/>
+      </w:pPr>
+    </w:p>
+    <w:p>
+      <w:pPr>
+        <w:pStyle w:val="Heading2"/>
+      </w:pPr>
+      <w:bookmarkStart w:id="26" w:name="_Toc319179560"/>
+      <w:r>
+        <w:t>Associating Applications with Servers</w:t>
+      </w:r>
+      <w:bookmarkEnd w:id="26"/>
+    </w:p>
+    <w:p>
+      <w:pPr>
+        <w:pStyle w:val="NoSpacing"/>
+      </w:pPr>
+    </w:p>
+    <w:p>
+      <w:pPr>
+        <w:pStyle w:val="NoSpacing"/>
+      </w:pPr>
+    </w:p>
+    <w:p>
+      <w:pPr>
+        <w:pStyle w:val="NoSpacing"/>
+      </w:pPr>
+    </w:p>
+    <w:p>
+      <w:pPr>
+        <w:pStyle w:val="Heading2"/>
+      </w:pPr>
+      <w:bookmarkStart w:id="27" w:name="_Toc319179561"/>
+      <w:r>
+        <w:t>Importing Applications</w:t>
+      </w:r>
+      <w:bookmarkEnd w:id="27"/>
+    </w:p>
+    <w:p>
+      <w:pPr>
+        <w:pStyle w:val="NoSpacing"/>
+      </w:pPr>
+    </w:p>
+    <w:p>
+      <w:pPr>
+        <w:pStyle w:val="NoSpacing"/>
+      </w:pPr>
+    </w:p>
+    <w:p>
+      <w:pPr>
+        <w:pStyle w:val="NoSpacing"/>
+      </w:pPr>
+    </w:p>
+    <w:p>
+      <w:pPr>
+        <w:pStyle w:val="Heading2"/>
+      </w:pPr>
+      <w:bookmarkStart w:id="28" w:name="_Toc319179562"/>
+      <w:r>
+        <w:t>Exporting Applications</w:t>
+      </w:r>
+      <w:bookmarkEnd w:id="28"/>
+    </w:p>
+    <w:p>
+      <w:pPr>
+        <w:pStyle w:val="NoSpacing"/>
+      </w:pPr>
+    </w:p>
+    <w:p>
+      <w:pPr>
+        <w:pStyle w:val="NoSpacing"/>
+      </w:pPr>
+    </w:p>
+    <w:p>
+      <w:pPr>
+        <w:pStyle w:val="NoSpacing"/>
+      </w:pPr>
+    </w:p>
+    <w:p>
+      <w:pPr>
+        <w:pStyle w:val="Heading2"/>
+      </w:pPr>
+      <w:bookmarkStart w:id="29" w:name="_Toc319179563"/>
       <w:r>
         <w:t>Assigning Custom Variables</w:t>
       </w:r>
-      <w:bookmarkEnd w:id="23"/>
+      <w:bookmarkEnd w:id="29"/>
+    </w:p>
+    <w:p>
+      <w:pPr>
+        <w:pStyle w:val="NoSpacing"/>
+      </w:pPr>
+    </w:p>
+    <w:p>
+      <w:pPr>
+        <w:pStyle w:val="NoSpacing"/>
+      </w:pPr>
+    </w:p>
+    <w:p>
+      <w:pPr>
+        <w:pStyle w:val="NoSpacing"/>
+      </w:pPr>
+    </w:p>
+    <w:p>
+      <w:pPr>
+        <w:pStyle w:val="Heading2"/>
+      </w:pPr>
+      <w:bookmarkStart w:id="30" w:name="_Toc319179564"/>
+      <w:r>
+        <w:t>Debug Logging</w:t>
+      </w:r>
+      <w:bookmarkEnd w:id="30"/>
+    </w:p>
+    <w:p>
+      <w:pPr>
+        <w:pStyle w:val="NoSpacing"/>
+      </w:pPr>
     </w:p>
     <w:p>
       <w:pPr>
@@ -5121,11 +5413,11 @@
       <w:pPr>
         <w:pStyle w:val="Heading1"/>
       </w:pPr>
-      <w:bookmarkStart w:id="24" w:name="_Toc319179558"/>
-      <w:r>
-        <w:t>Setting up Servers</w:t>
-      </w:r>
-      <w:bookmarkEnd w:id="24"/>
+      <w:bookmarkStart w:id="31" w:name="_Toc319179565"/>
+      <w:r>
+        <w:t>Custom Variables</w:t>
+      </w:r>
+      <w:bookmarkEnd w:id="31"/>
     </w:p>
     <w:p>
       <w:pPr>
@@ -5136,11 +5428,11 @@
       <w:pPr>
         <w:pStyle w:val="Heading2"/>
       </w:pPr>
-      <w:bookmarkStart w:id="25" w:name="_Toc319179559"/>
-      <w:r>
-        <w:t>Adding a Server</w:t>
-      </w:r>
-      <w:bookmarkEnd w:id="25"/>
+      <w:bookmarkStart w:id="32" w:name="_Toc319179566"/>
+      <w:r>
+        <w:t>Adding a Custom Variable Group</w:t>
+      </w:r>
+      <w:bookmarkEnd w:id="32"/>
     </w:p>
     <w:p>
       <w:pPr>
@@ -5161,16 +5453,11 @@
       <w:pPr>
         <w:pStyle w:val="Heading2"/>
       </w:pPr>
-      <w:bookmarkStart w:id="26" w:name="_Toc319179560"/>
-      <w:r>
-        <w:t>Associating Applications with Servers</w:t>
-      </w:r>
-      <w:bookmarkEnd w:id="26"/>
-    </w:p>
-    <w:p>
-      <w:pPr>
-        <w:pStyle w:val="NoSpacing"/>
-      </w:pPr>
+      <w:bookmarkStart w:id="33" w:name="_Toc319179567"/>
+      <w:r>
+        <w:t>Importing Custom Variable Groups</w:t>
+      </w:r>
+      <w:bookmarkEnd w:id="33"/>
     </w:p>
     <w:p>
       <w:pPr>
@@ -5186,11 +5473,11 @@
       <w:pPr>
         <w:pStyle w:val="Heading2"/>
       </w:pPr>
-      <w:bookmarkStart w:id="27" w:name="_Toc319179561"/>
-      <w:r>
-        <w:t>Importing Applications</w:t>
-      </w:r>
-      <w:bookmarkEnd w:id="27"/>
+      <w:bookmarkStart w:id="34" w:name="_Toc319179568"/>
+      <w:r>
+        <w:t>Exporting Custom Variable Group</w:t>
+      </w:r>
+      <w:bookmarkEnd w:id="34"/>
     </w:p>
     <w:p>
       <w:pPr>
@@ -5211,21 +5498,81 @@
       <w:pPr>
         <w:pStyle w:val="Heading2"/>
       </w:pPr>
-      <w:bookmarkStart w:id="28" w:name="_Toc319179562"/>
-      <w:r>
-        <w:t>Exporting Applications</w:t>
-      </w:r>
-      <w:bookmarkEnd w:id="28"/>
-    </w:p>
-    <w:p>
-      <w:pPr>
-        <w:pStyle w:val="NoSpacing"/>
-      </w:pPr>
-    </w:p>
-    <w:p>
-      <w:pPr>
-        <w:pStyle w:val="NoSpacing"/>
-      </w:pPr>
+      <w:bookmarkStart w:id="35" w:name="_Toc319179569"/>
+      <w:r>
+        <w:t>Adding Custom Variables</w:t>
+      </w:r>
+      <w:bookmarkEnd w:id="35"/>
+    </w:p>
+    <w:p>
+      <w:pPr>
+        <w:pStyle w:val="NoSpacing"/>
+      </w:pPr>
+    </w:p>
+    <w:p>
+      <w:pPr>
+        <w:pStyle w:val="NoSpacing"/>
+      </w:pPr>
+    </w:p>
+    <w:p>
+      <w:pPr>
+        <w:pStyle w:val="Heading1"/>
+      </w:pPr>
+      <w:bookmarkStart w:id="36" w:name="_Toc319179570"/>
+      <w:r>
+        <w:t>Installs Tab</w:t>
+      </w:r>
+      <w:bookmarkEnd w:id="36"/>
+    </w:p>
+    <w:p>
+      <w:pPr>
+        <w:pStyle w:val="NoSpacing"/>
+      </w:pPr>
+    </w:p>
+    <w:p>
+      <w:pPr>
+        <w:pStyle w:val="NoSpacing"/>
+      </w:pPr>
+    </w:p>
+    <w:p>
+      <w:pPr>
+        <w:pStyle w:val="NoSpacing"/>
+      </w:pPr>
+    </w:p>
+    <w:p>
+      <w:pPr>
+        <w:pStyle w:val="Heading1"/>
+      </w:pPr>
+      <w:bookmarkStart w:id="37" w:name="_Toc319179571"/>
+      <w:r>
+        <w:t>Log Tab</w:t>
+      </w:r>
+      <w:bookmarkEnd w:id="37"/>
+    </w:p>
+    <w:p>
+      <w:pPr>
+        <w:pStyle w:val="NoSpacing"/>
+      </w:pPr>
+    </w:p>
+    <w:p>
+      <w:pPr>
+        <w:pStyle w:val="NoSpacing"/>
+      </w:pPr>
+    </w:p>
+    <w:p>
+      <w:pPr>
+        <w:pStyle w:val="NoSpacing"/>
+      </w:pPr>
+    </w:p>
+    <w:p>
+      <w:pPr>
+        <w:pStyle w:val="Heading1"/>
+      </w:pPr>
+      <w:bookmarkStart w:id="38" w:name="_Toc319179572"/>
+      <w:r>
+        <w:t>Global Tab</w:t>
+      </w:r>
+      <w:bookmarkEnd w:id="38"/>
     </w:p>
     <w:p>
       <w:pPr>
@@ -5236,21 +5583,22 @@
       <w:pPr>
         <w:pStyle w:val="Heading2"/>
       </w:pPr>
-      <w:bookmarkStart w:id="29" w:name="_Toc319179563"/>
-      <w:r>
-        <w:t>Assigning Custom Variables</w:t>
-      </w:r>
-      <w:bookmarkEnd w:id="29"/>
-    </w:p>
-    <w:p>
-      <w:pPr>
-        <w:pStyle w:val="NoSpacing"/>
-      </w:pPr>
-    </w:p>
-    <w:p>
-      <w:pPr>
-        <w:pStyle w:val="NoSpacing"/>
-      </w:pPr>
+      <w:bookmarkStart w:id="39" w:name="_Toc319179573"/>
+      <w:r>
+        <w:lastRenderedPageBreak/>
+        <w:t>Freezing Installations</w:t>
+      </w:r>
+      <w:bookmarkEnd w:id="39"/>
+    </w:p>
+    <w:p>
+      <w:pPr>
+        <w:pStyle w:val="Heading1"/>
+      </w:pPr>
+      <w:bookmarkStart w:id="40" w:name="_Toc319179574"/>
+      <w:r>
+        <w:t>Deployments</w:t>
+      </w:r>
+      <w:bookmarkEnd w:id="40"/>
     </w:p>
     <w:p>
       <w:pPr>
@@ -5261,225 +5609,8 @@
       <w:pPr>
         <w:pStyle w:val="Heading2"/>
       </w:pPr>
-      <w:bookmarkStart w:id="30" w:name="_Toc319179564"/>
-      <w:r>
-        <w:t>Debug Logging</w:t>
-      </w:r>
-      <w:bookmarkEnd w:id="30"/>
-    </w:p>
-    <w:p>
-      <w:pPr>
-        <w:pStyle w:val="NoSpacing"/>
-      </w:pPr>
-    </w:p>
-    <w:p>
-      <w:pPr>
-        <w:pStyle w:val="NoSpacing"/>
-      </w:pPr>
-    </w:p>
-    <w:p>
-      <w:pPr>
-        <w:pStyle w:val="Heading1"/>
-      </w:pPr>
-      <w:bookmarkStart w:id="31" w:name="_Toc319179565"/>
-      <w:r>
-        <w:lastRenderedPageBreak/>
-        <w:t>Custom Variables</w:t>
-      </w:r>
-      <w:bookmarkEnd w:id="31"/>
-    </w:p>
-    <w:p>
-      <w:pPr>
-        <w:pStyle w:val="NoSpacing"/>
-      </w:pPr>
-    </w:p>
-    <w:p>
-      <w:pPr>
-        <w:pStyle w:val="Heading2"/>
-      </w:pPr>
-      <w:bookmarkStart w:id="32" w:name="_Toc319179566"/>
-      <w:r>
-        <w:t>Adding a Custom Variable Group</w:t>
-      </w:r>
-      <w:bookmarkEnd w:id="32"/>
-    </w:p>
-    <w:p>
-      <w:pPr>
-        <w:pStyle w:val="NoSpacing"/>
-      </w:pPr>
-    </w:p>
-    <w:p>
-      <w:pPr>
-        <w:pStyle w:val="NoSpacing"/>
-      </w:pPr>
-    </w:p>
-    <w:p>
-      <w:pPr>
-        <w:pStyle w:val="NoSpacing"/>
-      </w:pPr>
-    </w:p>
-    <w:p>
-      <w:pPr>
-        <w:pStyle w:val="Heading2"/>
-      </w:pPr>
-      <w:bookmarkStart w:id="33" w:name="_Toc319179567"/>
-      <w:r>
-        <w:t>Importing Custom Variable Groups</w:t>
-      </w:r>
-      <w:bookmarkEnd w:id="33"/>
-    </w:p>
-    <w:p>
-      <w:pPr>
-        <w:pStyle w:val="NoSpacing"/>
-      </w:pPr>
-    </w:p>
-    <w:p>
-      <w:pPr>
-        <w:pStyle w:val="NoSpacing"/>
-      </w:pPr>
-    </w:p>
-    <w:p>
-      <w:pPr>
-        <w:pStyle w:val="Heading2"/>
-      </w:pPr>
-      <w:bookmarkStart w:id="34" w:name="_Toc319179568"/>
-      <w:r>
-        <w:t>Exporting Custom Variable Group</w:t>
-      </w:r>
-      <w:bookmarkEnd w:id="34"/>
-    </w:p>
-    <w:p>
-      <w:pPr>
-        <w:pStyle w:val="NoSpacing"/>
-      </w:pPr>
-    </w:p>
-    <w:p>
-      <w:pPr>
-        <w:pStyle w:val="NoSpacing"/>
-      </w:pPr>
-    </w:p>
-    <w:p>
-      <w:pPr>
-        <w:pStyle w:val="NoSpacing"/>
-      </w:pPr>
-    </w:p>
-    <w:p>
-      <w:pPr>
-        <w:pStyle w:val="Heading2"/>
-      </w:pPr>
-      <w:bookmarkStart w:id="35" w:name="_Toc319179569"/>
-      <w:r>
-        <w:t>Adding Custom Variables</w:t>
-      </w:r>
-      <w:bookmarkEnd w:id="35"/>
-    </w:p>
-    <w:p>
-      <w:pPr>
-        <w:pStyle w:val="NoSpacing"/>
-      </w:pPr>
-    </w:p>
-    <w:p>
-      <w:pPr>
-        <w:pStyle w:val="NoSpacing"/>
-      </w:pPr>
-    </w:p>
-    <w:p>
-      <w:pPr>
-        <w:pStyle w:val="Heading1"/>
-      </w:pPr>
-      <w:bookmarkStart w:id="36" w:name="_Toc319179570"/>
-      <w:r>
-        <w:t>Installs Tab</w:t>
-      </w:r>
-      <w:bookmarkEnd w:id="36"/>
-    </w:p>
-    <w:p>
-      <w:pPr>
-        <w:pStyle w:val="NoSpacing"/>
-      </w:pPr>
-    </w:p>
-    <w:p>
-      <w:pPr>
-        <w:pStyle w:val="NoSpacing"/>
-      </w:pPr>
-    </w:p>
-    <w:p>
-      <w:pPr>
-        <w:pStyle w:val="NoSpacing"/>
-      </w:pPr>
-    </w:p>
-    <w:p>
-      <w:pPr>
-        <w:pStyle w:val="Heading1"/>
-      </w:pPr>
-      <w:bookmarkStart w:id="37" w:name="_Toc319179571"/>
-      <w:r>
-        <w:t>Log Tab</w:t>
-      </w:r>
-      <w:bookmarkEnd w:id="37"/>
-    </w:p>
-    <w:p>
-      <w:pPr>
-        <w:pStyle w:val="NoSpacing"/>
-      </w:pPr>
-    </w:p>
-    <w:p>
-      <w:pPr>
-        <w:pStyle w:val="NoSpacing"/>
-      </w:pPr>
-    </w:p>
-    <w:p>
-      <w:pPr>
-        <w:pStyle w:val="NoSpacing"/>
-      </w:pPr>
-    </w:p>
-    <w:p>
-      <w:pPr>
-        <w:pStyle w:val="Heading1"/>
-      </w:pPr>
-      <w:bookmarkStart w:id="38" w:name="_Toc319179572"/>
-      <w:r>
-        <w:t>Global Tab</w:t>
-      </w:r>
-      <w:bookmarkEnd w:id="38"/>
-    </w:p>
-    <w:p>
-      <w:pPr>
-        <w:pStyle w:val="NoSpacing"/>
-      </w:pPr>
-    </w:p>
-    <w:p>
-      <w:pPr>
-        <w:pStyle w:val="Heading2"/>
-      </w:pPr>
-      <w:bookmarkStart w:id="39" w:name="_Toc319179573"/>
-      <w:r>
-        <w:t>Freezing Installations</w:t>
-      </w:r>
-      <w:bookmarkEnd w:id="39"/>
-    </w:p>
-    <w:p>
-      <w:pPr>
-        <w:pStyle w:val="Heading1"/>
-      </w:pPr>
-      <w:bookmarkStart w:id="40" w:name="_Toc319179574"/>
-      <w:r>
-        <w:t>Deployments</w:t>
-      </w:r>
-      <w:bookmarkEnd w:id="40"/>
-    </w:p>
-    <w:p>
-      <w:pPr>
-        <w:pStyle w:val="NoSpacing"/>
-      </w:pPr>
-    </w:p>
-    <w:p>
-      <w:pPr>
-        <w:pStyle w:val="Heading2"/>
-      </w:pPr>
       <w:bookmarkStart w:id="41" w:name="_Toc319179575"/>
       <w:r>
-        <w:lastRenderedPageBreak/>
         <w:t>Initiating Deployments</w:t>
       </w:r>
       <w:bookmarkEnd w:id="41"/>
@@ -7515,7 +7646,7 @@
 </file>
 
 <file path=customXml/itemProps1.xml><?xml version="1.0" encoding="utf-8"?>
-<ds:datastoreItem xmlns:ds="http://schemas.openxmlformats.org/officeDocument/2006/customXml" ds:itemID="{AF8129D9-F935-41C6-9744-B47A46410431}">
+<ds:datastoreItem xmlns:ds="http://schemas.openxmlformats.org/officeDocument/2006/customXml" ds:itemID="{A6F3E620-A28C-48AC-9D04-58FA92FF8F84}">
   <ds:schemaRefs>
     <ds:schemaRef ds:uri="http://schemas.openxmlformats.org/officeDocument/2006/bibliography"/>
   </ds:schemaRefs>

</xml_diff>

<commit_message>
Minor updates to user guide for v2.2.2.0.
</commit_message>
<xml_diff>
--- a/Main/Documentation/Presto User Guide.docx
+++ b/Main/Documentation/Presto User Guide.docx
@@ -6,6 +6,8 @@
       <w:pPr>
         <w:pStyle w:val="Title"/>
       </w:pPr>
+      <w:bookmarkStart w:id="0" w:name="_GoBack"/>
+      <w:bookmarkEnd w:id="0"/>
       <w:r>
         <w:t>Presto User Guide</w:t>
       </w:r>
@@ -18,10 +20,16 @@
         <w:t xml:space="preserve">Last Updated: </w:t>
       </w:r>
       <w:r>
-        <w:t>10</w:t>
-      </w:r>
-      <w:r>
-        <w:t>-Mar-2012</w:t>
+        <w:t>9</w:t>
+      </w:r>
+      <w:r>
+        <w:t>-</w:t>
+      </w:r>
+      <w:r>
+        <w:t>Dec</w:t>
+      </w:r>
+      <w:r>
+        <w:t>-2012</w:t>
       </w:r>
     </w:p>
     <w:p>
@@ -2193,7 +2201,7 @@
             <w:noProof/>
             <w:webHidden/>
           </w:rPr>
-          <w:t>14</w:t>
+          <w:t>15</w:t>
         </w:r>
         <w:r>
           <w:rPr>
@@ -2811,7 +2819,7 @@
             <w:noProof/>
             <w:webHidden/>
           </w:rPr>
-          <w:t>15</w:t>
+          <w:t>16</w:t>
         </w:r>
         <w:r>
           <w:rPr>
@@ -2874,7 +2882,7 @@
           <w:rPr>
             <w:webHidden/>
           </w:rPr>
-          <w:t>15</w:t>
+          <w:t>16</w:t>
         </w:r>
         <w:r>
           <w:rPr>
@@ -3059,12 +3067,12 @@
       <w:pPr>
         <w:pStyle w:val="Heading1"/>
       </w:pPr>
-      <w:bookmarkStart w:id="0" w:name="_Toc319179535"/>
+      <w:bookmarkStart w:id="1" w:name="_Toc319179535"/>
       <w:r>
         <w:lastRenderedPageBreak/>
         <w:t>Quick Start Instructions</w:t>
       </w:r>
-      <w:bookmarkEnd w:id="0"/>
+      <w:bookmarkEnd w:id="1"/>
     </w:p>
     <w:p/>
     <w:p>
@@ -3111,7 +3119,7 @@
         <w:t xml:space="preserve"> (</w:t>
       </w:r>
       <w:r>
-        <w:t>RavenDB-Build-573.zip</w:t>
+        <w:t>RavenDB-Build-960.zip</w:t>
       </w:r>
       <w:r>
         <w:t>).</w:t>
@@ -3178,11 +3186,11 @@
       <w:pPr>
         <w:pStyle w:val="Heading1"/>
       </w:pPr>
-      <w:bookmarkStart w:id="1" w:name="_Toc319179536"/>
+      <w:bookmarkStart w:id="2" w:name="_Toc319179536"/>
       <w:r>
         <w:t>Overview</w:t>
       </w:r>
-      <w:bookmarkEnd w:id="1"/>
+      <w:bookmarkEnd w:id="2"/>
     </w:p>
     <w:p>
       <w:pPr>
@@ -3196,14 +3204,14 @@
           <w:rStyle w:val="IntenseEmphasis"/>
         </w:rPr>
       </w:pPr>
-      <w:bookmarkStart w:id="2" w:name="_Toc319179537"/>
+      <w:bookmarkStart w:id="3" w:name="_Toc319179537"/>
       <w:r>
         <w:rPr>
           <w:rStyle w:val="IntenseEmphasis"/>
         </w:rPr>
         <w:t>What is Presto?</w:t>
       </w:r>
-      <w:bookmarkEnd w:id="2"/>
+      <w:bookmarkEnd w:id="3"/>
     </w:p>
     <w:p>
       <w:pPr>
@@ -3247,7 +3255,7 @@
           <w:rStyle w:val="IntenseEmphasis"/>
         </w:rPr>
       </w:pPr>
-      <w:bookmarkStart w:id="3" w:name="_Toc319179538"/>
+      <w:bookmarkStart w:id="4" w:name="_Toc319179538"/>
       <w:r>
         <w:rPr>
           <w:rStyle w:val="IntenseEmphasis"/>
@@ -3266,7 +3274,7 @@
         </w:rPr>
         <w:t xml:space="preserve"> Process</w:t>
       </w:r>
-      <w:bookmarkEnd w:id="3"/>
+      <w:bookmarkEnd w:id="4"/>
     </w:p>
     <w:p>
       <w:pPr>
@@ -3334,14 +3342,14 @@
           <w:rStyle w:val="IntenseEmphasis"/>
         </w:rPr>
       </w:pPr>
-      <w:bookmarkStart w:id="4" w:name="_Toc319179539"/>
+      <w:bookmarkStart w:id="5" w:name="_Toc319179539"/>
       <w:r>
         <w:rPr>
           <w:rStyle w:val="IntenseEmphasis"/>
         </w:rPr>
         <w:t>What are the benefits of Presto?</w:t>
       </w:r>
-      <w:bookmarkEnd w:id="4"/>
+      <w:bookmarkEnd w:id="5"/>
     </w:p>
     <w:p>
       <w:pPr>
@@ -3496,7 +3504,7 @@
           <w:rStyle w:val="IntenseEmphasis"/>
         </w:rPr>
       </w:pPr>
-      <w:bookmarkStart w:id="5" w:name="_Toc319179540"/>
+      <w:bookmarkStart w:id="6" w:name="_Toc319179540"/>
       <w:r>
         <w:rPr>
           <w:rStyle w:val="IntenseEmphasis"/>
@@ -3504,7 +3512,7 @@
         <w:lastRenderedPageBreak/>
         <w:t>The Pieces</w:t>
       </w:r>
-      <w:bookmarkEnd w:id="5"/>
+      <w:bookmarkEnd w:id="6"/>
     </w:p>
     <w:p>
       <w:pPr>
@@ -3676,7 +3684,7 @@
           <w:iCs w:val="0"/>
         </w:rPr>
       </w:pPr>
-      <w:bookmarkStart w:id="6" w:name="_Toc319179541"/>
+      <w:bookmarkStart w:id="7" w:name="_Toc319179541"/>
       <w:r>
         <w:rPr>
           <w:rStyle w:val="IntenseEmphasis"/>
@@ -3709,7 +3717,7 @@
         </w:rPr>
         <w:t>es</w:t>
       </w:r>
-      <w:bookmarkEnd w:id="6"/>
+      <w:bookmarkEnd w:id="7"/>
     </w:p>
     <w:p>
       <w:pPr>
@@ -3844,14 +3852,14 @@
           <w:rStyle w:val="IntenseEmphasis"/>
         </w:rPr>
       </w:pPr>
-      <w:bookmarkStart w:id="7" w:name="_Toc319179542"/>
+      <w:bookmarkStart w:id="8" w:name="_Toc319179542"/>
       <w:r>
         <w:rPr>
           <w:rStyle w:val="IntenseEmphasis"/>
         </w:rPr>
         <w:t>What Presto Doesn’t Do</w:t>
       </w:r>
-      <w:bookmarkEnd w:id="7"/>
+      <w:bookmarkEnd w:id="8"/>
     </w:p>
     <w:p>
       <w:pPr>
@@ -3897,7 +3905,7 @@
           <w:rStyle w:val="IntenseEmphasis"/>
         </w:rPr>
       </w:pPr>
-      <w:bookmarkStart w:id="8" w:name="_Toc319179543"/>
+      <w:bookmarkStart w:id="9" w:name="_Toc319179543"/>
       <w:r>
         <w:rPr>
           <w:rStyle w:val="IntenseEmphasis"/>
@@ -3916,7 +3924,7 @@
         </w:rPr>
         <w:t>Deployment – Screenshots</w:t>
       </w:r>
-      <w:bookmarkEnd w:id="8"/>
+      <w:bookmarkEnd w:id="9"/>
     </w:p>
     <w:p>
       <w:pPr>
@@ -4710,11 +4718,11 @@
       <w:pPr>
         <w:pStyle w:val="Heading1"/>
       </w:pPr>
-      <w:bookmarkStart w:id="9" w:name="_Toc319179544"/>
+      <w:bookmarkStart w:id="10" w:name="_Toc319179544"/>
       <w:r>
         <w:t>Installation</w:t>
       </w:r>
-      <w:bookmarkEnd w:id="9"/>
+      <w:bookmarkEnd w:id="10"/>
     </w:p>
     <w:p>
       <w:pPr>
@@ -4728,7 +4736,7 @@
           <w:rStyle w:val="IntenseEmphasis"/>
         </w:rPr>
       </w:pPr>
-      <w:bookmarkStart w:id="10" w:name="_Toc319179545"/>
+      <w:bookmarkStart w:id="11" w:name="_Toc319179545"/>
       <w:proofErr w:type="spellStart"/>
       <w:r>
         <w:rPr>
@@ -4736,7 +4744,7 @@
         </w:rPr>
         <w:t>RavenDB</w:t>
       </w:r>
-      <w:bookmarkEnd w:id="10"/>
+      <w:bookmarkEnd w:id="11"/>
       <w:proofErr w:type="spellEnd"/>
     </w:p>
     <w:p>
@@ -4813,12 +4821,12 @@
       <w:pPr>
         <w:pStyle w:val="Heading2"/>
       </w:pPr>
-      <w:bookmarkStart w:id="11" w:name="_Toc319179546"/>
+      <w:bookmarkStart w:id="12" w:name="_Toc319179546"/>
       <w:r>
         <w:lastRenderedPageBreak/>
         <w:t>Self-updating Service Host</w:t>
       </w:r>
-      <w:bookmarkEnd w:id="11"/>
+      <w:bookmarkEnd w:id="12"/>
     </w:p>
     <w:p>
       <w:pPr>
@@ -4854,14 +4862,14 @@
           <w:rStyle w:val="IntenseEmphasis"/>
         </w:rPr>
       </w:pPr>
-      <w:bookmarkStart w:id="12" w:name="_Toc319179547"/>
+      <w:bookmarkStart w:id="13" w:name="_Toc319179547"/>
       <w:r>
         <w:rPr>
           <w:rStyle w:val="IntenseEmphasis"/>
         </w:rPr>
         <w:t>Presto Task Runner</w:t>
       </w:r>
-      <w:bookmarkEnd w:id="12"/>
+      <w:bookmarkEnd w:id="13"/>
     </w:p>
     <w:p>
       <w:pPr>
@@ -4897,14 +4905,14 @@
           <w:rStyle w:val="IntenseEmphasis"/>
         </w:rPr>
       </w:pPr>
-      <w:bookmarkStart w:id="13" w:name="_Toc319179548"/>
+      <w:bookmarkStart w:id="14" w:name="_Toc319179548"/>
       <w:r>
         <w:rPr>
           <w:rStyle w:val="IntenseEmphasis"/>
         </w:rPr>
         <w:t>Presto Dashboard</w:t>
       </w:r>
-      <w:bookmarkEnd w:id="13"/>
+      <w:bookmarkEnd w:id="14"/>
     </w:p>
     <w:p>
       <w:pPr>
@@ -4933,11 +4941,11 @@
       <w:pPr>
         <w:pStyle w:val="Heading1"/>
       </w:pPr>
-      <w:bookmarkStart w:id="14" w:name="_Toc319179549"/>
+      <w:bookmarkStart w:id="15" w:name="_Toc319179549"/>
       <w:r>
         <w:t>Setting up Applications</w:t>
       </w:r>
-      <w:bookmarkEnd w:id="14"/>
+      <w:bookmarkEnd w:id="15"/>
     </w:p>
     <w:p>
       <w:pPr>
@@ -4948,11 +4956,11 @@
       <w:pPr>
         <w:pStyle w:val="Heading2"/>
       </w:pPr>
-      <w:bookmarkStart w:id="15" w:name="_Toc319179550"/>
+      <w:bookmarkStart w:id="16" w:name="_Toc319179550"/>
       <w:r>
         <w:t>Adding an Application</w:t>
       </w:r>
-      <w:bookmarkEnd w:id="15"/>
+      <w:bookmarkEnd w:id="16"/>
     </w:p>
     <w:p>
       <w:pPr>
@@ -4968,11 +4976,11 @@
       <w:pPr>
         <w:pStyle w:val="Heading2"/>
       </w:pPr>
-      <w:bookmarkStart w:id="16" w:name="_Toc319179551"/>
+      <w:bookmarkStart w:id="17" w:name="_Toc319179551"/>
       <w:r>
         <w:t>Task: Modify XML</w:t>
       </w:r>
-      <w:bookmarkEnd w:id="16"/>
+      <w:bookmarkEnd w:id="17"/>
     </w:p>
     <w:p>
       <w:pPr>
@@ -4988,11 +4996,11 @@
       <w:pPr>
         <w:pStyle w:val="Heading2"/>
       </w:pPr>
-      <w:bookmarkStart w:id="17" w:name="_Toc319179552"/>
+      <w:bookmarkStart w:id="18" w:name="_Toc319179552"/>
       <w:r>
         <w:t>Task: Copy File</w:t>
       </w:r>
-      <w:bookmarkEnd w:id="17"/>
+      <w:bookmarkEnd w:id="18"/>
     </w:p>
     <w:p>
       <w:pPr>
@@ -5008,11 +5016,11 @@
       <w:pPr>
         <w:pStyle w:val="Heading2"/>
       </w:pPr>
-      <w:bookmarkStart w:id="18" w:name="_Toc319179553"/>
+      <w:bookmarkStart w:id="19" w:name="_Toc319179553"/>
       <w:r>
         <w:t>Task: DOS Command</w:t>
       </w:r>
-      <w:bookmarkEnd w:id="18"/>
+      <w:bookmarkEnd w:id="19"/>
     </w:p>
     <w:p>
       <w:pPr>
@@ -5028,11 +5036,11 @@
       <w:pPr>
         <w:pStyle w:val="Heading2"/>
       </w:pPr>
-      <w:bookmarkStart w:id="19" w:name="_Toc319179554"/>
+      <w:bookmarkStart w:id="20" w:name="_Toc319179554"/>
       <w:r>
         <w:t>Importing Tasks</w:t>
       </w:r>
-      <w:bookmarkEnd w:id="19"/>
+      <w:bookmarkEnd w:id="20"/>
     </w:p>
     <w:p>
       <w:pPr>
@@ -5053,12 +5061,12 @@
       <w:pPr>
         <w:pStyle w:val="Heading2"/>
       </w:pPr>
-      <w:bookmarkStart w:id="20" w:name="_Toc319179555"/>
+      <w:bookmarkStart w:id="21" w:name="_Toc319179555"/>
       <w:r>
         <w:lastRenderedPageBreak/>
         <w:t>Exporting Tasks</w:t>
       </w:r>
-      <w:bookmarkEnd w:id="20"/>
+      <w:bookmarkEnd w:id="21"/>
     </w:p>
     <w:p>
       <w:pPr>
@@ -5079,11 +5087,11 @@
       <w:pPr>
         <w:pStyle w:val="Heading2"/>
       </w:pPr>
-      <w:bookmarkStart w:id="21" w:name="_Toc319179556"/>
+      <w:bookmarkStart w:id="22" w:name="_Toc319179556"/>
       <w:r>
         <w:t>Reordering Tasks</w:t>
       </w:r>
-      <w:bookmarkEnd w:id="21"/>
+      <w:bookmarkEnd w:id="22"/>
     </w:p>
     <w:p>
       <w:pPr>
@@ -5104,18 +5112,16 @@
       <w:pPr>
         <w:pStyle w:val="Heading2"/>
       </w:pPr>
-      <w:bookmarkStart w:id="22" w:name="_Toc319179557"/>
+      <w:bookmarkStart w:id="23" w:name="_Toc319179557"/>
       <w:r>
         <w:t>Assigning Custom Variables</w:t>
       </w:r>
-      <w:bookmarkEnd w:id="22"/>
-    </w:p>
-    <w:p>
-      <w:pPr>
-        <w:pStyle w:val="NoSpacing"/>
-      </w:pPr>
-      <w:bookmarkStart w:id="23" w:name="_GoBack"/>
       <w:bookmarkEnd w:id="23"/>
+    </w:p>
+    <w:p>
+      <w:pPr>
+        <w:pStyle w:val="NoSpacing"/>
+      </w:pPr>
     </w:p>
     <w:p>
       <w:pPr>
@@ -5175,21 +5181,12 @@
       </w:r>
       <w:proofErr w:type="gramStart"/>
       <w:r>
-        <w:t>:application</w:t>
-      </w:r>
-      <w:r>
-        <w:t>Version</w:t>
+        <w:t>:applicationVersion</w:t>
       </w:r>
       <w:proofErr w:type="spellEnd"/>
       <w:proofErr w:type="gramEnd"/>
       <w:r>
-        <w:t xml:space="preserve">) – The </w:t>
-      </w:r>
-      <w:r>
-        <w:t>version string</w:t>
-      </w:r>
-      <w:r>
-        <w:t xml:space="preserve"> of the application being installed</w:t>
+        <w:t>) – The version string of the application being installed</w:t>
       </w:r>
     </w:p>
     <w:p>
@@ -5205,30 +5202,12 @@
       </w:r>
       <w:proofErr w:type="gramStart"/>
       <w:r>
-        <w:t>:</w:t>
-      </w:r>
-      <w:r>
-        <w:t>server</w:t>
-      </w:r>
-      <w:r>
-        <w:t>Name</w:t>
+        <w:t>:serverName</w:t>
       </w:r>
       <w:proofErr w:type="spellEnd"/>
       <w:proofErr w:type="gramEnd"/>
       <w:r>
-        <w:t xml:space="preserve">) – The name of the </w:t>
-      </w:r>
-      <w:r>
-        <w:t xml:space="preserve">server where the </w:t>
-      </w:r>
-      <w:r>
-        <w:t xml:space="preserve">application </w:t>
-      </w:r>
-      <w:r>
-        <w:t xml:space="preserve">is </w:t>
-      </w:r>
-      <w:r>
-        <w:t>being installed</w:t>
+        <w:t>) – The name of the server where the application is being installed</w:t>
       </w:r>
     </w:p>
     <w:p>
@@ -7646,7 +7625,7 @@
 </file>
 
 <file path=customXml/itemProps1.xml><?xml version="1.0" encoding="utf-8"?>
-<ds:datastoreItem xmlns:ds="http://schemas.openxmlformats.org/officeDocument/2006/customXml" ds:itemID="{A6F3E620-A28C-48AC-9D04-58FA92FF8F84}">
+<ds:datastoreItem xmlns:ds="http://schemas.openxmlformats.org/officeDocument/2006/customXml" ds:itemID="{E55D3A4F-7259-4312-B0F1-49137434AE54}">
   <ds:schemaRefs>
     <ds:schemaRef ds:uri="http://schemas.openxmlformats.org/officeDocument/2006/bibliography"/>
   </ds:schemaRefs>

</xml_diff>